<commit_message>
Endret litt i Kravspesifikasjonen og opprettet netbeans-prosjekt med alle classene.
</commit_message>
<xml_diff>
--- a/Kravspesifikasjon.docx
+++ b/Kravspesifikasjon.docx
@@ -605,6 +605,7 @@
           <w:szCs w:val="40"/>
         </w:rPr>
       </w:pPr>
+      <w:proofErr w:type="spellStart"/>
       <w:r>
         <w:rPr>
           <w:b/>
@@ -612,7 +613,7 @@
           <w:szCs w:val="40"/>
         </w:rPr>
         <w:lastRenderedPageBreak/>
-        <w:t>Uke</w:t>
+        <w:t>Lok</w:t>
       </w:r>
       <w:r>
         <w:rPr>
@@ -620,8 +621,17 @@
           <w:sz w:val="40"/>
           <w:szCs w:val="40"/>
         </w:rPr>
+        <w:t>Uke</w:t>
+      </w:r>
+      <w:r>
+        <w:rPr>
+          <w:b/>
+          <w:sz w:val="40"/>
+          <w:szCs w:val="40"/>
+        </w:rPr>
         <w:t>plan</w:t>
       </w:r>
+      <w:proofErr w:type="spellEnd"/>
     </w:p>
     <w:p>
       <w:pPr>
@@ -789,16 +799,7 @@
           <w:szCs w:val="24"/>
           <w:u w:val="single"/>
         </w:rPr>
-        <w:t>-case)</w:t>
-      </w:r>
-      <w:r>
-        <w:rPr>
-          <w:b/>
-          <w:sz w:val="24"/>
-          <w:szCs w:val="24"/>
-          <w:u w:val="single"/>
-        </w:rPr>
-        <w:t>:</w:t>
+        <w:t>-case):</w:t>
       </w:r>
     </w:p>
     <w:p>
@@ -1226,6 +1227,86 @@
           <w:sz w:val="24"/>
           <w:szCs w:val="24"/>
         </w:rPr>
+        <w:t>Subklasse for barneforestillinger</w:t>
+      </w:r>
+    </w:p>
+    <w:p>
+      <w:pPr>
+        <w:pStyle w:val="Listeavsnitt"/>
+        <w:numPr>
+          <w:ilvl w:val="1"/>
+          <w:numId w:val="5"/>
+        </w:numPr>
+        <w:rPr>
+          <w:sz w:val="24"/>
+          <w:szCs w:val="24"/>
+        </w:rPr>
+      </w:pPr>
+      <w:r>
+        <w:rPr>
+          <w:sz w:val="24"/>
+          <w:szCs w:val="24"/>
+        </w:rPr>
+        <w:t>Subklasse for foredrag</w:t>
+      </w:r>
+    </w:p>
+    <w:p>
+      <w:pPr>
+        <w:pStyle w:val="Listeavsnitt"/>
+        <w:numPr>
+          <w:ilvl w:val="1"/>
+          <w:numId w:val="5"/>
+        </w:numPr>
+        <w:rPr>
+          <w:sz w:val="24"/>
+          <w:szCs w:val="24"/>
+        </w:rPr>
+      </w:pPr>
+      <w:r>
+        <w:rPr>
+          <w:sz w:val="24"/>
+          <w:szCs w:val="24"/>
+        </w:rPr>
+        <w:t>Subklasse for debattkvelder</w:t>
+      </w:r>
+    </w:p>
+    <w:p>
+      <w:pPr>
+        <w:pStyle w:val="Listeavsnitt"/>
+        <w:numPr>
+          <w:ilvl w:val="1"/>
+          <w:numId w:val="5"/>
+        </w:numPr>
+        <w:rPr>
+          <w:sz w:val="24"/>
+          <w:szCs w:val="24"/>
+        </w:rPr>
+      </w:pPr>
+      <w:r>
+        <w:rPr>
+          <w:sz w:val="24"/>
+          <w:szCs w:val="24"/>
+        </w:rPr>
+        <w:t>Subklasse for politiske møter</w:t>
+      </w:r>
+    </w:p>
+    <w:p>
+      <w:pPr>
+        <w:pStyle w:val="Listeavsnitt"/>
+        <w:numPr>
+          <w:ilvl w:val="1"/>
+          <w:numId w:val="5"/>
+        </w:numPr>
+        <w:rPr>
+          <w:sz w:val="24"/>
+          <w:szCs w:val="24"/>
+        </w:rPr>
+      </w:pPr>
+      <w:r>
+        <w:rPr>
+          <w:sz w:val="24"/>
+          <w:szCs w:val="24"/>
+        </w:rPr>
         <w:t>Subklasse for konserter</w:t>
       </w:r>
     </w:p>
@@ -1455,6 +1536,13 @@
         </w:rPr>
         <w:t>Registrering av kontaktperson</w:t>
       </w:r>
+      <w:r>
+        <w:rPr>
+          <w:sz w:val="24"/>
+          <w:szCs w:val="24"/>
+        </w:rPr>
+        <w:t>(?)</w:t>
+      </w:r>
     </w:p>
     <w:p>
       <w:pPr>
@@ -1475,660 +1563,680 @@
         </w:rPr>
         <w:t>Registrering av lokaler</w:t>
       </w:r>
-    </w:p>
-    <w:p>
-      <w:pPr>
-        <w:rPr>
-          <w:sz w:val="24"/>
-          <w:szCs w:val="24"/>
-        </w:rPr>
-      </w:pPr>
-    </w:p>
-    <w:p>
-      <w:pPr>
-        <w:rPr>
-          <w:sz w:val="24"/>
-          <w:szCs w:val="24"/>
-        </w:rPr>
-      </w:pPr>
-      <w:r>
-        <w:rPr>
-          <w:b/>
-          <w:sz w:val="24"/>
-          <w:szCs w:val="24"/>
-          <w:u w:val="single"/>
-        </w:rPr>
-        <w:t>Hvordan er klassene relatert til hverandre? Super-/</w:t>
-      </w:r>
-      <w:proofErr w:type="spellStart"/>
-      <w:r>
-        <w:rPr>
-          <w:b/>
-          <w:sz w:val="24"/>
-          <w:szCs w:val="24"/>
-          <w:u w:val="single"/>
-        </w:rPr>
-        <w:t>subklasser</w:t>
-      </w:r>
-      <w:proofErr w:type="spellEnd"/>
-      <w:r>
-        <w:rPr>
-          <w:b/>
-          <w:sz w:val="24"/>
-          <w:szCs w:val="24"/>
-          <w:u w:val="single"/>
-        </w:rPr>
-        <w:t>?</w:t>
-      </w:r>
-      <w:r>
-        <w:rPr>
-          <w:b/>
-          <w:sz w:val="24"/>
-          <w:szCs w:val="24"/>
-          <w:u w:val="single"/>
-        </w:rPr>
-        <w:t>:</w:t>
-      </w:r>
-    </w:p>
-    <w:p>
-      <w:pPr>
-        <w:rPr>
-          <w:sz w:val="24"/>
-          <w:szCs w:val="24"/>
-        </w:rPr>
-      </w:pPr>
-      <w:r>
-        <w:rPr>
-          <w:sz w:val="24"/>
-          <w:szCs w:val="24"/>
-        </w:rPr>
-        <w:t xml:space="preserve">Arrangement er en abstrakt superklasse til </w:t>
-      </w:r>
-      <w:proofErr w:type="spellStart"/>
-      <w:r>
-        <w:rPr>
-          <w:sz w:val="24"/>
-          <w:szCs w:val="24"/>
-        </w:rPr>
-        <w:t>subklassene</w:t>
-      </w:r>
-      <w:proofErr w:type="spellEnd"/>
-      <w:r>
-        <w:rPr>
-          <w:sz w:val="24"/>
-          <w:szCs w:val="24"/>
-        </w:rPr>
-        <w:t xml:space="preserve">: kino, teater og konsert. Disse klassene har igjen kontaktperson. Og så har lokalene en liste som inneholder alle arrangementer i det lokalet. Utenfor det igjen er det et lokalregister som inneholder en liste over alle lokalene. </w:t>
-      </w:r>
-      <w:r>
-        <w:rPr>
-          <w:sz w:val="24"/>
-          <w:szCs w:val="24"/>
-        </w:rPr>
-        <w:t>(tegner en tegning).</w:t>
-      </w:r>
-    </w:p>
-    <w:p>
-      <w:pPr>
-        <w:rPr>
-          <w:sz w:val="24"/>
-          <w:szCs w:val="24"/>
-        </w:rPr>
-      </w:pPr>
-    </w:p>
-    <w:p>
-      <w:pPr>
-        <w:rPr>
-          <w:sz w:val="24"/>
-          <w:szCs w:val="24"/>
-        </w:rPr>
-      </w:pPr>
-      <w:r>
-        <w:rPr>
-          <w:b/>
-          <w:sz w:val="24"/>
-          <w:szCs w:val="24"/>
-          <w:u w:val="single"/>
-        </w:rPr>
-        <w:t>Beskrivelse av klassehierarkiet ved hjelp av figurer</w:t>
-      </w:r>
-      <w:r>
-        <w:rPr>
-          <w:b/>
-          <w:sz w:val="24"/>
-          <w:szCs w:val="24"/>
-          <w:u w:val="single"/>
-        </w:rPr>
-        <w:t>:</w:t>
-      </w:r>
-    </w:p>
-    <w:p>
-      <w:pPr>
-        <w:rPr>
-          <w:sz w:val="24"/>
-          <w:szCs w:val="24"/>
-        </w:rPr>
-      </w:pPr>
-      <w:r>
-        <w:rPr>
-          <w:sz w:val="24"/>
-          <w:szCs w:val="24"/>
-        </w:rPr>
-        <w:t>Slå sammen med den over</w:t>
-      </w:r>
-    </w:p>
-    <w:p>
-      <w:pPr>
-        <w:rPr>
-          <w:sz w:val="24"/>
-          <w:szCs w:val="24"/>
-        </w:rPr>
-      </w:pPr>
-    </w:p>
-    <w:p>
-      <w:pPr>
-        <w:rPr>
-          <w:sz w:val="24"/>
-          <w:szCs w:val="24"/>
-        </w:rPr>
-      </w:pPr>
-      <w:r>
-        <w:rPr>
-          <w:b/>
-          <w:sz w:val="24"/>
-          <w:szCs w:val="24"/>
-          <w:u w:val="single"/>
-        </w:rPr>
-        <w:t>Hva slags datastruktur er valgt</w:t>
-      </w:r>
-      <w:proofErr w:type="gramStart"/>
-      <w:r>
-        <w:rPr>
-          <w:b/>
-          <w:sz w:val="24"/>
-          <w:szCs w:val="24"/>
-          <w:u w:val="single"/>
-        </w:rPr>
-        <w:t>?(NB!</w:t>
-      </w:r>
-      <w:proofErr w:type="gramEnd"/>
-      <w:r>
-        <w:rPr>
-          <w:b/>
-          <w:sz w:val="24"/>
-          <w:szCs w:val="24"/>
-          <w:u w:val="single"/>
-        </w:rPr>
-        <w:t xml:space="preserve"> Dere skal bruke Collection-rammeverket)</w:t>
-      </w:r>
-      <w:r>
-        <w:rPr>
-          <w:b/>
-          <w:sz w:val="24"/>
-          <w:szCs w:val="24"/>
-          <w:u w:val="single"/>
-        </w:rPr>
-        <w:t>:</w:t>
-      </w:r>
-    </w:p>
-    <w:p>
-      <w:pPr>
-        <w:rPr>
-          <w:sz w:val="24"/>
-          <w:szCs w:val="24"/>
-        </w:rPr>
-      </w:pPr>
-    </w:p>
-    <w:p>
-      <w:pPr>
-        <w:rPr>
-          <w:sz w:val="24"/>
-          <w:szCs w:val="24"/>
-        </w:rPr>
-      </w:pPr>
-    </w:p>
-    <w:p>
-      <w:pPr>
-        <w:rPr>
-          <w:b/>
-          <w:sz w:val="24"/>
-          <w:szCs w:val="24"/>
-          <w:u w:val="single"/>
-        </w:rPr>
-      </w:pPr>
-      <w:r>
-        <w:rPr>
-          <w:b/>
-          <w:sz w:val="24"/>
-          <w:szCs w:val="24"/>
-          <w:u w:val="single"/>
-        </w:rPr>
-        <w:t>Beskrivelse av datastrukturen</w:t>
-      </w:r>
-      <w:r>
-        <w:rPr>
-          <w:b/>
-          <w:sz w:val="24"/>
-          <w:szCs w:val="24"/>
-          <w:u w:val="single"/>
-        </w:rPr>
-        <w:t xml:space="preserve"> hjelp av figurer</w:t>
-      </w:r>
-      <w:r>
-        <w:rPr>
-          <w:b/>
-          <w:sz w:val="24"/>
-          <w:szCs w:val="24"/>
-          <w:u w:val="single"/>
-        </w:rPr>
-        <w:t>:</w:t>
-      </w:r>
-    </w:p>
-    <w:p>
-      <w:pPr>
-        <w:rPr>
-          <w:sz w:val="24"/>
-          <w:szCs w:val="24"/>
-        </w:rPr>
-      </w:pPr>
-      <w:r>
-        <w:rPr>
-          <w:sz w:val="24"/>
-          <w:szCs w:val="24"/>
-        </w:rPr>
-        <w:t>Sammen med forrige</w:t>
-      </w:r>
-    </w:p>
-    <w:p>
-      <w:pPr>
-        <w:rPr>
-          <w:sz w:val="24"/>
-          <w:szCs w:val="24"/>
-        </w:rPr>
-      </w:pPr>
-    </w:p>
-    <w:p>
-      <w:pPr>
-        <w:rPr>
-          <w:sz w:val="24"/>
-          <w:szCs w:val="24"/>
-        </w:rPr>
-      </w:pPr>
-      <w:r>
-        <w:rPr>
-          <w:b/>
-          <w:sz w:val="24"/>
-          <w:szCs w:val="24"/>
-          <w:u w:val="single"/>
-        </w:rPr>
-        <w:t>Hvilket utviklingsverktøy skal brukes?(</w:t>
-      </w:r>
-      <w:proofErr w:type="spellStart"/>
-      <w:r>
-        <w:rPr>
-          <w:b/>
-          <w:sz w:val="24"/>
-          <w:szCs w:val="24"/>
-          <w:u w:val="single"/>
-        </w:rPr>
-        <w:t>TextPad</w:t>
-      </w:r>
-      <w:proofErr w:type="spellEnd"/>
-      <w:r>
-        <w:rPr>
-          <w:b/>
-          <w:sz w:val="24"/>
-          <w:szCs w:val="24"/>
-          <w:u w:val="single"/>
-        </w:rPr>
-        <w:t xml:space="preserve">, </w:t>
-      </w:r>
-      <w:proofErr w:type="spellStart"/>
-      <w:r>
-        <w:rPr>
-          <w:b/>
-          <w:sz w:val="24"/>
-          <w:szCs w:val="24"/>
-          <w:u w:val="single"/>
-        </w:rPr>
-        <w:t>Eclipse</w:t>
-      </w:r>
-      <w:proofErr w:type="spellEnd"/>
-      <w:r>
-        <w:rPr>
-          <w:b/>
-          <w:sz w:val="24"/>
-          <w:szCs w:val="24"/>
-          <w:u w:val="single"/>
-        </w:rPr>
-        <w:t xml:space="preserve">, </w:t>
-      </w:r>
-      <w:proofErr w:type="spellStart"/>
-      <w:r>
-        <w:rPr>
-          <w:b/>
-          <w:sz w:val="24"/>
-          <w:szCs w:val="24"/>
-          <w:u w:val="single"/>
-        </w:rPr>
-        <w:t>Netbeans</w:t>
-      </w:r>
-      <w:proofErr w:type="spellEnd"/>
-      <w:r>
-        <w:rPr>
-          <w:b/>
-          <w:sz w:val="24"/>
-          <w:szCs w:val="24"/>
-          <w:u w:val="single"/>
-        </w:rPr>
-        <w:t>?)</w:t>
-      </w:r>
-      <w:r>
-        <w:rPr>
-          <w:b/>
-          <w:sz w:val="24"/>
-          <w:szCs w:val="24"/>
-          <w:u w:val="single"/>
-        </w:rPr>
-        <w:t>:</w:t>
-      </w:r>
-    </w:p>
-    <w:p>
-      <w:pPr>
-        <w:rPr>
-          <w:sz w:val="24"/>
-          <w:szCs w:val="24"/>
-          <w:u w:val="single"/>
-        </w:rPr>
-      </w:pPr>
-      <w:proofErr w:type="spellStart"/>
-      <w:r>
-        <w:rPr>
-          <w:sz w:val="24"/>
-          <w:szCs w:val="24"/>
-          <w:u w:val="single"/>
-        </w:rPr>
-        <w:lastRenderedPageBreak/>
-        <w:t>Netbeans</w:t>
-      </w:r>
-      <w:proofErr w:type="spellEnd"/>
-      <w:r>
-        <w:rPr>
-          <w:sz w:val="24"/>
-          <w:szCs w:val="24"/>
-          <w:u w:val="single"/>
-        </w:rPr>
-        <w:t>:</w:t>
-      </w:r>
-    </w:p>
-    <w:p>
-      <w:pPr>
-        <w:rPr>
-          <w:sz w:val="24"/>
-          <w:szCs w:val="24"/>
-        </w:rPr>
-      </w:pPr>
-      <w:r>
-        <w:rPr>
-          <w:sz w:val="24"/>
-          <w:szCs w:val="24"/>
-        </w:rPr>
-        <w:t xml:space="preserve">Vi har valgt å bruke </w:t>
-      </w:r>
-      <w:proofErr w:type="spellStart"/>
-      <w:r>
-        <w:rPr>
-          <w:sz w:val="24"/>
-          <w:szCs w:val="24"/>
-        </w:rPr>
-        <w:t>Netbeans</w:t>
-      </w:r>
-      <w:proofErr w:type="spellEnd"/>
-      <w:r>
-        <w:rPr>
-          <w:sz w:val="24"/>
-          <w:szCs w:val="24"/>
-        </w:rPr>
-        <w:t xml:space="preserve"> fordi vi syntes den var grei å bruke, ganske oversiktlig og et hjelpemiddel til prosjektet. </w:t>
-      </w:r>
-    </w:p>
-    <w:p>
-      <w:pPr>
-        <w:rPr>
-          <w:sz w:val="24"/>
-          <w:szCs w:val="24"/>
-        </w:rPr>
-      </w:pPr>
-    </w:p>
-    <w:p>
-      <w:pPr>
-        <w:rPr>
-          <w:sz w:val="24"/>
-          <w:szCs w:val="24"/>
-          <w:u w:val="single"/>
-        </w:rPr>
-      </w:pPr>
-      <w:proofErr w:type="spellStart"/>
-      <w:r>
-        <w:rPr>
-          <w:sz w:val="24"/>
-          <w:szCs w:val="24"/>
-          <w:u w:val="single"/>
-        </w:rPr>
-        <w:t>GitHub</w:t>
-      </w:r>
-      <w:proofErr w:type="spellEnd"/>
-      <w:r>
-        <w:rPr>
-          <w:sz w:val="24"/>
-          <w:szCs w:val="24"/>
-          <w:u w:val="single"/>
-        </w:rPr>
-        <w:t>:</w:t>
-      </w:r>
-    </w:p>
-    <w:p>
-      <w:pPr>
-        <w:rPr>
-          <w:sz w:val="24"/>
-          <w:szCs w:val="24"/>
-        </w:rPr>
-      </w:pPr>
-      <w:r>
-        <w:rPr>
-          <w:sz w:val="24"/>
-          <w:szCs w:val="24"/>
-        </w:rPr>
-        <w:t xml:space="preserve">Vi har valgt å bruke </w:t>
-      </w:r>
-      <w:proofErr w:type="spellStart"/>
-      <w:r>
-        <w:rPr>
-          <w:sz w:val="24"/>
-          <w:szCs w:val="24"/>
-        </w:rPr>
-        <w:t>GitHub</w:t>
-      </w:r>
-      <w:proofErr w:type="spellEnd"/>
-      <w:r>
-        <w:rPr>
-          <w:sz w:val="24"/>
-          <w:szCs w:val="24"/>
-        </w:rPr>
-        <w:t xml:space="preserve"> fordi dette var den mest kjente </w:t>
-      </w:r>
-      <w:proofErr w:type="spellStart"/>
-      <w:r>
-        <w:rPr>
-          <w:sz w:val="24"/>
-          <w:szCs w:val="24"/>
-        </w:rPr>
-        <w:t>git</w:t>
-      </w:r>
-      <w:proofErr w:type="spellEnd"/>
-      <w:r>
-        <w:rPr>
-          <w:sz w:val="24"/>
-          <w:szCs w:val="24"/>
-        </w:rPr>
-        <w:t xml:space="preserve">-tjenesten og begge har brukt det før og er kjent med det. Grunnen til at vi valgte å bruke en </w:t>
-      </w:r>
-      <w:proofErr w:type="spellStart"/>
-      <w:r>
-        <w:rPr>
-          <w:sz w:val="24"/>
-          <w:szCs w:val="24"/>
-        </w:rPr>
-        <w:t>git</w:t>
-      </w:r>
-      <w:proofErr w:type="spellEnd"/>
-      <w:r>
-        <w:rPr>
-          <w:sz w:val="24"/>
-          <w:szCs w:val="24"/>
-        </w:rPr>
-        <w:t xml:space="preserve">-tjeneste er at det er mye mer oversiktlig en </w:t>
-      </w:r>
-      <w:proofErr w:type="spellStart"/>
-      <w:r>
-        <w:rPr>
-          <w:sz w:val="24"/>
-          <w:szCs w:val="24"/>
-        </w:rPr>
-        <w:t>f.eks</w:t>
-      </w:r>
-      <w:proofErr w:type="spellEnd"/>
-      <w:r>
-        <w:rPr>
-          <w:sz w:val="24"/>
-          <w:szCs w:val="24"/>
-        </w:rPr>
-        <w:t xml:space="preserve"> </w:t>
-      </w:r>
-      <w:proofErr w:type="spellStart"/>
-      <w:r>
-        <w:rPr>
-          <w:sz w:val="24"/>
-          <w:szCs w:val="24"/>
-        </w:rPr>
-        <w:t>Dropbox</w:t>
-      </w:r>
-      <w:proofErr w:type="spellEnd"/>
-      <w:r>
-        <w:rPr>
-          <w:sz w:val="24"/>
-          <w:szCs w:val="24"/>
-        </w:rPr>
-        <w:t xml:space="preserve">. Med </w:t>
-      </w:r>
-      <w:proofErr w:type="spellStart"/>
-      <w:r>
-        <w:rPr>
-          <w:sz w:val="24"/>
-          <w:szCs w:val="24"/>
-        </w:rPr>
-        <w:t>git</w:t>
-      </w:r>
-      <w:proofErr w:type="spellEnd"/>
-      <w:r>
-        <w:rPr>
-          <w:sz w:val="24"/>
-          <w:szCs w:val="24"/>
-        </w:rPr>
-        <w:t xml:space="preserve"> har du en detaljert </w:t>
-      </w:r>
-    </w:p>
-    <w:p>
-      <w:pPr>
-        <w:rPr>
-          <w:sz w:val="24"/>
-          <w:szCs w:val="24"/>
-        </w:rPr>
-      </w:pPr>
-    </w:p>
-    <w:p>
-      <w:pPr>
-        <w:rPr>
-          <w:sz w:val="24"/>
-          <w:szCs w:val="24"/>
-        </w:rPr>
-      </w:pPr>
-      <w:r>
-        <w:rPr>
-          <w:sz w:val="24"/>
-          <w:szCs w:val="24"/>
-        </w:rPr>
-        <w:t>Systemkrav til maskinen programmet skal kjøres på</w:t>
-      </w:r>
-    </w:p>
-    <w:p>
-      <w:pPr>
-        <w:rPr>
-          <w:sz w:val="24"/>
-          <w:szCs w:val="24"/>
-        </w:rPr>
-      </w:pPr>
-      <w:r>
-        <w:rPr>
-          <w:sz w:val="24"/>
-          <w:szCs w:val="24"/>
-        </w:rPr>
-        <w:t xml:space="preserve">Opplysninger om Java-versjon (NB må bruke </w:t>
-      </w:r>
-      <w:proofErr w:type="spellStart"/>
-      <w:r>
-        <w:rPr>
-          <w:sz w:val="24"/>
-          <w:szCs w:val="24"/>
-        </w:rPr>
-        <w:t>java</w:t>
-      </w:r>
-      <w:proofErr w:type="spellEnd"/>
-      <w:r>
-        <w:rPr>
-          <w:sz w:val="24"/>
-          <w:szCs w:val="24"/>
-        </w:rPr>
-        <w:t xml:space="preserve"> 1.8)</w:t>
-      </w:r>
-    </w:p>
-    <w:p>
-      <w:pPr>
-        <w:rPr>
-          <w:sz w:val="24"/>
-          <w:szCs w:val="24"/>
-        </w:rPr>
-      </w:pPr>
-      <w:r>
-        <w:rPr>
-          <w:sz w:val="24"/>
-          <w:szCs w:val="24"/>
-        </w:rPr>
-        <w:t>Fremdriftsplan med milepæler</w:t>
-      </w:r>
-    </w:p>
-    <w:p>
-      <w:pPr>
-        <w:rPr>
-          <w:sz w:val="24"/>
-          <w:szCs w:val="24"/>
-        </w:rPr>
-      </w:pPr>
-      <w:r>
-        <w:rPr>
-          <w:sz w:val="24"/>
-          <w:szCs w:val="24"/>
-        </w:rPr>
-        <w:t>Planlagt arbeidsford</w:t>
+      <w:r>
+        <w:rPr>
+          <w:sz w:val="24"/>
+          <w:szCs w:val="24"/>
+        </w:rPr>
+        <w:t>(?)</w:t>
+      </w:r>
+    </w:p>
+    <w:p>
+      <w:pPr>
+        <w:pStyle w:val="Listeavsnitt"/>
+        <w:numPr>
+          <w:ilvl w:val="0"/>
+          <w:numId w:val="5"/>
+        </w:numPr>
+        <w:rPr>
+          <w:sz w:val="24"/>
+          <w:szCs w:val="24"/>
+        </w:rPr>
+      </w:pPr>
+      <w:r>
+        <w:rPr>
+          <w:sz w:val="24"/>
+          <w:szCs w:val="24"/>
+        </w:rPr>
+        <w:t>En klasse med main-metoden</w:t>
       </w:r>
       <w:bookmarkStart w:id="0" w:name="_GoBack"/>
       <w:bookmarkEnd w:id="0"/>
-      <w:r>
-        <w:rPr>
-          <w:sz w:val="24"/>
-          <w:szCs w:val="24"/>
-        </w:rPr>
-        <w:t>eling. (NB! Programmeringsoppgavene skal fordeles tilnærmet likt mellom gruppens medlemmer.)</w:t>
+    </w:p>
+    <w:p>
+      <w:pPr>
+        <w:rPr>
+          <w:sz w:val="24"/>
+          <w:szCs w:val="24"/>
+        </w:rPr>
+      </w:pPr>
+    </w:p>
+    <w:p>
+      <w:pPr>
+        <w:rPr>
+          <w:sz w:val="24"/>
+          <w:szCs w:val="24"/>
+        </w:rPr>
+      </w:pPr>
+      <w:r>
+        <w:rPr>
+          <w:b/>
+          <w:sz w:val="24"/>
+          <w:szCs w:val="24"/>
+          <w:u w:val="single"/>
+        </w:rPr>
+        <w:t>Hvordan er klassene relatert til hverandre? Super-/</w:t>
+      </w:r>
+      <w:proofErr w:type="spellStart"/>
+      <w:r>
+        <w:rPr>
+          <w:b/>
+          <w:sz w:val="24"/>
+          <w:szCs w:val="24"/>
+          <w:u w:val="single"/>
+        </w:rPr>
+        <w:t>subklasser</w:t>
+      </w:r>
+      <w:proofErr w:type="spellEnd"/>
+      <w:r>
+        <w:rPr>
+          <w:b/>
+          <w:sz w:val="24"/>
+          <w:szCs w:val="24"/>
+          <w:u w:val="single"/>
+        </w:rPr>
+        <w:t>?</w:t>
+      </w:r>
+      <w:r>
+        <w:rPr>
+          <w:b/>
+          <w:sz w:val="24"/>
+          <w:szCs w:val="24"/>
+          <w:u w:val="single"/>
+        </w:rPr>
+        <w:t>:</w:t>
+      </w:r>
+    </w:p>
+    <w:p>
+      <w:pPr>
+        <w:rPr>
+          <w:sz w:val="24"/>
+          <w:szCs w:val="24"/>
+        </w:rPr>
+      </w:pPr>
+      <w:r>
+        <w:rPr>
+          <w:sz w:val="24"/>
+          <w:szCs w:val="24"/>
+        </w:rPr>
+        <w:t xml:space="preserve">Arrangement er en abstrakt superklasse til </w:t>
+      </w:r>
+      <w:proofErr w:type="spellStart"/>
+      <w:r>
+        <w:rPr>
+          <w:sz w:val="24"/>
+          <w:szCs w:val="24"/>
+        </w:rPr>
+        <w:t>subklassene</w:t>
+      </w:r>
+      <w:proofErr w:type="spellEnd"/>
+      <w:r>
+        <w:rPr>
+          <w:sz w:val="24"/>
+          <w:szCs w:val="24"/>
+        </w:rPr>
+        <w:t xml:space="preserve">: kino, teater og konsert. Disse klassene har igjen kontaktperson. Og så har lokalene en liste som inneholder alle arrangementer i det lokalet. Utenfor det igjen er det et lokalregister som inneholder en liste over alle lokalene. </w:t>
+      </w:r>
+      <w:r>
+        <w:rPr>
+          <w:sz w:val="24"/>
+          <w:szCs w:val="24"/>
+        </w:rPr>
+        <w:t>(tegner en tegning).</w:t>
+      </w:r>
+    </w:p>
+    <w:p>
+      <w:pPr>
+        <w:rPr>
+          <w:sz w:val="24"/>
+          <w:szCs w:val="24"/>
+        </w:rPr>
+      </w:pPr>
+    </w:p>
+    <w:p>
+      <w:pPr>
+        <w:rPr>
+          <w:sz w:val="24"/>
+          <w:szCs w:val="24"/>
+        </w:rPr>
+      </w:pPr>
+      <w:r>
+        <w:rPr>
+          <w:b/>
+          <w:sz w:val="24"/>
+          <w:szCs w:val="24"/>
+          <w:u w:val="single"/>
+        </w:rPr>
+        <w:t>Beskrivelse av klassehierarkiet ved hjelp av figurer</w:t>
+      </w:r>
+      <w:r>
+        <w:rPr>
+          <w:b/>
+          <w:sz w:val="24"/>
+          <w:szCs w:val="24"/>
+          <w:u w:val="single"/>
+        </w:rPr>
+        <w:t>:</w:t>
+      </w:r>
+    </w:p>
+    <w:p>
+      <w:pPr>
+        <w:rPr>
+          <w:sz w:val="24"/>
+          <w:szCs w:val="24"/>
+        </w:rPr>
+      </w:pPr>
+      <w:r>
+        <w:rPr>
+          <w:sz w:val="24"/>
+          <w:szCs w:val="24"/>
+        </w:rPr>
+        <w:t>Slå sammen med den over</w:t>
+      </w:r>
+    </w:p>
+    <w:p>
+      <w:pPr>
+        <w:rPr>
+          <w:sz w:val="24"/>
+          <w:szCs w:val="24"/>
+        </w:rPr>
+      </w:pPr>
+    </w:p>
+    <w:p>
+      <w:pPr>
+        <w:rPr>
+          <w:sz w:val="24"/>
+          <w:szCs w:val="24"/>
+        </w:rPr>
+      </w:pPr>
+      <w:r>
+        <w:rPr>
+          <w:b/>
+          <w:sz w:val="24"/>
+          <w:szCs w:val="24"/>
+          <w:u w:val="single"/>
+        </w:rPr>
+        <w:t>Hva slags datastruktur er valgt</w:t>
+      </w:r>
+      <w:proofErr w:type="gramStart"/>
+      <w:r>
+        <w:rPr>
+          <w:b/>
+          <w:sz w:val="24"/>
+          <w:szCs w:val="24"/>
+          <w:u w:val="single"/>
+        </w:rPr>
+        <w:t>?(NB!</w:t>
+      </w:r>
+      <w:proofErr w:type="gramEnd"/>
+      <w:r>
+        <w:rPr>
+          <w:b/>
+          <w:sz w:val="24"/>
+          <w:szCs w:val="24"/>
+          <w:u w:val="single"/>
+        </w:rPr>
+        <w:t xml:space="preserve"> Dere skal bruke Collection-rammeverket)</w:t>
+      </w:r>
+      <w:r>
+        <w:rPr>
+          <w:b/>
+          <w:sz w:val="24"/>
+          <w:szCs w:val="24"/>
+          <w:u w:val="single"/>
+        </w:rPr>
+        <w:t>:</w:t>
+      </w:r>
+    </w:p>
+    <w:p>
+      <w:pPr>
+        <w:rPr>
+          <w:sz w:val="24"/>
+          <w:szCs w:val="24"/>
+        </w:rPr>
+      </w:pPr>
+    </w:p>
+    <w:p>
+      <w:pPr>
+        <w:rPr>
+          <w:sz w:val="24"/>
+          <w:szCs w:val="24"/>
+        </w:rPr>
+      </w:pPr>
+    </w:p>
+    <w:p>
+      <w:pPr>
+        <w:rPr>
+          <w:b/>
+          <w:sz w:val="24"/>
+          <w:szCs w:val="24"/>
+          <w:u w:val="single"/>
+        </w:rPr>
+      </w:pPr>
+      <w:r>
+        <w:rPr>
+          <w:b/>
+          <w:sz w:val="24"/>
+          <w:szCs w:val="24"/>
+          <w:u w:val="single"/>
+        </w:rPr>
+        <w:lastRenderedPageBreak/>
+        <w:t>Beskrivelse av datastrukturen</w:t>
+      </w:r>
+      <w:r>
+        <w:rPr>
+          <w:b/>
+          <w:sz w:val="24"/>
+          <w:szCs w:val="24"/>
+          <w:u w:val="single"/>
+        </w:rPr>
+        <w:t xml:space="preserve"> hjelp av figurer</w:t>
+      </w:r>
+      <w:r>
+        <w:rPr>
+          <w:b/>
+          <w:sz w:val="24"/>
+          <w:szCs w:val="24"/>
+          <w:u w:val="single"/>
+        </w:rPr>
+        <w:t>:</w:t>
+      </w:r>
+    </w:p>
+    <w:p>
+      <w:pPr>
+        <w:rPr>
+          <w:sz w:val="24"/>
+          <w:szCs w:val="24"/>
+        </w:rPr>
+      </w:pPr>
+      <w:r>
+        <w:rPr>
+          <w:sz w:val="24"/>
+          <w:szCs w:val="24"/>
+        </w:rPr>
+        <w:t>Sammen med forrige</w:t>
+      </w:r>
+    </w:p>
+    <w:p>
+      <w:pPr>
+        <w:rPr>
+          <w:sz w:val="24"/>
+          <w:szCs w:val="24"/>
+        </w:rPr>
+      </w:pPr>
+    </w:p>
+    <w:p>
+      <w:pPr>
+        <w:rPr>
+          <w:sz w:val="24"/>
+          <w:szCs w:val="24"/>
+        </w:rPr>
+      </w:pPr>
+      <w:r>
+        <w:rPr>
+          <w:b/>
+          <w:sz w:val="24"/>
+          <w:szCs w:val="24"/>
+          <w:u w:val="single"/>
+        </w:rPr>
+        <w:t>Hvilket utviklingsverktøy skal brukes?(</w:t>
+      </w:r>
+      <w:proofErr w:type="spellStart"/>
+      <w:r>
+        <w:rPr>
+          <w:b/>
+          <w:sz w:val="24"/>
+          <w:szCs w:val="24"/>
+          <w:u w:val="single"/>
+        </w:rPr>
+        <w:t>TextPad</w:t>
+      </w:r>
+      <w:proofErr w:type="spellEnd"/>
+      <w:r>
+        <w:rPr>
+          <w:b/>
+          <w:sz w:val="24"/>
+          <w:szCs w:val="24"/>
+          <w:u w:val="single"/>
+        </w:rPr>
+        <w:t xml:space="preserve">, </w:t>
+      </w:r>
+      <w:proofErr w:type="spellStart"/>
+      <w:r>
+        <w:rPr>
+          <w:b/>
+          <w:sz w:val="24"/>
+          <w:szCs w:val="24"/>
+          <w:u w:val="single"/>
+        </w:rPr>
+        <w:t>Eclipse</w:t>
+      </w:r>
+      <w:proofErr w:type="spellEnd"/>
+      <w:r>
+        <w:rPr>
+          <w:b/>
+          <w:sz w:val="24"/>
+          <w:szCs w:val="24"/>
+          <w:u w:val="single"/>
+        </w:rPr>
+        <w:t xml:space="preserve">, </w:t>
+      </w:r>
+      <w:proofErr w:type="spellStart"/>
+      <w:r>
+        <w:rPr>
+          <w:b/>
+          <w:sz w:val="24"/>
+          <w:szCs w:val="24"/>
+          <w:u w:val="single"/>
+        </w:rPr>
+        <w:t>Netbeans</w:t>
+      </w:r>
+      <w:proofErr w:type="spellEnd"/>
+      <w:r>
+        <w:rPr>
+          <w:b/>
+          <w:sz w:val="24"/>
+          <w:szCs w:val="24"/>
+          <w:u w:val="single"/>
+        </w:rPr>
+        <w:t>?)</w:t>
+      </w:r>
+      <w:r>
+        <w:rPr>
+          <w:b/>
+          <w:sz w:val="24"/>
+          <w:szCs w:val="24"/>
+          <w:u w:val="single"/>
+        </w:rPr>
+        <w:t>:</w:t>
+      </w:r>
+    </w:p>
+    <w:p>
+      <w:pPr>
+        <w:rPr>
+          <w:sz w:val="24"/>
+          <w:szCs w:val="24"/>
+          <w:u w:val="single"/>
+        </w:rPr>
+      </w:pPr>
+      <w:proofErr w:type="spellStart"/>
+      <w:r>
+        <w:rPr>
+          <w:sz w:val="24"/>
+          <w:szCs w:val="24"/>
+          <w:u w:val="single"/>
+        </w:rPr>
+        <w:t>Netbeans</w:t>
+      </w:r>
+      <w:proofErr w:type="spellEnd"/>
+      <w:r>
+        <w:rPr>
+          <w:sz w:val="24"/>
+          <w:szCs w:val="24"/>
+          <w:u w:val="single"/>
+        </w:rPr>
+        <w:t>:</w:t>
+      </w:r>
+    </w:p>
+    <w:p>
+      <w:pPr>
+        <w:rPr>
+          <w:sz w:val="24"/>
+          <w:szCs w:val="24"/>
+        </w:rPr>
+      </w:pPr>
+      <w:r>
+        <w:rPr>
+          <w:sz w:val="24"/>
+          <w:szCs w:val="24"/>
+        </w:rPr>
+        <w:t xml:space="preserve">Vi har valgt å bruke </w:t>
+      </w:r>
+      <w:proofErr w:type="spellStart"/>
+      <w:r>
+        <w:rPr>
+          <w:sz w:val="24"/>
+          <w:szCs w:val="24"/>
+        </w:rPr>
+        <w:t>Netbeans</w:t>
+      </w:r>
+      <w:proofErr w:type="spellEnd"/>
+      <w:r>
+        <w:rPr>
+          <w:sz w:val="24"/>
+          <w:szCs w:val="24"/>
+        </w:rPr>
+        <w:t xml:space="preserve"> fordi vi syntes den var grei å bruke, ganske oversiktlig og et hjelpemiddel til prosjektet. </w:t>
+      </w:r>
+    </w:p>
+    <w:p>
+      <w:pPr>
+        <w:rPr>
+          <w:sz w:val="24"/>
+          <w:szCs w:val="24"/>
+        </w:rPr>
+      </w:pPr>
+    </w:p>
+    <w:p>
+      <w:pPr>
+        <w:rPr>
+          <w:sz w:val="24"/>
+          <w:szCs w:val="24"/>
+          <w:u w:val="single"/>
+        </w:rPr>
+      </w:pPr>
+      <w:proofErr w:type="spellStart"/>
+      <w:r>
+        <w:rPr>
+          <w:sz w:val="24"/>
+          <w:szCs w:val="24"/>
+          <w:u w:val="single"/>
+        </w:rPr>
+        <w:t>GitHub</w:t>
+      </w:r>
+      <w:proofErr w:type="spellEnd"/>
+      <w:r>
+        <w:rPr>
+          <w:sz w:val="24"/>
+          <w:szCs w:val="24"/>
+          <w:u w:val="single"/>
+        </w:rPr>
+        <w:t>:</w:t>
+      </w:r>
+    </w:p>
+    <w:p>
+      <w:pPr>
+        <w:rPr>
+          <w:sz w:val="24"/>
+          <w:szCs w:val="24"/>
+        </w:rPr>
+      </w:pPr>
+      <w:r>
+        <w:rPr>
+          <w:sz w:val="24"/>
+          <w:szCs w:val="24"/>
+        </w:rPr>
+        <w:t xml:space="preserve">Vi har valgt å bruke </w:t>
+      </w:r>
+      <w:proofErr w:type="spellStart"/>
+      <w:r>
+        <w:rPr>
+          <w:sz w:val="24"/>
+          <w:szCs w:val="24"/>
+        </w:rPr>
+        <w:t>GitHub</w:t>
+      </w:r>
+      <w:proofErr w:type="spellEnd"/>
+      <w:r>
+        <w:rPr>
+          <w:sz w:val="24"/>
+          <w:szCs w:val="24"/>
+        </w:rPr>
+        <w:t xml:space="preserve"> fordi dette var den mest kjente </w:t>
+      </w:r>
+      <w:proofErr w:type="spellStart"/>
+      <w:r>
+        <w:rPr>
+          <w:sz w:val="24"/>
+          <w:szCs w:val="24"/>
+        </w:rPr>
+        <w:t>git</w:t>
+      </w:r>
+      <w:proofErr w:type="spellEnd"/>
+      <w:r>
+        <w:rPr>
+          <w:sz w:val="24"/>
+          <w:szCs w:val="24"/>
+        </w:rPr>
+        <w:t xml:space="preserve">-tjenesten og begge har brukt det før og er kjent med det. Grunnen til at vi valgte å bruke en </w:t>
+      </w:r>
+      <w:proofErr w:type="spellStart"/>
+      <w:r>
+        <w:rPr>
+          <w:sz w:val="24"/>
+          <w:szCs w:val="24"/>
+        </w:rPr>
+        <w:t>git</w:t>
+      </w:r>
+      <w:proofErr w:type="spellEnd"/>
+      <w:r>
+        <w:rPr>
+          <w:sz w:val="24"/>
+          <w:szCs w:val="24"/>
+        </w:rPr>
+        <w:t xml:space="preserve">-tjeneste er at det er mye mer oversiktlig en </w:t>
+      </w:r>
+      <w:proofErr w:type="spellStart"/>
+      <w:r>
+        <w:rPr>
+          <w:sz w:val="24"/>
+          <w:szCs w:val="24"/>
+        </w:rPr>
+        <w:t>f.eks</w:t>
+      </w:r>
+      <w:proofErr w:type="spellEnd"/>
+      <w:r>
+        <w:rPr>
+          <w:sz w:val="24"/>
+          <w:szCs w:val="24"/>
+        </w:rPr>
+        <w:t xml:space="preserve"> </w:t>
+      </w:r>
+      <w:proofErr w:type="spellStart"/>
+      <w:r>
+        <w:rPr>
+          <w:sz w:val="24"/>
+          <w:szCs w:val="24"/>
+        </w:rPr>
+        <w:t>Dropbox</w:t>
+      </w:r>
+      <w:proofErr w:type="spellEnd"/>
+      <w:r>
+        <w:rPr>
+          <w:sz w:val="24"/>
+          <w:szCs w:val="24"/>
+        </w:rPr>
+        <w:t xml:space="preserve">. Med </w:t>
+      </w:r>
+      <w:proofErr w:type="spellStart"/>
+      <w:r>
+        <w:rPr>
+          <w:sz w:val="24"/>
+          <w:szCs w:val="24"/>
+        </w:rPr>
+        <w:t>git</w:t>
+      </w:r>
+      <w:proofErr w:type="spellEnd"/>
+      <w:r>
+        <w:rPr>
+          <w:sz w:val="24"/>
+          <w:szCs w:val="24"/>
+        </w:rPr>
+        <w:t xml:space="preserve"> har du en detaljert </w:t>
+      </w:r>
+    </w:p>
+    <w:p>
+      <w:pPr>
+        <w:rPr>
+          <w:sz w:val="24"/>
+          <w:szCs w:val="24"/>
+        </w:rPr>
+      </w:pPr>
+    </w:p>
+    <w:p>
+      <w:pPr>
+        <w:rPr>
+          <w:sz w:val="24"/>
+          <w:szCs w:val="24"/>
+        </w:rPr>
+      </w:pPr>
+      <w:r>
+        <w:rPr>
+          <w:sz w:val="24"/>
+          <w:szCs w:val="24"/>
+        </w:rPr>
+        <w:t>Systemkrav til maskinen programmet skal kjøres på</w:t>
+      </w:r>
+    </w:p>
+    <w:p>
+      <w:pPr>
+        <w:rPr>
+          <w:sz w:val="24"/>
+          <w:szCs w:val="24"/>
+        </w:rPr>
+      </w:pPr>
+      <w:r>
+        <w:rPr>
+          <w:sz w:val="24"/>
+          <w:szCs w:val="24"/>
+        </w:rPr>
+        <w:t xml:space="preserve">Opplysninger om Java-versjon (NB må bruke </w:t>
+      </w:r>
+      <w:proofErr w:type="spellStart"/>
+      <w:r>
+        <w:rPr>
+          <w:sz w:val="24"/>
+          <w:szCs w:val="24"/>
+        </w:rPr>
+        <w:t>java</w:t>
+      </w:r>
+      <w:proofErr w:type="spellEnd"/>
+      <w:r>
+        <w:rPr>
+          <w:sz w:val="24"/>
+          <w:szCs w:val="24"/>
+        </w:rPr>
+        <w:t xml:space="preserve"> 1.8)</w:t>
+      </w:r>
+    </w:p>
+    <w:p>
+      <w:pPr>
+        <w:rPr>
+          <w:sz w:val="24"/>
+          <w:szCs w:val="24"/>
+        </w:rPr>
+      </w:pPr>
+      <w:r>
+        <w:rPr>
+          <w:sz w:val="24"/>
+          <w:szCs w:val="24"/>
+        </w:rPr>
+        <w:t>Fremdriftsplan med milepæler</w:t>
+      </w:r>
+    </w:p>
+    <w:p>
+      <w:pPr>
+        <w:rPr>
+          <w:sz w:val="24"/>
+          <w:szCs w:val="24"/>
+        </w:rPr>
+      </w:pPr>
+      <w:r>
+        <w:rPr>
+          <w:sz w:val="24"/>
+          <w:szCs w:val="24"/>
+        </w:rPr>
+        <w:t>Planlagt arbeidsfordeling. (NB! Programmeringsoppgavene skal fordeles tilnærmet likt mellom gruppens medlemmer.)</w:t>
       </w:r>
     </w:p>
     <w:sectPr>

</xml_diff>

<commit_message>
Lagt til enda mer
</commit_message>
<xml_diff>
--- a/Kravspesifikasjon.docx
+++ b/Kravspesifikasjon.docx
@@ -1590,654 +1590,654 @@
         </w:rPr>
         <w:t>En klasse med main-metoden</w:t>
       </w:r>
+    </w:p>
+    <w:p>
+      <w:pPr>
+        <w:rPr>
+          <w:sz w:val="24"/>
+          <w:szCs w:val="24"/>
+        </w:rPr>
+      </w:pPr>
+    </w:p>
+    <w:p>
+      <w:pPr>
+        <w:rPr>
+          <w:sz w:val="24"/>
+          <w:szCs w:val="24"/>
+        </w:rPr>
+      </w:pPr>
+      <w:r>
+        <w:rPr>
+          <w:b/>
+          <w:sz w:val="24"/>
+          <w:szCs w:val="24"/>
+          <w:u w:val="single"/>
+        </w:rPr>
+        <w:t>Hvordan er klassene relatert til hverandre? Super-/</w:t>
+      </w:r>
+      <w:proofErr w:type="spellStart"/>
+      <w:r>
+        <w:rPr>
+          <w:b/>
+          <w:sz w:val="24"/>
+          <w:szCs w:val="24"/>
+          <w:u w:val="single"/>
+        </w:rPr>
+        <w:t>subklasser</w:t>
+      </w:r>
+      <w:proofErr w:type="spellEnd"/>
+      <w:r>
+        <w:rPr>
+          <w:b/>
+          <w:sz w:val="24"/>
+          <w:szCs w:val="24"/>
+          <w:u w:val="single"/>
+        </w:rPr>
+        <w:t>?</w:t>
+      </w:r>
+      <w:r>
+        <w:rPr>
+          <w:b/>
+          <w:sz w:val="24"/>
+          <w:szCs w:val="24"/>
+          <w:u w:val="single"/>
+        </w:rPr>
+        <w:t>:</w:t>
+      </w:r>
+    </w:p>
+    <w:p>
+      <w:pPr>
+        <w:rPr>
+          <w:sz w:val="24"/>
+          <w:szCs w:val="24"/>
+        </w:rPr>
+      </w:pPr>
+      <w:r>
+        <w:rPr>
+          <w:sz w:val="24"/>
+          <w:szCs w:val="24"/>
+        </w:rPr>
+        <w:t xml:space="preserve">Arrangement er en abstrakt superklasse til </w:t>
+      </w:r>
+      <w:proofErr w:type="spellStart"/>
+      <w:r>
+        <w:rPr>
+          <w:sz w:val="24"/>
+          <w:szCs w:val="24"/>
+        </w:rPr>
+        <w:t>subklassene</w:t>
+      </w:r>
+      <w:proofErr w:type="spellEnd"/>
+      <w:r>
+        <w:rPr>
+          <w:sz w:val="24"/>
+          <w:szCs w:val="24"/>
+        </w:rPr>
+        <w:t xml:space="preserve">: kino, teater og konsert. Disse klassene har igjen kontaktperson. Og så har lokalene en liste som inneholder alle arrangementer i det lokalet. Utenfor det igjen er det et lokalregister som inneholder en liste over alle lokalene. </w:t>
+      </w:r>
+      <w:r>
+        <w:rPr>
+          <w:sz w:val="24"/>
+          <w:szCs w:val="24"/>
+        </w:rPr>
+        <w:t>(tegner en tegning).</w:t>
+      </w:r>
+    </w:p>
+    <w:p>
+      <w:pPr>
+        <w:rPr>
+          <w:sz w:val="24"/>
+          <w:szCs w:val="24"/>
+        </w:rPr>
+      </w:pPr>
+    </w:p>
+    <w:p>
+      <w:pPr>
+        <w:rPr>
+          <w:sz w:val="24"/>
+          <w:szCs w:val="24"/>
+        </w:rPr>
+      </w:pPr>
+      <w:r>
+        <w:rPr>
+          <w:b/>
+          <w:sz w:val="24"/>
+          <w:szCs w:val="24"/>
+          <w:u w:val="single"/>
+        </w:rPr>
+        <w:t>Beskrivelse av klassehierarkiet ved hjelp av figurer</w:t>
+      </w:r>
+      <w:r>
+        <w:rPr>
+          <w:b/>
+          <w:sz w:val="24"/>
+          <w:szCs w:val="24"/>
+          <w:u w:val="single"/>
+        </w:rPr>
+        <w:t>:</w:t>
+      </w:r>
+    </w:p>
+    <w:p>
+      <w:pPr>
+        <w:rPr>
+          <w:sz w:val="24"/>
+          <w:szCs w:val="24"/>
+        </w:rPr>
+      </w:pPr>
+      <w:r>
+        <w:rPr>
+          <w:sz w:val="24"/>
+          <w:szCs w:val="24"/>
+        </w:rPr>
+        <w:t>Slå sammen med den over</w:t>
+      </w:r>
+    </w:p>
+    <w:p>
+      <w:pPr>
+        <w:rPr>
+          <w:sz w:val="24"/>
+          <w:szCs w:val="24"/>
+        </w:rPr>
+      </w:pPr>
+    </w:p>
+    <w:p>
+      <w:pPr>
+        <w:rPr>
+          <w:sz w:val="24"/>
+          <w:szCs w:val="24"/>
+        </w:rPr>
+      </w:pPr>
+      <w:r>
+        <w:rPr>
+          <w:b/>
+          <w:sz w:val="24"/>
+          <w:szCs w:val="24"/>
+          <w:u w:val="single"/>
+        </w:rPr>
+        <w:t>Hva slags datastruktur er valgt</w:t>
+      </w:r>
+      <w:proofErr w:type="gramStart"/>
+      <w:r>
+        <w:rPr>
+          <w:b/>
+          <w:sz w:val="24"/>
+          <w:szCs w:val="24"/>
+          <w:u w:val="single"/>
+        </w:rPr>
+        <w:t>?(NB!</w:t>
+      </w:r>
+      <w:proofErr w:type="gramEnd"/>
+      <w:r>
+        <w:rPr>
+          <w:b/>
+          <w:sz w:val="24"/>
+          <w:szCs w:val="24"/>
+          <w:u w:val="single"/>
+        </w:rPr>
+        <w:t xml:space="preserve"> Dere skal bruke Collection-rammeverket)</w:t>
+      </w:r>
+      <w:r>
+        <w:rPr>
+          <w:b/>
+          <w:sz w:val="24"/>
+          <w:szCs w:val="24"/>
+          <w:u w:val="single"/>
+        </w:rPr>
+        <w:t>:</w:t>
+      </w:r>
+    </w:p>
+    <w:p>
+      <w:pPr>
+        <w:rPr>
+          <w:sz w:val="24"/>
+          <w:szCs w:val="24"/>
+        </w:rPr>
+      </w:pPr>
+    </w:p>
+    <w:p>
+      <w:pPr>
+        <w:rPr>
+          <w:sz w:val="24"/>
+          <w:szCs w:val="24"/>
+        </w:rPr>
+      </w:pPr>
+    </w:p>
+    <w:p>
+      <w:pPr>
+        <w:rPr>
+          <w:b/>
+          <w:sz w:val="24"/>
+          <w:szCs w:val="24"/>
+          <w:u w:val="single"/>
+        </w:rPr>
+      </w:pPr>
+      <w:r>
+        <w:rPr>
+          <w:b/>
+          <w:sz w:val="24"/>
+          <w:szCs w:val="24"/>
+          <w:u w:val="single"/>
+        </w:rPr>
+        <w:lastRenderedPageBreak/>
+        <w:t>Beskrivelse av datastrukturen</w:t>
+      </w:r>
+      <w:r>
+        <w:rPr>
+          <w:b/>
+          <w:sz w:val="24"/>
+          <w:szCs w:val="24"/>
+          <w:u w:val="single"/>
+        </w:rPr>
+        <w:t xml:space="preserve"> hjelp av figurer</w:t>
+      </w:r>
+      <w:r>
+        <w:rPr>
+          <w:b/>
+          <w:sz w:val="24"/>
+          <w:szCs w:val="24"/>
+          <w:u w:val="single"/>
+        </w:rPr>
+        <w:t>:</w:t>
+      </w:r>
+    </w:p>
+    <w:p>
+      <w:pPr>
+        <w:rPr>
+          <w:sz w:val="24"/>
+          <w:szCs w:val="24"/>
+        </w:rPr>
+      </w:pPr>
+      <w:r>
+        <w:rPr>
+          <w:sz w:val="24"/>
+          <w:szCs w:val="24"/>
+        </w:rPr>
+        <w:t>Sammen med forrige</w:t>
+      </w:r>
+    </w:p>
+    <w:p>
+      <w:pPr>
+        <w:rPr>
+          <w:sz w:val="24"/>
+          <w:szCs w:val="24"/>
+        </w:rPr>
+      </w:pPr>
+    </w:p>
+    <w:p>
+      <w:pPr>
+        <w:rPr>
+          <w:sz w:val="24"/>
+          <w:szCs w:val="24"/>
+        </w:rPr>
+      </w:pPr>
+      <w:r>
+        <w:rPr>
+          <w:b/>
+          <w:sz w:val="24"/>
+          <w:szCs w:val="24"/>
+          <w:u w:val="single"/>
+        </w:rPr>
+        <w:t>Hvilket utviklingsverktøy skal brukes?(</w:t>
+      </w:r>
+      <w:proofErr w:type="spellStart"/>
+      <w:r>
+        <w:rPr>
+          <w:b/>
+          <w:sz w:val="24"/>
+          <w:szCs w:val="24"/>
+          <w:u w:val="single"/>
+        </w:rPr>
+        <w:t>TextPad</w:t>
+      </w:r>
+      <w:proofErr w:type="spellEnd"/>
+      <w:r>
+        <w:rPr>
+          <w:b/>
+          <w:sz w:val="24"/>
+          <w:szCs w:val="24"/>
+          <w:u w:val="single"/>
+        </w:rPr>
+        <w:t xml:space="preserve">, </w:t>
+      </w:r>
+      <w:proofErr w:type="spellStart"/>
+      <w:r>
+        <w:rPr>
+          <w:b/>
+          <w:sz w:val="24"/>
+          <w:szCs w:val="24"/>
+          <w:u w:val="single"/>
+        </w:rPr>
+        <w:t>Eclipse</w:t>
+      </w:r>
+      <w:proofErr w:type="spellEnd"/>
+      <w:r>
+        <w:rPr>
+          <w:b/>
+          <w:sz w:val="24"/>
+          <w:szCs w:val="24"/>
+          <w:u w:val="single"/>
+        </w:rPr>
+        <w:t xml:space="preserve">, </w:t>
+      </w:r>
+      <w:proofErr w:type="spellStart"/>
+      <w:r>
+        <w:rPr>
+          <w:b/>
+          <w:sz w:val="24"/>
+          <w:szCs w:val="24"/>
+          <w:u w:val="single"/>
+        </w:rPr>
+        <w:t>Netbeans</w:t>
+      </w:r>
+      <w:proofErr w:type="spellEnd"/>
+      <w:r>
+        <w:rPr>
+          <w:b/>
+          <w:sz w:val="24"/>
+          <w:szCs w:val="24"/>
+          <w:u w:val="single"/>
+        </w:rPr>
+        <w:t>?)</w:t>
+      </w:r>
+      <w:r>
+        <w:rPr>
+          <w:b/>
+          <w:sz w:val="24"/>
+          <w:szCs w:val="24"/>
+          <w:u w:val="single"/>
+        </w:rPr>
+        <w:t>:</w:t>
+      </w:r>
+    </w:p>
+    <w:p>
+      <w:pPr>
+        <w:rPr>
+          <w:sz w:val="24"/>
+          <w:szCs w:val="24"/>
+          <w:u w:val="single"/>
+        </w:rPr>
+      </w:pPr>
+      <w:proofErr w:type="spellStart"/>
+      <w:r>
+        <w:rPr>
+          <w:sz w:val="24"/>
+          <w:szCs w:val="24"/>
+          <w:u w:val="single"/>
+        </w:rPr>
+        <w:t>Netbeans</w:t>
+      </w:r>
+      <w:proofErr w:type="spellEnd"/>
+      <w:r>
+        <w:rPr>
+          <w:sz w:val="24"/>
+          <w:szCs w:val="24"/>
+          <w:u w:val="single"/>
+        </w:rPr>
+        <w:t>:</w:t>
+      </w:r>
+    </w:p>
+    <w:p>
+      <w:pPr>
+        <w:rPr>
+          <w:sz w:val="24"/>
+          <w:szCs w:val="24"/>
+        </w:rPr>
+      </w:pPr>
+      <w:r>
+        <w:rPr>
+          <w:sz w:val="24"/>
+          <w:szCs w:val="24"/>
+        </w:rPr>
+        <w:t xml:space="preserve">Vi har valgt å bruke </w:t>
+      </w:r>
+      <w:proofErr w:type="spellStart"/>
+      <w:r>
+        <w:rPr>
+          <w:sz w:val="24"/>
+          <w:szCs w:val="24"/>
+        </w:rPr>
+        <w:t>Netbeans</w:t>
+      </w:r>
+      <w:proofErr w:type="spellEnd"/>
+      <w:r>
+        <w:rPr>
+          <w:sz w:val="24"/>
+          <w:szCs w:val="24"/>
+        </w:rPr>
+        <w:t xml:space="preserve"> fordi vi syntes den var grei å bruke, ganske oversiktlig og et hjelpemiddel til prosjektet. </w:t>
+      </w:r>
+    </w:p>
+    <w:p>
+      <w:pPr>
+        <w:rPr>
+          <w:sz w:val="24"/>
+          <w:szCs w:val="24"/>
+        </w:rPr>
+      </w:pPr>
+    </w:p>
+    <w:p>
+      <w:pPr>
+        <w:rPr>
+          <w:sz w:val="24"/>
+          <w:szCs w:val="24"/>
+          <w:u w:val="single"/>
+        </w:rPr>
+      </w:pPr>
+      <w:proofErr w:type="spellStart"/>
+      <w:r>
+        <w:rPr>
+          <w:sz w:val="24"/>
+          <w:szCs w:val="24"/>
+          <w:u w:val="single"/>
+        </w:rPr>
+        <w:t>GitHub</w:t>
+      </w:r>
+      <w:proofErr w:type="spellEnd"/>
+      <w:r>
+        <w:rPr>
+          <w:sz w:val="24"/>
+          <w:szCs w:val="24"/>
+          <w:u w:val="single"/>
+        </w:rPr>
+        <w:t>:</w:t>
+      </w:r>
+    </w:p>
+    <w:p>
+      <w:pPr>
+        <w:rPr>
+          <w:sz w:val="24"/>
+          <w:szCs w:val="24"/>
+        </w:rPr>
+      </w:pPr>
+      <w:r>
+        <w:rPr>
+          <w:sz w:val="24"/>
+          <w:szCs w:val="24"/>
+        </w:rPr>
+        <w:t xml:space="preserve">Vi har valgt å bruke </w:t>
+      </w:r>
+      <w:proofErr w:type="spellStart"/>
+      <w:r>
+        <w:rPr>
+          <w:sz w:val="24"/>
+          <w:szCs w:val="24"/>
+        </w:rPr>
+        <w:t>GitHub</w:t>
+      </w:r>
+      <w:proofErr w:type="spellEnd"/>
+      <w:r>
+        <w:rPr>
+          <w:sz w:val="24"/>
+          <w:szCs w:val="24"/>
+        </w:rPr>
+        <w:t xml:space="preserve"> fordi dette var den mest kjente </w:t>
+      </w:r>
+      <w:proofErr w:type="spellStart"/>
+      <w:r>
+        <w:rPr>
+          <w:sz w:val="24"/>
+          <w:szCs w:val="24"/>
+        </w:rPr>
+        <w:t>git</w:t>
+      </w:r>
+      <w:proofErr w:type="spellEnd"/>
+      <w:r>
+        <w:rPr>
+          <w:sz w:val="24"/>
+          <w:szCs w:val="24"/>
+        </w:rPr>
+        <w:t xml:space="preserve">-tjenesten og begge har brukt det før og er kjent med det. Grunnen til at vi valgte å bruke en </w:t>
+      </w:r>
+      <w:proofErr w:type="spellStart"/>
+      <w:r>
+        <w:rPr>
+          <w:sz w:val="24"/>
+          <w:szCs w:val="24"/>
+        </w:rPr>
+        <w:t>git</w:t>
+      </w:r>
+      <w:proofErr w:type="spellEnd"/>
+      <w:r>
+        <w:rPr>
+          <w:sz w:val="24"/>
+          <w:szCs w:val="24"/>
+        </w:rPr>
+        <w:t xml:space="preserve">-tjeneste er at det er mye mer oversiktlig en </w:t>
+      </w:r>
+      <w:proofErr w:type="spellStart"/>
+      <w:r>
+        <w:rPr>
+          <w:sz w:val="24"/>
+          <w:szCs w:val="24"/>
+        </w:rPr>
+        <w:t>f.eks</w:t>
+      </w:r>
+      <w:proofErr w:type="spellEnd"/>
+      <w:r>
+        <w:rPr>
+          <w:sz w:val="24"/>
+          <w:szCs w:val="24"/>
+        </w:rPr>
+        <w:t xml:space="preserve"> </w:t>
+      </w:r>
+      <w:proofErr w:type="spellStart"/>
+      <w:r>
+        <w:rPr>
+          <w:sz w:val="24"/>
+          <w:szCs w:val="24"/>
+        </w:rPr>
+        <w:t>Dropbox</w:t>
+      </w:r>
+      <w:proofErr w:type="spellEnd"/>
+      <w:r>
+        <w:rPr>
+          <w:sz w:val="24"/>
+          <w:szCs w:val="24"/>
+        </w:rPr>
+        <w:t xml:space="preserve">. Med </w:t>
+      </w:r>
+      <w:proofErr w:type="spellStart"/>
+      <w:r>
+        <w:rPr>
+          <w:sz w:val="24"/>
+          <w:szCs w:val="24"/>
+        </w:rPr>
+        <w:t>git</w:t>
+      </w:r>
+      <w:proofErr w:type="spellEnd"/>
+      <w:r>
+        <w:rPr>
+          <w:sz w:val="24"/>
+          <w:szCs w:val="24"/>
+        </w:rPr>
+        <w:t xml:space="preserve"> har du en detaljert </w:t>
+      </w:r>
+    </w:p>
+    <w:p>
+      <w:pPr>
+        <w:rPr>
+          <w:sz w:val="24"/>
+          <w:szCs w:val="24"/>
+        </w:rPr>
+      </w:pPr>
+    </w:p>
+    <w:p>
+      <w:pPr>
+        <w:rPr>
+          <w:sz w:val="24"/>
+          <w:szCs w:val="24"/>
+        </w:rPr>
+      </w:pPr>
+      <w:r>
+        <w:rPr>
+          <w:sz w:val="24"/>
+          <w:szCs w:val="24"/>
+        </w:rPr>
+        <w:t>Systemkrav til maskinen programmet skal kjøres på</w:t>
+      </w:r>
+    </w:p>
+    <w:p>
+      <w:pPr>
+        <w:rPr>
+          <w:sz w:val="24"/>
+          <w:szCs w:val="24"/>
+        </w:rPr>
+      </w:pPr>
+      <w:r>
+        <w:rPr>
+          <w:sz w:val="24"/>
+          <w:szCs w:val="24"/>
+        </w:rPr>
+        <w:t xml:space="preserve">Opplysninger om Java-versjon (NB må bruke </w:t>
+      </w:r>
+      <w:proofErr w:type="spellStart"/>
+      <w:r>
+        <w:rPr>
+          <w:sz w:val="24"/>
+          <w:szCs w:val="24"/>
+        </w:rPr>
+        <w:t>java</w:t>
+      </w:r>
+      <w:proofErr w:type="spellEnd"/>
+      <w:r>
+        <w:rPr>
+          <w:sz w:val="24"/>
+          <w:szCs w:val="24"/>
+        </w:rPr>
+        <w:t xml:space="preserve"> 1.8)</w:t>
+      </w:r>
+    </w:p>
+    <w:p>
+      <w:pPr>
+        <w:rPr>
+          <w:sz w:val="24"/>
+          <w:szCs w:val="24"/>
+        </w:rPr>
+      </w:pPr>
+      <w:r>
+        <w:rPr>
+          <w:sz w:val="24"/>
+          <w:szCs w:val="24"/>
+        </w:rPr>
+        <w:t>Fremdriftsplan med milepæler</w:t>
+      </w:r>
+    </w:p>
+    <w:p>
+      <w:pPr>
+        <w:rPr>
+          <w:sz w:val="24"/>
+          <w:szCs w:val="24"/>
+        </w:rPr>
+      </w:pPr>
+      <w:r>
+        <w:rPr>
+          <w:sz w:val="24"/>
+          <w:szCs w:val="24"/>
+        </w:rPr>
+        <w:t>Planlagt arbeidsfordeling. (NB! Programmeringsoppgavene skal fordeles tilnærmet likt mellom gruppens medlemmer.)</w:t>
+      </w:r>
       <w:bookmarkStart w:id="0" w:name="_GoBack"/>
       <w:bookmarkEnd w:id="0"/>
-    </w:p>
-    <w:p>
-      <w:pPr>
-        <w:rPr>
-          <w:sz w:val="24"/>
-          <w:szCs w:val="24"/>
-        </w:rPr>
-      </w:pPr>
-    </w:p>
-    <w:p>
-      <w:pPr>
-        <w:rPr>
-          <w:sz w:val="24"/>
-          <w:szCs w:val="24"/>
-        </w:rPr>
-      </w:pPr>
-      <w:r>
-        <w:rPr>
-          <w:b/>
-          <w:sz w:val="24"/>
-          <w:szCs w:val="24"/>
-          <w:u w:val="single"/>
-        </w:rPr>
-        <w:t>Hvordan er klassene relatert til hverandre? Super-/</w:t>
-      </w:r>
-      <w:proofErr w:type="spellStart"/>
-      <w:r>
-        <w:rPr>
-          <w:b/>
-          <w:sz w:val="24"/>
-          <w:szCs w:val="24"/>
-          <w:u w:val="single"/>
-        </w:rPr>
-        <w:t>subklasser</w:t>
-      </w:r>
-      <w:proofErr w:type="spellEnd"/>
-      <w:r>
-        <w:rPr>
-          <w:b/>
-          <w:sz w:val="24"/>
-          <w:szCs w:val="24"/>
-          <w:u w:val="single"/>
-        </w:rPr>
-        <w:t>?</w:t>
-      </w:r>
-      <w:r>
-        <w:rPr>
-          <w:b/>
-          <w:sz w:val="24"/>
-          <w:szCs w:val="24"/>
-          <w:u w:val="single"/>
-        </w:rPr>
-        <w:t>:</w:t>
-      </w:r>
-    </w:p>
-    <w:p>
-      <w:pPr>
-        <w:rPr>
-          <w:sz w:val="24"/>
-          <w:szCs w:val="24"/>
-        </w:rPr>
-      </w:pPr>
-      <w:r>
-        <w:rPr>
-          <w:sz w:val="24"/>
-          <w:szCs w:val="24"/>
-        </w:rPr>
-        <w:t xml:space="preserve">Arrangement er en abstrakt superklasse til </w:t>
-      </w:r>
-      <w:proofErr w:type="spellStart"/>
-      <w:r>
-        <w:rPr>
-          <w:sz w:val="24"/>
-          <w:szCs w:val="24"/>
-        </w:rPr>
-        <w:t>subklassene</w:t>
-      </w:r>
-      <w:proofErr w:type="spellEnd"/>
-      <w:r>
-        <w:rPr>
-          <w:sz w:val="24"/>
-          <w:szCs w:val="24"/>
-        </w:rPr>
-        <w:t xml:space="preserve">: kino, teater og konsert. Disse klassene har igjen kontaktperson. Og så har lokalene en liste som inneholder alle arrangementer i det lokalet. Utenfor det igjen er det et lokalregister som inneholder en liste over alle lokalene. </w:t>
-      </w:r>
-      <w:r>
-        <w:rPr>
-          <w:sz w:val="24"/>
-          <w:szCs w:val="24"/>
-        </w:rPr>
-        <w:t>(tegner en tegning).</w:t>
-      </w:r>
-    </w:p>
-    <w:p>
-      <w:pPr>
-        <w:rPr>
-          <w:sz w:val="24"/>
-          <w:szCs w:val="24"/>
-        </w:rPr>
-      </w:pPr>
-    </w:p>
-    <w:p>
-      <w:pPr>
-        <w:rPr>
-          <w:sz w:val="24"/>
-          <w:szCs w:val="24"/>
-        </w:rPr>
-      </w:pPr>
-      <w:r>
-        <w:rPr>
-          <w:b/>
-          <w:sz w:val="24"/>
-          <w:szCs w:val="24"/>
-          <w:u w:val="single"/>
-        </w:rPr>
-        <w:t>Beskrivelse av klassehierarkiet ved hjelp av figurer</w:t>
-      </w:r>
-      <w:r>
-        <w:rPr>
-          <w:b/>
-          <w:sz w:val="24"/>
-          <w:szCs w:val="24"/>
-          <w:u w:val="single"/>
-        </w:rPr>
-        <w:t>:</w:t>
-      </w:r>
-    </w:p>
-    <w:p>
-      <w:pPr>
-        <w:rPr>
-          <w:sz w:val="24"/>
-          <w:szCs w:val="24"/>
-        </w:rPr>
-      </w:pPr>
-      <w:r>
-        <w:rPr>
-          <w:sz w:val="24"/>
-          <w:szCs w:val="24"/>
-        </w:rPr>
-        <w:t>Slå sammen med den over</w:t>
-      </w:r>
-    </w:p>
-    <w:p>
-      <w:pPr>
-        <w:rPr>
-          <w:sz w:val="24"/>
-          <w:szCs w:val="24"/>
-        </w:rPr>
-      </w:pPr>
-    </w:p>
-    <w:p>
-      <w:pPr>
-        <w:rPr>
-          <w:sz w:val="24"/>
-          <w:szCs w:val="24"/>
-        </w:rPr>
-      </w:pPr>
-      <w:r>
-        <w:rPr>
-          <w:b/>
-          <w:sz w:val="24"/>
-          <w:szCs w:val="24"/>
-          <w:u w:val="single"/>
-        </w:rPr>
-        <w:t>Hva slags datastruktur er valgt</w:t>
-      </w:r>
-      <w:proofErr w:type="gramStart"/>
-      <w:r>
-        <w:rPr>
-          <w:b/>
-          <w:sz w:val="24"/>
-          <w:szCs w:val="24"/>
-          <w:u w:val="single"/>
-        </w:rPr>
-        <w:t>?(NB!</w:t>
-      </w:r>
-      <w:proofErr w:type="gramEnd"/>
-      <w:r>
-        <w:rPr>
-          <w:b/>
-          <w:sz w:val="24"/>
-          <w:szCs w:val="24"/>
-          <w:u w:val="single"/>
-        </w:rPr>
-        <w:t xml:space="preserve"> Dere skal bruke Collection-rammeverket)</w:t>
-      </w:r>
-      <w:r>
-        <w:rPr>
-          <w:b/>
-          <w:sz w:val="24"/>
-          <w:szCs w:val="24"/>
-          <w:u w:val="single"/>
-        </w:rPr>
-        <w:t>:</w:t>
-      </w:r>
-    </w:p>
-    <w:p>
-      <w:pPr>
-        <w:rPr>
-          <w:sz w:val="24"/>
-          <w:szCs w:val="24"/>
-        </w:rPr>
-      </w:pPr>
-    </w:p>
-    <w:p>
-      <w:pPr>
-        <w:rPr>
-          <w:sz w:val="24"/>
-          <w:szCs w:val="24"/>
-        </w:rPr>
-      </w:pPr>
-    </w:p>
-    <w:p>
-      <w:pPr>
-        <w:rPr>
-          <w:b/>
-          <w:sz w:val="24"/>
-          <w:szCs w:val="24"/>
-          <w:u w:val="single"/>
-        </w:rPr>
-      </w:pPr>
-      <w:r>
-        <w:rPr>
-          <w:b/>
-          <w:sz w:val="24"/>
-          <w:szCs w:val="24"/>
-          <w:u w:val="single"/>
-        </w:rPr>
-        <w:lastRenderedPageBreak/>
-        <w:t>Beskrivelse av datastrukturen</w:t>
-      </w:r>
-      <w:r>
-        <w:rPr>
-          <w:b/>
-          <w:sz w:val="24"/>
-          <w:szCs w:val="24"/>
-          <w:u w:val="single"/>
-        </w:rPr>
-        <w:t xml:space="preserve"> hjelp av figurer</w:t>
-      </w:r>
-      <w:r>
-        <w:rPr>
-          <w:b/>
-          <w:sz w:val="24"/>
-          <w:szCs w:val="24"/>
-          <w:u w:val="single"/>
-        </w:rPr>
-        <w:t>:</w:t>
-      </w:r>
-    </w:p>
-    <w:p>
-      <w:pPr>
-        <w:rPr>
-          <w:sz w:val="24"/>
-          <w:szCs w:val="24"/>
-        </w:rPr>
-      </w:pPr>
-      <w:r>
-        <w:rPr>
-          <w:sz w:val="24"/>
-          <w:szCs w:val="24"/>
-        </w:rPr>
-        <w:t>Sammen med forrige</w:t>
-      </w:r>
-    </w:p>
-    <w:p>
-      <w:pPr>
-        <w:rPr>
-          <w:sz w:val="24"/>
-          <w:szCs w:val="24"/>
-        </w:rPr>
-      </w:pPr>
-    </w:p>
-    <w:p>
-      <w:pPr>
-        <w:rPr>
-          <w:sz w:val="24"/>
-          <w:szCs w:val="24"/>
-        </w:rPr>
-      </w:pPr>
-      <w:r>
-        <w:rPr>
-          <w:b/>
-          <w:sz w:val="24"/>
-          <w:szCs w:val="24"/>
-          <w:u w:val="single"/>
-        </w:rPr>
-        <w:t>Hvilket utviklingsverktøy skal brukes?(</w:t>
-      </w:r>
-      <w:proofErr w:type="spellStart"/>
-      <w:r>
-        <w:rPr>
-          <w:b/>
-          <w:sz w:val="24"/>
-          <w:szCs w:val="24"/>
-          <w:u w:val="single"/>
-        </w:rPr>
-        <w:t>TextPad</w:t>
-      </w:r>
-      <w:proofErr w:type="spellEnd"/>
-      <w:r>
-        <w:rPr>
-          <w:b/>
-          <w:sz w:val="24"/>
-          <w:szCs w:val="24"/>
-          <w:u w:val="single"/>
-        </w:rPr>
-        <w:t xml:space="preserve">, </w:t>
-      </w:r>
-      <w:proofErr w:type="spellStart"/>
-      <w:r>
-        <w:rPr>
-          <w:b/>
-          <w:sz w:val="24"/>
-          <w:szCs w:val="24"/>
-          <w:u w:val="single"/>
-        </w:rPr>
-        <w:t>Eclipse</w:t>
-      </w:r>
-      <w:proofErr w:type="spellEnd"/>
-      <w:r>
-        <w:rPr>
-          <w:b/>
-          <w:sz w:val="24"/>
-          <w:szCs w:val="24"/>
-          <w:u w:val="single"/>
-        </w:rPr>
-        <w:t xml:space="preserve">, </w:t>
-      </w:r>
-      <w:proofErr w:type="spellStart"/>
-      <w:r>
-        <w:rPr>
-          <w:b/>
-          <w:sz w:val="24"/>
-          <w:szCs w:val="24"/>
-          <w:u w:val="single"/>
-        </w:rPr>
-        <w:t>Netbeans</w:t>
-      </w:r>
-      <w:proofErr w:type="spellEnd"/>
-      <w:r>
-        <w:rPr>
-          <w:b/>
-          <w:sz w:val="24"/>
-          <w:szCs w:val="24"/>
-          <w:u w:val="single"/>
-        </w:rPr>
-        <w:t>?)</w:t>
-      </w:r>
-      <w:r>
-        <w:rPr>
-          <w:b/>
-          <w:sz w:val="24"/>
-          <w:szCs w:val="24"/>
-          <w:u w:val="single"/>
-        </w:rPr>
-        <w:t>:</w:t>
-      </w:r>
-    </w:p>
-    <w:p>
-      <w:pPr>
-        <w:rPr>
-          <w:sz w:val="24"/>
-          <w:szCs w:val="24"/>
-          <w:u w:val="single"/>
-        </w:rPr>
-      </w:pPr>
-      <w:proofErr w:type="spellStart"/>
-      <w:r>
-        <w:rPr>
-          <w:sz w:val="24"/>
-          <w:szCs w:val="24"/>
-          <w:u w:val="single"/>
-        </w:rPr>
-        <w:t>Netbeans</w:t>
-      </w:r>
-      <w:proofErr w:type="spellEnd"/>
-      <w:r>
-        <w:rPr>
-          <w:sz w:val="24"/>
-          <w:szCs w:val="24"/>
-          <w:u w:val="single"/>
-        </w:rPr>
-        <w:t>:</w:t>
-      </w:r>
-    </w:p>
-    <w:p>
-      <w:pPr>
-        <w:rPr>
-          <w:sz w:val="24"/>
-          <w:szCs w:val="24"/>
-        </w:rPr>
-      </w:pPr>
-      <w:r>
-        <w:rPr>
-          <w:sz w:val="24"/>
-          <w:szCs w:val="24"/>
-        </w:rPr>
-        <w:t xml:space="preserve">Vi har valgt å bruke </w:t>
-      </w:r>
-      <w:proofErr w:type="spellStart"/>
-      <w:r>
-        <w:rPr>
-          <w:sz w:val="24"/>
-          <w:szCs w:val="24"/>
-        </w:rPr>
-        <w:t>Netbeans</w:t>
-      </w:r>
-      <w:proofErr w:type="spellEnd"/>
-      <w:r>
-        <w:rPr>
-          <w:sz w:val="24"/>
-          <w:szCs w:val="24"/>
-        </w:rPr>
-        <w:t xml:space="preserve"> fordi vi syntes den var grei å bruke, ganske oversiktlig og et hjelpemiddel til prosjektet. </w:t>
-      </w:r>
-    </w:p>
-    <w:p>
-      <w:pPr>
-        <w:rPr>
-          <w:sz w:val="24"/>
-          <w:szCs w:val="24"/>
-        </w:rPr>
-      </w:pPr>
-    </w:p>
-    <w:p>
-      <w:pPr>
-        <w:rPr>
-          <w:sz w:val="24"/>
-          <w:szCs w:val="24"/>
-          <w:u w:val="single"/>
-        </w:rPr>
-      </w:pPr>
-      <w:proofErr w:type="spellStart"/>
-      <w:r>
-        <w:rPr>
-          <w:sz w:val="24"/>
-          <w:szCs w:val="24"/>
-          <w:u w:val="single"/>
-        </w:rPr>
-        <w:t>GitHub</w:t>
-      </w:r>
-      <w:proofErr w:type="spellEnd"/>
-      <w:r>
-        <w:rPr>
-          <w:sz w:val="24"/>
-          <w:szCs w:val="24"/>
-          <w:u w:val="single"/>
-        </w:rPr>
-        <w:t>:</w:t>
-      </w:r>
-    </w:p>
-    <w:p>
-      <w:pPr>
-        <w:rPr>
-          <w:sz w:val="24"/>
-          <w:szCs w:val="24"/>
-        </w:rPr>
-      </w:pPr>
-      <w:r>
-        <w:rPr>
-          <w:sz w:val="24"/>
-          <w:szCs w:val="24"/>
-        </w:rPr>
-        <w:t xml:space="preserve">Vi har valgt å bruke </w:t>
-      </w:r>
-      <w:proofErr w:type="spellStart"/>
-      <w:r>
-        <w:rPr>
-          <w:sz w:val="24"/>
-          <w:szCs w:val="24"/>
-        </w:rPr>
-        <w:t>GitHub</w:t>
-      </w:r>
-      <w:proofErr w:type="spellEnd"/>
-      <w:r>
-        <w:rPr>
-          <w:sz w:val="24"/>
-          <w:szCs w:val="24"/>
-        </w:rPr>
-        <w:t xml:space="preserve"> fordi dette var den mest kjente </w:t>
-      </w:r>
-      <w:proofErr w:type="spellStart"/>
-      <w:r>
-        <w:rPr>
-          <w:sz w:val="24"/>
-          <w:szCs w:val="24"/>
-        </w:rPr>
-        <w:t>git</w:t>
-      </w:r>
-      <w:proofErr w:type="spellEnd"/>
-      <w:r>
-        <w:rPr>
-          <w:sz w:val="24"/>
-          <w:szCs w:val="24"/>
-        </w:rPr>
-        <w:t xml:space="preserve">-tjenesten og begge har brukt det før og er kjent med det. Grunnen til at vi valgte å bruke en </w:t>
-      </w:r>
-      <w:proofErr w:type="spellStart"/>
-      <w:r>
-        <w:rPr>
-          <w:sz w:val="24"/>
-          <w:szCs w:val="24"/>
-        </w:rPr>
-        <w:t>git</w:t>
-      </w:r>
-      <w:proofErr w:type="spellEnd"/>
-      <w:r>
-        <w:rPr>
-          <w:sz w:val="24"/>
-          <w:szCs w:val="24"/>
-        </w:rPr>
-        <w:t xml:space="preserve">-tjeneste er at det er mye mer oversiktlig en </w:t>
-      </w:r>
-      <w:proofErr w:type="spellStart"/>
-      <w:r>
-        <w:rPr>
-          <w:sz w:val="24"/>
-          <w:szCs w:val="24"/>
-        </w:rPr>
-        <w:t>f.eks</w:t>
-      </w:r>
-      <w:proofErr w:type="spellEnd"/>
-      <w:r>
-        <w:rPr>
-          <w:sz w:val="24"/>
-          <w:szCs w:val="24"/>
-        </w:rPr>
-        <w:t xml:space="preserve"> </w:t>
-      </w:r>
-      <w:proofErr w:type="spellStart"/>
-      <w:r>
-        <w:rPr>
-          <w:sz w:val="24"/>
-          <w:szCs w:val="24"/>
-        </w:rPr>
-        <w:t>Dropbox</w:t>
-      </w:r>
-      <w:proofErr w:type="spellEnd"/>
-      <w:r>
-        <w:rPr>
-          <w:sz w:val="24"/>
-          <w:szCs w:val="24"/>
-        </w:rPr>
-        <w:t xml:space="preserve">. Med </w:t>
-      </w:r>
-      <w:proofErr w:type="spellStart"/>
-      <w:r>
-        <w:rPr>
-          <w:sz w:val="24"/>
-          <w:szCs w:val="24"/>
-        </w:rPr>
-        <w:t>git</w:t>
-      </w:r>
-      <w:proofErr w:type="spellEnd"/>
-      <w:r>
-        <w:rPr>
-          <w:sz w:val="24"/>
-          <w:szCs w:val="24"/>
-        </w:rPr>
-        <w:t xml:space="preserve"> har du en detaljert </w:t>
-      </w:r>
-    </w:p>
-    <w:p>
-      <w:pPr>
-        <w:rPr>
-          <w:sz w:val="24"/>
-          <w:szCs w:val="24"/>
-        </w:rPr>
-      </w:pPr>
-    </w:p>
-    <w:p>
-      <w:pPr>
-        <w:rPr>
-          <w:sz w:val="24"/>
-          <w:szCs w:val="24"/>
-        </w:rPr>
-      </w:pPr>
-      <w:r>
-        <w:rPr>
-          <w:sz w:val="24"/>
-          <w:szCs w:val="24"/>
-        </w:rPr>
-        <w:t>Systemkrav til maskinen programmet skal kjøres på</w:t>
-      </w:r>
-    </w:p>
-    <w:p>
-      <w:pPr>
-        <w:rPr>
-          <w:sz w:val="24"/>
-          <w:szCs w:val="24"/>
-        </w:rPr>
-      </w:pPr>
-      <w:r>
-        <w:rPr>
-          <w:sz w:val="24"/>
-          <w:szCs w:val="24"/>
-        </w:rPr>
-        <w:t xml:space="preserve">Opplysninger om Java-versjon (NB må bruke </w:t>
-      </w:r>
-      <w:proofErr w:type="spellStart"/>
-      <w:r>
-        <w:rPr>
-          <w:sz w:val="24"/>
-          <w:szCs w:val="24"/>
-        </w:rPr>
-        <w:t>java</w:t>
-      </w:r>
-      <w:proofErr w:type="spellEnd"/>
-      <w:r>
-        <w:rPr>
-          <w:sz w:val="24"/>
-          <w:szCs w:val="24"/>
-        </w:rPr>
-        <w:t xml:space="preserve"> 1.8)</w:t>
-      </w:r>
-    </w:p>
-    <w:p>
-      <w:pPr>
-        <w:rPr>
-          <w:sz w:val="24"/>
-          <w:szCs w:val="24"/>
-        </w:rPr>
-      </w:pPr>
-      <w:r>
-        <w:rPr>
-          <w:sz w:val="24"/>
-          <w:szCs w:val="24"/>
-        </w:rPr>
-        <w:t>Fremdriftsplan med milepæler</w:t>
-      </w:r>
-    </w:p>
-    <w:p>
-      <w:pPr>
-        <w:rPr>
-          <w:sz w:val="24"/>
-          <w:szCs w:val="24"/>
-        </w:rPr>
-      </w:pPr>
-      <w:r>
-        <w:rPr>
-          <w:sz w:val="24"/>
-          <w:szCs w:val="24"/>
-        </w:rPr>
-        <w:t>Planlagt arbeidsfordeling. (NB! Programmeringsoppgavene skal fordeles tilnærmet likt mellom gruppens medlemmer.)</w:t>
-      </w:r>
     </w:p>
     <w:sectPr>
       <w:pgSz w:w="11906" w:h="16838"/>

</xml_diff>

<commit_message>
små endring i kravspes.
</commit_message>
<xml_diff>
--- a/Kravspesifikasjon.docx
+++ b/Kravspesifikasjon.docx
@@ -605,7 +605,6 @@
           <w:szCs w:val="40"/>
         </w:rPr>
       </w:pPr>
-      <w:proofErr w:type="spellStart"/>
       <w:r>
         <w:rPr>
           <w:b/>
@@ -613,7 +612,7 @@
           <w:szCs w:val="40"/>
         </w:rPr>
         <w:lastRenderedPageBreak/>
-        <w:t>Lok</w:t>
+        <w:t>Uke</w:t>
       </w:r>
       <w:r>
         <w:rPr>
@@ -621,17 +620,8 @@
           <w:sz w:val="40"/>
           <w:szCs w:val="40"/>
         </w:rPr>
-        <w:t>Uke</w:t>
-      </w:r>
-      <w:r>
-        <w:rPr>
-          <w:b/>
-          <w:sz w:val="40"/>
-          <w:szCs w:val="40"/>
-        </w:rPr>
         <w:t>plan</w:t>
       </w:r>
-      <w:proofErr w:type="spellEnd"/>
     </w:p>
     <w:p>
       <w:pPr>
@@ -1151,6 +1141,62 @@
     </w:p>
     <w:p>
       <w:pPr>
+        <w:rPr>
+          <w:sz w:val="24"/>
+          <w:szCs w:val="24"/>
+        </w:rPr>
+      </w:pPr>
+    </w:p>
+    <w:p>
+      <w:pPr>
+        <w:rPr>
+          <w:b/>
+          <w:sz w:val="24"/>
+          <w:szCs w:val="24"/>
+          <w:u w:val="single"/>
+        </w:rPr>
+      </w:pPr>
+      <w:r>
+        <w:rPr>
+          <w:b/>
+          <w:sz w:val="24"/>
+          <w:szCs w:val="24"/>
+          <w:u w:val="single"/>
+        </w:rPr>
+        <w:t>Hvordan er klassene relatert til hverandre? Super-/</w:t>
+      </w:r>
+      <w:proofErr w:type="spellStart"/>
+      <w:r>
+        <w:rPr>
+          <w:b/>
+          <w:sz w:val="24"/>
+          <w:szCs w:val="24"/>
+          <w:u w:val="single"/>
+        </w:rPr>
+        <w:t>subklasser</w:t>
+      </w:r>
+      <w:proofErr w:type="spellEnd"/>
+      <w:r>
+        <w:rPr>
+          <w:b/>
+          <w:sz w:val="24"/>
+          <w:szCs w:val="24"/>
+          <w:u w:val="single"/>
+        </w:rPr>
+        <w:t>?</w:t>
+      </w:r>
+      <w:r>
+        <w:rPr>
+          <w:b/>
+          <w:sz w:val="24"/>
+          <w:szCs w:val="24"/>
+          <w:u w:val="single"/>
+        </w:rPr>
+        <w:t>:</w:t>
+      </w:r>
+    </w:p>
+    <w:p>
+      <w:pPr>
         <w:pStyle w:val="Listeavsnitt"/>
         <w:numPr>
           <w:ilvl w:val="0"/>
@@ -1166,7 +1212,6 @@
           <w:sz w:val="24"/>
           <w:szCs w:val="24"/>
         </w:rPr>
-        <w:lastRenderedPageBreak/>
         <w:t>En abstrakt superklasse for arrangementer</w:t>
       </w:r>
     </w:p>
@@ -1187,7 +1232,87 @@
           <w:sz w:val="24"/>
           <w:szCs w:val="24"/>
         </w:rPr>
+        <w:t>Subklasse og abstrakt superklasse for underholdnings arrangement</w:t>
+      </w:r>
+    </w:p>
+    <w:p>
+      <w:pPr>
+        <w:pStyle w:val="Listeavsnitt"/>
+        <w:numPr>
+          <w:ilvl w:val="2"/>
+          <w:numId w:val="5"/>
+        </w:numPr>
+        <w:rPr>
+          <w:sz w:val="24"/>
+          <w:szCs w:val="24"/>
+        </w:rPr>
+      </w:pPr>
+      <w:r>
+        <w:rPr>
+          <w:sz w:val="24"/>
+          <w:szCs w:val="24"/>
+        </w:rPr>
         <w:t>Subklasse for kinoer</w:t>
+      </w:r>
+    </w:p>
+    <w:p>
+      <w:pPr>
+        <w:pStyle w:val="Listeavsnitt"/>
+        <w:numPr>
+          <w:ilvl w:val="2"/>
+          <w:numId w:val="5"/>
+        </w:numPr>
+        <w:rPr>
+          <w:sz w:val="24"/>
+          <w:szCs w:val="24"/>
+        </w:rPr>
+      </w:pPr>
+      <w:r>
+        <w:rPr>
+          <w:sz w:val="24"/>
+          <w:szCs w:val="24"/>
+        </w:rPr>
+        <w:t>Subklasse for teater</w:t>
+      </w:r>
+    </w:p>
+    <w:p>
+      <w:pPr>
+        <w:pStyle w:val="Listeavsnitt"/>
+        <w:numPr>
+          <w:ilvl w:val="2"/>
+          <w:numId w:val="5"/>
+        </w:numPr>
+        <w:rPr>
+          <w:sz w:val="24"/>
+          <w:szCs w:val="24"/>
+        </w:rPr>
+      </w:pPr>
+      <w:r>
+        <w:rPr>
+          <w:sz w:val="24"/>
+          <w:szCs w:val="24"/>
+        </w:rPr>
+        <w:t>Subklasse for barneforestillinger</w:t>
+      </w:r>
+    </w:p>
+    <w:p>
+      <w:pPr>
+        <w:pStyle w:val="Listeavsnitt"/>
+        <w:numPr>
+          <w:ilvl w:val="2"/>
+          <w:numId w:val="5"/>
+        </w:numPr>
+        <w:rPr>
+          <w:sz w:val="24"/>
+          <w:szCs w:val="24"/>
+        </w:rPr>
+      </w:pPr>
+      <w:r>
+        <w:rPr>
+          <w:sz w:val="24"/>
+          <w:szCs w:val="24"/>
+        </w:rPr>
+        <w:t>Subklasse for konserter</w:t>
       </w:r>
     </w:p>
     <w:p>
@@ -1207,7 +1332,196 @@
           <w:sz w:val="24"/>
           <w:szCs w:val="24"/>
         </w:rPr>
-        <w:t>Subklasse for teater</w:t>
+        <w:t>Subklasse og abstra</w:t>
+      </w:r>
+      <w:r>
+        <w:rPr>
+          <w:sz w:val="24"/>
+          <w:szCs w:val="24"/>
+        </w:rPr>
+        <w:t>kt superklasse for faglige arrangement</w:t>
+      </w:r>
+    </w:p>
+    <w:p>
+      <w:pPr>
+        <w:pStyle w:val="Listeavsnitt"/>
+        <w:numPr>
+          <w:ilvl w:val="2"/>
+          <w:numId w:val="5"/>
+        </w:numPr>
+        <w:rPr>
+          <w:sz w:val="24"/>
+          <w:szCs w:val="24"/>
+        </w:rPr>
+      </w:pPr>
+      <w:r>
+        <w:rPr>
+          <w:sz w:val="24"/>
+          <w:szCs w:val="24"/>
+        </w:rPr>
+        <w:t>Subklasse for foredrag</w:t>
+      </w:r>
+    </w:p>
+    <w:p>
+      <w:pPr>
+        <w:pStyle w:val="Listeavsnitt"/>
+        <w:numPr>
+          <w:ilvl w:val="2"/>
+          <w:numId w:val="5"/>
+        </w:numPr>
+        <w:rPr>
+          <w:sz w:val="24"/>
+          <w:szCs w:val="24"/>
+        </w:rPr>
+      </w:pPr>
+      <w:r>
+        <w:rPr>
+          <w:sz w:val="24"/>
+          <w:szCs w:val="24"/>
+        </w:rPr>
+        <w:t>Subklasse for debattkvelder</w:t>
+      </w:r>
+    </w:p>
+    <w:p>
+      <w:pPr>
+        <w:pStyle w:val="Listeavsnitt"/>
+        <w:numPr>
+          <w:ilvl w:val="2"/>
+          <w:numId w:val="5"/>
+        </w:numPr>
+        <w:rPr>
+          <w:sz w:val="24"/>
+          <w:szCs w:val="24"/>
+        </w:rPr>
+      </w:pPr>
+      <w:r>
+        <w:rPr>
+          <w:sz w:val="24"/>
+          <w:szCs w:val="24"/>
+        </w:rPr>
+        <w:t>Subklasse for politiske møter</w:t>
+      </w:r>
+    </w:p>
+    <w:p>
+      <w:pPr>
+        <w:pStyle w:val="Listeavsnitt"/>
+        <w:numPr>
+          <w:ilvl w:val="0"/>
+          <w:numId w:val="5"/>
+        </w:numPr>
+        <w:rPr>
+          <w:sz w:val="24"/>
+          <w:szCs w:val="24"/>
+        </w:rPr>
+      </w:pPr>
+      <w:r>
+        <w:rPr>
+          <w:sz w:val="24"/>
+          <w:szCs w:val="24"/>
+        </w:rPr>
+        <w:t>En klasse for kontaktpersoner</w:t>
+      </w:r>
+    </w:p>
+    <w:p>
+      <w:pPr>
+        <w:pStyle w:val="Listeavsnitt"/>
+        <w:numPr>
+          <w:ilvl w:val="0"/>
+          <w:numId w:val="5"/>
+        </w:numPr>
+        <w:rPr>
+          <w:sz w:val="24"/>
+          <w:szCs w:val="24"/>
+        </w:rPr>
+      </w:pPr>
+      <w:r>
+        <w:rPr>
+          <w:sz w:val="24"/>
+          <w:szCs w:val="24"/>
+        </w:rPr>
+        <w:t>En klasse for lokaler</w:t>
+      </w:r>
+      <w:bookmarkStart w:id="0" w:name="_GoBack"/>
+      <w:bookmarkEnd w:id="0"/>
+    </w:p>
+    <w:p>
+      <w:pPr>
+        <w:pStyle w:val="Listeavsnitt"/>
+        <w:numPr>
+          <w:ilvl w:val="0"/>
+          <w:numId w:val="5"/>
+        </w:numPr>
+        <w:rPr>
+          <w:sz w:val="24"/>
+          <w:szCs w:val="24"/>
+        </w:rPr>
+      </w:pPr>
+      <w:r>
+        <w:rPr>
+          <w:sz w:val="24"/>
+          <w:szCs w:val="24"/>
+        </w:rPr>
+        <w:t>En klasse for billetter</w:t>
+      </w:r>
+    </w:p>
+    <w:p>
+      <w:pPr>
+        <w:pStyle w:val="Listeavsnitt"/>
+        <w:numPr>
+          <w:ilvl w:val="0"/>
+          <w:numId w:val="5"/>
+        </w:numPr>
+        <w:rPr>
+          <w:sz w:val="24"/>
+          <w:szCs w:val="24"/>
+        </w:rPr>
+      </w:pPr>
+      <w:r>
+        <w:rPr>
+          <w:sz w:val="24"/>
+          <w:szCs w:val="24"/>
+        </w:rPr>
+        <w:t>En klasse for lokalregister</w:t>
+      </w:r>
+    </w:p>
+    <w:p>
+      <w:pPr>
+        <w:pStyle w:val="Listeavsnitt"/>
+        <w:numPr>
+          <w:ilvl w:val="0"/>
+          <w:numId w:val="5"/>
+        </w:numPr>
+        <w:rPr>
+          <w:sz w:val="24"/>
+          <w:szCs w:val="24"/>
+        </w:rPr>
+      </w:pPr>
+      <w:r>
+        <w:rPr>
+          <w:sz w:val="24"/>
+          <w:szCs w:val="24"/>
+        </w:rPr>
+        <w:t>En klasse for kontaktpersonregister</w:t>
+      </w:r>
+    </w:p>
+    <w:p>
+      <w:pPr>
+        <w:pStyle w:val="Listeavsnitt"/>
+        <w:numPr>
+          <w:ilvl w:val="0"/>
+          <w:numId w:val="5"/>
+        </w:numPr>
+        <w:rPr>
+          <w:sz w:val="24"/>
+          <w:szCs w:val="24"/>
+        </w:rPr>
+      </w:pPr>
+      <w:r>
+        <w:rPr>
+          <w:sz w:val="24"/>
+          <w:szCs w:val="24"/>
+        </w:rPr>
+        <w:t>Vindus-klasser for:</w:t>
       </w:r>
     </w:p>
     <w:p>
@@ -1227,7 +1541,7 @@
           <w:sz w:val="24"/>
           <w:szCs w:val="24"/>
         </w:rPr>
-        <w:t>Subklasse for barneforestillinger</w:t>
+        <w:t>Hovedside(bruker)</w:t>
       </w:r>
     </w:p>
     <w:p>
@@ -1247,7 +1561,7 @@
           <w:sz w:val="24"/>
           <w:szCs w:val="24"/>
         </w:rPr>
-        <w:t>Subklasse for foredrag</w:t>
+        <w:t>Kjøp av billett</w:t>
       </w:r>
     </w:p>
     <w:p>
@@ -1267,7 +1581,7 @@
           <w:sz w:val="24"/>
           <w:szCs w:val="24"/>
         </w:rPr>
-        <w:t>Subklasse for debattkvelder</w:t>
+        <w:t>Info om et bestemt arrangement</w:t>
       </w:r>
     </w:p>
     <w:p>
@@ -1287,7 +1601,7 @@
           <w:sz w:val="24"/>
           <w:szCs w:val="24"/>
         </w:rPr>
-        <w:t>Subklasse for politiske møter</w:t>
+        <w:t>Intern hovedside(ansatte)</w:t>
       </w:r>
     </w:p>
     <w:p>
@@ -1307,7 +1621,47 @@
           <w:sz w:val="24"/>
           <w:szCs w:val="24"/>
         </w:rPr>
-        <w:t>Subklasse for konserter</w:t>
+        <w:t>Registrering av arrangement</w:t>
+      </w:r>
+    </w:p>
+    <w:p>
+      <w:pPr>
+        <w:pStyle w:val="Listeavsnitt"/>
+        <w:numPr>
+          <w:ilvl w:val="1"/>
+          <w:numId w:val="5"/>
+        </w:numPr>
+        <w:rPr>
+          <w:sz w:val="24"/>
+          <w:szCs w:val="24"/>
+        </w:rPr>
+      </w:pPr>
+      <w:r>
+        <w:rPr>
+          <w:sz w:val="24"/>
+          <w:szCs w:val="24"/>
+        </w:rPr>
+        <w:t>Registrering av kontaktperson(?)</w:t>
+      </w:r>
+    </w:p>
+    <w:p>
+      <w:pPr>
+        <w:pStyle w:val="Listeavsnitt"/>
+        <w:numPr>
+          <w:ilvl w:val="1"/>
+          <w:numId w:val="5"/>
+        </w:numPr>
+        <w:rPr>
+          <w:sz w:val="24"/>
+          <w:szCs w:val="24"/>
+        </w:rPr>
+      </w:pPr>
+      <w:r>
+        <w:rPr>
+          <w:sz w:val="24"/>
+          <w:szCs w:val="24"/>
+        </w:rPr>
+        <w:t>Registrering av lokaler(?)</w:t>
       </w:r>
     </w:p>
     <w:p>
@@ -1327,267 +1681,6 @@
           <w:sz w:val="24"/>
           <w:szCs w:val="24"/>
         </w:rPr>
-        <w:t>En klasse for kontaktpersoner</w:t>
-      </w:r>
-    </w:p>
-    <w:p>
-      <w:pPr>
-        <w:pStyle w:val="Listeavsnitt"/>
-        <w:numPr>
-          <w:ilvl w:val="0"/>
-          <w:numId w:val="5"/>
-        </w:numPr>
-        <w:rPr>
-          <w:sz w:val="24"/>
-          <w:szCs w:val="24"/>
-        </w:rPr>
-      </w:pPr>
-      <w:r>
-        <w:rPr>
-          <w:sz w:val="24"/>
-          <w:szCs w:val="24"/>
-        </w:rPr>
-        <w:t>En klasse for billetter</w:t>
-      </w:r>
-    </w:p>
-    <w:p>
-      <w:pPr>
-        <w:pStyle w:val="Listeavsnitt"/>
-        <w:numPr>
-          <w:ilvl w:val="0"/>
-          <w:numId w:val="5"/>
-        </w:numPr>
-        <w:rPr>
-          <w:sz w:val="24"/>
-          <w:szCs w:val="24"/>
-        </w:rPr>
-      </w:pPr>
-      <w:r>
-        <w:rPr>
-          <w:sz w:val="24"/>
-          <w:szCs w:val="24"/>
-        </w:rPr>
-        <w:t>En klasse for lokalregister</w:t>
-      </w:r>
-    </w:p>
-    <w:p>
-      <w:pPr>
-        <w:pStyle w:val="Listeavsnitt"/>
-        <w:numPr>
-          <w:ilvl w:val="0"/>
-          <w:numId w:val="5"/>
-        </w:numPr>
-        <w:rPr>
-          <w:sz w:val="24"/>
-          <w:szCs w:val="24"/>
-        </w:rPr>
-      </w:pPr>
-      <w:r>
-        <w:rPr>
-          <w:sz w:val="24"/>
-          <w:szCs w:val="24"/>
-        </w:rPr>
-        <w:t>En klasse for kontaktpersonregister</w:t>
-      </w:r>
-    </w:p>
-    <w:p>
-      <w:pPr>
-        <w:pStyle w:val="Listeavsnitt"/>
-        <w:numPr>
-          <w:ilvl w:val="0"/>
-          <w:numId w:val="5"/>
-        </w:numPr>
-        <w:rPr>
-          <w:sz w:val="24"/>
-          <w:szCs w:val="24"/>
-        </w:rPr>
-      </w:pPr>
-      <w:r>
-        <w:rPr>
-          <w:sz w:val="24"/>
-          <w:szCs w:val="24"/>
-        </w:rPr>
-        <w:t>Vindus-</w:t>
-      </w:r>
-      <w:r>
-        <w:rPr>
-          <w:sz w:val="24"/>
-          <w:szCs w:val="24"/>
-        </w:rPr>
-        <w:t>klasser for:</w:t>
-      </w:r>
-    </w:p>
-    <w:p>
-      <w:pPr>
-        <w:pStyle w:val="Listeavsnitt"/>
-        <w:numPr>
-          <w:ilvl w:val="1"/>
-          <w:numId w:val="5"/>
-        </w:numPr>
-        <w:rPr>
-          <w:sz w:val="24"/>
-          <w:szCs w:val="24"/>
-        </w:rPr>
-      </w:pPr>
-      <w:r>
-        <w:rPr>
-          <w:sz w:val="24"/>
-          <w:szCs w:val="24"/>
-        </w:rPr>
-        <w:t>Hovedside(bruker)</w:t>
-      </w:r>
-    </w:p>
-    <w:p>
-      <w:pPr>
-        <w:pStyle w:val="Listeavsnitt"/>
-        <w:numPr>
-          <w:ilvl w:val="1"/>
-          <w:numId w:val="5"/>
-        </w:numPr>
-        <w:rPr>
-          <w:sz w:val="24"/>
-          <w:szCs w:val="24"/>
-        </w:rPr>
-      </w:pPr>
-      <w:r>
-        <w:rPr>
-          <w:sz w:val="24"/>
-          <w:szCs w:val="24"/>
-        </w:rPr>
-        <w:t>Påmelding til arrangement</w:t>
-      </w:r>
-    </w:p>
-    <w:p>
-      <w:pPr>
-        <w:pStyle w:val="Listeavsnitt"/>
-        <w:numPr>
-          <w:ilvl w:val="1"/>
-          <w:numId w:val="5"/>
-        </w:numPr>
-        <w:rPr>
-          <w:sz w:val="24"/>
-          <w:szCs w:val="24"/>
-        </w:rPr>
-      </w:pPr>
-      <w:r>
-        <w:rPr>
-          <w:sz w:val="24"/>
-          <w:szCs w:val="24"/>
-        </w:rPr>
-        <w:t>Info om et bestemt arrangement</w:t>
-      </w:r>
-    </w:p>
-    <w:p>
-      <w:pPr>
-        <w:pStyle w:val="Listeavsnitt"/>
-        <w:numPr>
-          <w:ilvl w:val="1"/>
-          <w:numId w:val="5"/>
-        </w:numPr>
-        <w:rPr>
-          <w:sz w:val="24"/>
-          <w:szCs w:val="24"/>
-        </w:rPr>
-      </w:pPr>
-      <w:r>
-        <w:rPr>
-          <w:sz w:val="24"/>
-          <w:szCs w:val="24"/>
-        </w:rPr>
-        <w:t>Intern hovedside(ansatte)</w:t>
-      </w:r>
-    </w:p>
-    <w:p>
-      <w:pPr>
-        <w:pStyle w:val="Listeavsnitt"/>
-        <w:numPr>
-          <w:ilvl w:val="1"/>
-          <w:numId w:val="5"/>
-        </w:numPr>
-        <w:rPr>
-          <w:sz w:val="24"/>
-          <w:szCs w:val="24"/>
-        </w:rPr>
-      </w:pPr>
-      <w:r>
-        <w:rPr>
-          <w:sz w:val="24"/>
-          <w:szCs w:val="24"/>
-        </w:rPr>
-        <w:t>Registrering av arrangement</w:t>
-      </w:r>
-    </w:p>
-    <w:p>
-      <w:pPr>
-        <w:pStyle w:val="Listeavsnitt"/>
-        <w:numPr>
-          <w:ilvl w:val="1"/>
-          <w:numId w:val="5"/>
-        </w:numPr>
-        <w:rPr>
-          <w:sz w:val="24"/>
-          <w:szCs w:val="24"/>
-        </w:rPr>
-      </w:pPr>
-      <w:r>
-        <w:rPr>
-          <w:sz w:val="24"/>
-          <w:szCs w:val="24"/>
-        </w:rPr>
-        <w:t>Registrering av kontaktperson</w:t>
-      </w:r>
-      <w:r>
-        <w:rPr>
-          <w:sz w:val="24"/>
-          <w:szCs w:val="24"/>
-        </w:rPr>
-        <w:t>(?)</w:t>
-      </w:r>
-    </w:p>
-    <w:p>
-      <w:pPr>
-        <w:pStyle w:val="Listeavsnitt"/>
-        <w:numPr>
-          <w:ilvl w:val="1"/>
-          <w:numId w:val="5"/>
-        </w:numPr>
-        <w:rPr>
-          <w:sz w:val="24"/>
-          <w:szCs w:val="24"/>
-        </w:rPr>
-      </w:pPr>
-      <w:r>
-        <w:rPr>
-          <w:sz w:val="24"/>
-          <w:szCs w:val="24"/>
-        </w:rPr>
-        <w:t>Registrering av lokaler</w:t>
-      </w:r>
-      <w:r>
-        <w:rPr>
-          <w:sz w:val="24"/>
-          <w:szCs w:val="24"/>
-        </w:rPr>
-        <w:t>(?)</w:t>
-      </w:r>
-    </w:p>
-    <w:p>
-      <w:pPr>
-        <w:pStyle w:val="Listeavsnitt"/>
-        <w:numPr>
-          <w:ilvl w:val="0"/>
-          <w:numId w:val="5"/>
-        </w:numPr>
-        <w:rPr>
-          <w:sz w:val="24"/>
-          <w:szCs w:val="24"/>
-        </w:rPr>
-      </w:pPr>
-      <w:r>
-        <w:rPr>
-          <w:sz w:val="24"/>
-          <w:szCs w:val="24"/>
-        </w:rPr>
         <w:t>En klasse med main-metoden</w:t>
       </w:r>
     </w:p>
@@ -1598,42 +1691,60 @@
           <w:szCs w:val="24"/>
         </w:rPr>
       </w:pPr>
-    </w:p>
-    <w:p>
-      <w:pPr>
-        <w:rPr>
-          <w:sz w:val="24"/>
-          <w:szCs w:val="24"/>
-        </w:rPr>
-      </w:pPr>
-      <w:r>
-        <w:rPr>
-          <w:b/>
-          <w:sz w:val="24"/>
-          <w:szCs w:val="24"/>
-          <w:u w:val="single"/>
-        </w:rPr>
-        <w:t>Hvordan er klassene relatert til hverandre? Super-/</w:t>
+      <w:r>
+        <w:rPr>
+          <w:sz w:val="24"/>
+          <w:szCs w:val="24"/>
+        </w:rPr>
+        <w:t xml:space="preserve">Arrangement er en abstrakt superklasse til </w:t>
       </w:r>
       <w:proofErr w:type="spellStart"/>
       <w:r>
         <w:rPr>
-          <w:b/>
-          <w:sz w:val="24"/>
-          <w:szCs w:val="24"/>
-          <w:u w:val="single"/>
-        </w:rPr>
-        <w:t>subklasser</w:t>
+          <w:sz w:val="24"/>
+          <w:szCs w:val="24"/>
+        </w:rPr>
+        <w:t>subklassene</w:t>
       </w:r>
       <w:proofErr w:type="spellEnd"/>
       <w:r>
         <w:rPr>
-          <w:b/>
-          <w:sz w:val="24"/>
-          <w:szCs w:val="24"/>
-          <w:u w:val="single"/>
-        </w:rPr>
-        <w:t>?</w:t>
+          <w:sz w:val="24"/>
+          <w:szCs w:val="24"/>
+        </w:rPr>
+        <w:t xml:space="preserve">: kino, teater og konsert. Disse klassene har igjen kontaktperson. Og så har lokalene en liste som inneholder alle arrangementer i det lokalet. Utenfor det igjen er det et lokalregister som inneholder en liste over alle lokalene. </w:t>
+      </w:r>
+      <w:r>
+        <w:rPr>
+          <w:sz w:val="24"/>
+          <w:szCs w:val="24"/>
+        </w:rPr>
+        <w:t>(tegner en tegning).</w:t>
+      </w:r>
+    </w:p>
+    <w:p>
+      <w:pPr>
+        <w:rPr>
+          <w:sz w:val="24"/>
+          <w:szCs w:val="24"/>
+        </w:rPr>
+      </w:pPr>
+    </w:p>
+    <w:p>
+      <w:pPr>
+        <w:rPr>
+          <w:sz w:val="24"/>
+          <w:szCs w:val="24"/>
+        </w:rPr>
+      </w:pPr>
+      <w:r>
+        <w:rPr>
+          <w:b/>
+          <w:sz w:val="24"/>
+          <w:szCs w:val="24"/>
+          <w:u w:val="single"/>
+        </w:rPr>
+        <w:t>Beskrivelse av klassehierarkiet ved hjelp av figurer</w:t>
       </w:r>
       <w:r>
         <w:rPr>
@@ -1657,55 +1768,214 @@
           <w:sz w:val="24"/>
           <w:szCs w:val="24"/>
         </w:rPr>
-        <w:t xml:space="preserve">Arrangement er en abstrakt superklasse til </w:t>
+        <w:t>Slå sammen med den over</w:t>
+      </w:r>
+    </w:p>
+    <w:p>
+      <w:pPr>
+        <w:rPr>
+          <w:sz w:val="24"/>
+          <w:szCs w:val="24"/>
+        </w:rPr>
+      </w:pPr>
+    </w:p>
+    <w:p>
+      <w:pPr>
+        <w:rPr>
+          <w:sz w:val="24"/>
+          <w:szCs w:val="24"/>
+        </w:rPr>
+      </w:pPr>
+      <w:r>
+        <w:rPr>
+          <w:b/>
+          <w:sz w:val="24"/>
+          <w:szCs w:val="24"/>
+          <w:u w:val="single"/>
+        </w:rPr>
+        <w:t>Hva slags datastruktur er valgt</w:t>
+      </w:r>
+      <w:proofErr w:type="gramStart"/>
+      <w:r>
+        <w:rPr>
+          <w:b/>
+          <w:sz w:val="24"/>
+          <w:szCs w:val="24"/>
+          <w:u w:val="single"/>
+        </w:rPr>
+        <w:t>?(NB!</w:t>
+      </w:r>
+      <w:proofErr w:type="gramEnd"/>
+      <w:r>
+        <w:rPr>
+          <w:b/>
+          <w:sz w:val="24"/>
+          <w:szCs w:val="24"/>
+          <w:u w:val="single"/>
+        </w:rPr>
+        <w:t xml:space="preserve"> Dere skal bruke Collection-rammeverket)</w:t>
+      </w:r>
+      <w:r>
+        <w:rPr>
+          <w:b/>
+          <w:sz w:val="24"/>
+          <w:szCs w:val="24"/>
+          <w:u w:val="single"/>
+        </w:rPr>
+        <w:t>:</w:t>
+      </w:r>
+    </w:p>
+    <w:p>
+      <w:pPr>
+        <w:rPr>
+          <w:sz w:val="24"/>
+          <w:szCs w:val="24"/>
+        </w:rPr>
+      </w:pPr>
+    </w:p>
+    <w:p>
+      <w:pPr>
+        <w:rPr>
+          <w:sz w:val="24"/>
+          <w:szCs w:val="24"/>
+        </w:rPr>
+      </w:pPr>
+    </w:p>
+    <w:p>
+      <w:pPr>
+        <w:rPr>
+          <w:b/>
+          <w:sz w:val="24"/>
+          <w:szCs w:val="24"/>
+          <w:u w:val="single"/>
+        </w:rPr>
+      </w:pPr>
+      <w:r>
+        <w:rPr>
+          <w:b/>
+          <w:sz w:val="24"/>
+          <w:szCs w:val="24"/>
+          <w:u w:val="single"/>
+        </w:rPr>
+        <w:t>Beskrivelse av datastrukturen</w:t>
+      </w:r>
+      <w:r>
+        <w:rPr>
+          <w:b/>
+          <w:sz w:val="24"/>
+          <w:szCs w:val="24"/>
+          <w:u w:val="single"/>
+        </w:rPr>
+        <w:t xml:space="preserve"> hjelp av figurer</w:t>
+      </w:r>
+      <w:r>
+        <w:rPr>
+          <w:b/>
+          <w:sz w:val="24"/>
+          <w:szCs w:val="24"/>
+          <w:u w:val="single"/>
+        </w:rPr>
+        <w:t>:</w:t>
+      </w:r>
+    </w:p>
+    <w:p>
+      <w:pPr>
+        <w:rPr>
+          <w:sz w:val="24"/>
+          <w:szCs w:val="24"/>
+        </w:rPr>
+      </w:pPr>
+      <w:r>
+        <w:rPr>
+          <w:sz w:val="24"/>
+          <w:szCs w:val="24"/>
+        </w:rPr>
+        <w:t>Sammen med forrige</w:t>
+      </w:r>
+    </w:p>
+    <w:p>
+      <w:pPr>
+        <w:rPr>
+          <w:sz w:val="24"/>
+          <w:szCs w:val="24"/>
+        </w:rPr>
+      </w:pPr>
+    </w:p>
+    <w:p>
+      <w:pPr>
+        <w:rPr>
+          <w:sz w:val="24"/>
+          <w:szCs w:val="24"/>
+        </w:rPr>
+      </w:pPr>
+      <w:r>
+        <w:rPr>
+          <w:b/>
+          <w:sz w:val="24"/>
+          <w:szCs w:val="24"/>
+          <w:u w:val="single"/>
+        </w:rPr>
+        <w:t>Hvilket utviklingsverktøy skal brukes?(</w:t>
       </w:r>
       <w:proofErr w:type="spellStart"/>
       <w:r>
         <w:rPr>
-          <w:sz w:val="24"/>
-          <w:szCs w:val="24"/>
-        </w:rPr>
-        <w:t>subklassene</w:t>
+          <w:b/>
+          <w:sz w:val="24"/>
+          <w:szCs w:val="24"/>
+          <w:u w:val="single"/>
+        </w:rPr>
+        <w:t>TextPad</w:t>
       </w:r>
       <w:proofErr w:type="spellEnd"/>
       <w:r>
         <w:rPr>
-          <w:sz w:val="24"/>
-          <w:szCs w:val="24"/>
-        </w:rPr>
-        <w:t xml:space="preserve">: kino, teater og konsert. Disse klassene har igjen kontaktperson. Og så har lokalene en liste som inneholder alle arrangementer i det lokalet. Utenfor det igjen er det et lokalregister som inneholder en liste over alle lokalene. </w:t>
-      </w:r>
-      <w:r>
-        <w:rPr>
-          <w:sz w:val="24"/>
-          <w:szCs w:val="24"/>
-        </w:rPr>
-        <w:t>(tegner en tegning).</w:t>
-      </w:r>
-    </w:p>
-    <w:p>
-      <w:pPr>
-        <w:rPr>
-          <w:sz w:val="24"/>
-          <w:szCs w:val="24"/>
-        </w:rPr>
-      </w:pPr>
-    </w:p>
-    <w:p>
-      <w:pPr>
-        <w:rPr>
-          <w:sz w:val="24"/>
-          <w:szCs w:val="24"/>
-        </w:rPr>
-      </w:pPr>
-      <w:r>
-        <w:rPr>
-          <w:b/>
-          <w:sz w:val="24"/>
-          <w:szCs w:val="24"/>
-          <w:u w:val="single"/>
-        </w:rPr>
-        <w:t>Beskrivelse av klassehierarkiet ved hjelp av figurer</w:t>
+          <w:b/>
+          <w:sz w:val="24"/>
+          <w:szCs w:val="24"/>
+          <w:u w:val="single"/>
+        </w:rPr>
+        <w:t xml:space="preserve">, </w:t>
+      </w:r>
+      <w:proofErr w:type="spellStart"/>
+      <w:r>
+        <w:rPr>
+          <w:b/>
+          <w:sz w:val="24"/>
+          <w:szCs w:val="24"/>
+          <w:u w:val="single"/>
+        </w:rPr>
+        <w:t>Eclipse</w:t>
+      </w:r>
+      <w:proofErr w:type="spellEnd"/>
+      <w:r>
+        <w:rPr>
+          <w:b/>
+          <w:sz w:val="24"/>
+          <w:szCs w:val="24"/>
+          <w:u w:val="single"/>
+        </w:rPr>
+        <w:t xml:space="preserve">, </w:t>
+      </w:r>
+      <w:proofErr w:type="spellStart"/>
+      <w:r>
+        <w:rPr>
+          <w:b/>
+          <w:sz w:val="24"/>
+          <w:szCs w:val="24"/>
+          <w:u w:val="single"/>
+        </w:rPr>
+        <w:t>Netbeans</w:t>
+      </w:r>
+      <w:proofErr w:type="spellEnd"/>
+      <w:r>
+        <w:rPr>
+          <w:b/>
+          <w:sz w:val="24"/>
+          <w:szCs w:val="24"/>
+          <w:u w:val="single"/>
+        </w:rPr>
+        <w:t>?)</w:t>
       </w:r>
       <w:r>
         <w:rPr>
@@ -1722,63 +1992,21 @@
         <w:rPr>
           <w:sz w:val="24"/>
           <w:szCs w:val="24"/>
-        </w:rPr>
-      </w:pPr>
-      <w:r>
-        <w:rPr>
-          <w:sz w:val="24"/>
-          <w:szCs w:val="24"/>
-        </w:rPr>
-        <w:t>Slå sammen med den over</w:t>
-      </w:r>
-    </w:p>
-    <w:p>
-      <w:pPr>
-        <w:rPr>
-          <w:sz w:val="24"/>
-          <w:szCs w:val="24"/>
-        </w:rPr>
-      </w:pPr>
-    </w:p>
-    <w:p>
-      <w:pPr>
-        <w:rPr>
-          <w:sz w:val="24"/>
-          <w:szCs w:val="24"/>
-        </w:rPr>
-      </w:pPr>
-      <w:r>
-        <w:rPr>
-          <w:b/>
-          <w:sz w:val="24"/>
-          <w:szCs w:val="24"/>
-          <w:u w:val="single"/>
-        </w:rPr>
-        <w:t>Hva slags datastruktur er valgt</w:t>
-      </w:r>
-      <w:proofErr w:type="gramStart"/>
-      <w:r>
-        <w:rPr>
-          <w:b/>
-          <w:sz w:val="24"/>
-          <w:szCs w:val="24"/>
-          <w:u w:val="single"/>
-        </w:rPr>
-        <w:t>?(NB!</w:t>
-      </w:r>
-      <w:proofErr w:type="gramEnd"/>
-      <w:r>
-        <w:rPr>
-          <w:b/>
-          <w:sz w:val="24"/>
-          <w:szCs w:val="24"/>
-          <w:u w:val="single"/>
-        </w:rPr>
-        <w:t xml:space="preserve"> Dere skal bruke Collection-rammeverket)</w:t>
-      </w:r>
-      <w:r>
-        <w:rPr>
-          <w:b/>
+          <w:u w:val="single"/>
+        </w:rPr>
+      </w:pPr>
+      <w:proofErr w:type="spellStart"/>
+      <w:r>
+        <w:rPr>
+          <w:sz w:val="24"/>
+          <w:szCs w:val="24"/>
+          <w:u w:val="single"/>
+        </w:rPr>
+        <w:t>Netbeans</w:t>
+      </w:r>
+      <w:proofErr w:type="spellEnd"/>
+      <w:r>
+        <w:rPr>
           <w:sz w:val="24"/>
           <w:szCs w:val="24"/>
           <w:u w:val="single"/>
@@ -1793,46 +2021,58 @@
           <w:szCs w:val="24"/>
         </w:rPr>
       </w:pPr>
-    </w:p>
-    <w:p>
-      <w:pPr>
-        <w:rPr>
-          <w:sz w:val="24"/>
-          <w:szCs w:val="24"/>
-        </w:rPr>
-      </w:pPr>
-    </w:p>
-    <w:p>
-      <w:pPr>
-        <w:rPr>
-          <w:b/>
-          <w:sz w:val="24"/>
-          <w:szCs w:val="24"/>
-          <w:u w:val="single"/>
-        </w:rPr>
-      </w:pPr>
-      <w:r>
-        <w:rPr>
-          <w:b/>
-          <w:sz w:val="24"/>
-          <w:szCs w:val="24"/>
-          <w:u w:val="single"/>
-        </w:rPr>
-        <w:lastRenderedPageBreak/>
-        <w:t>Beskrivelse av datastrukturen</w:t>
-      </w:r>
-      <w:r>
-        <w:rPr>
-          <w:b/>
-          <w:sz w:val="24"/>
-          <w:szCs w:val="24"/>
-          <w:u w:val="single"/>
-        </w:rPr>
-        <w:t xml:space="preserve"> hjelp av figurer</w:t>
-      </w:r>
-      <w:r>
-        <w:rPr>
-          <w:b/>
+      <w:r>
+        <w:rPr>
+          <w:sz w:val="24"/>
+          <w:szCs w:val="24"/>
+        </w:rPr>
+        <w:t xml:space="preserve">Vi har valgt å bruke </w:t>
+      </w:r>
+      <w:proofErr w:type="spellStart"/>
+      <w:r>
+        <w:rPr>
+          <w:sz w:val="24"/>
+          <w:szCs w:val="24"/>
+        </w:rPr>
+        <w:t>Netbeans</w:t>
+      </w:r>
+      <w:proofErr w:type="spellEnd"/>
+      <w:r>
+        <w:rPr>
+          <w:sz w:val="24"/>
+          <w:szCs w:val="24"/>
+        </w:rPr>
+        <w:t xml:space="preserve"> fordi vi syntes den var grei å bruke, ganske oversiktlig og et hjelpemiddel til prosjektet. </w:t>
+      </w:r>
+    </w:p>
+    <w:p>
+      <w:pPr>
+        <w:rPr>
+          <w:sz w:val="24"/>
+          <w:szCs w:val="24"/>
+        </w:rPr>
+      </w:pPr>
+    </w:p>
+    <w:p>
+      <w:pPr>
+        <w:rPr>
+          <w:sz w:val="24"/>
+          <w:szCs w:val="24"/>
+          <w:u w:val="single"/>
+        </w:rPr>
+      </w:pPr>
+      <w:proofErr w:type="spellStart"/>
+      <w:r>
+        <w:rPr>
+          <w:sz w:val="24"/>
+          <w:szCs w:val="24"/>
+          <w:u w:val="single"/>
+        </w:rPr>
+        <w:t>GitHub</w:t>
+      </w:r>
+      <w:proofErr w:type="spellEnd"/>
+      <w:r>
+        <w:rPr>
           <w:sz w:val="24"/>
           <w:szCs w:val="24"/>
           <w:u w:val="single"/>
@@ -1852,143 +2092,71 @@
           <w:sz w:val="24"/>
           <w:szCs w:val="24"/>
         </w:rPr>
-        <w:t>Sammen med forrige</w:t>
-      </w:r>
-    </w:p>
-    <w:p>
-      <w:pPr>
-        <w:rPr>
-          <w:sz w:val="24"/>
-          <w:szCs w:val="24"/>
-        </w:rPr>
-      </w:pPr>
-    </w:p>
-    <w:p>
-      <w:pPr>
-        <w:rPr>
-          <w:sz w:val="24"/>
-          <w:szCs w:val="24"/>
-        </w:rPr>
-      </w:pPr>
-      <w:r>
-        <w:rPr>
-          <w:b/>
-          <w:sz w:val="24"/>
-          <w:szCs w:val="24"/>
-          <w:u w:val="single"/>
-        </w:rPr>
-        <w:t>Hvilket utviklingsverktøy skal brukes?(</w:t>
+        <w:t xml:space="preserve">Vi har valgt å bruke </w:t>
       </w:r>
       <w:proofErr w:type="spellStart"/>
       <w:r>
         <w:rPr>
-          <w:b/>
-          <w:sz w:val="24"/>
-          <w:szCs w:val="24"/>
-          <w:u w:val="single"/>
-        </w:rPr>
-        <w:t>TextPad</w:t>
+          <w:sz w:val="24"/>
+          <w:szCs w:val="24"/>
+        </w:rPr>
+        <w:t>GitHub</w:t>
       </w:r>
       <w:proofErr w:type="spellEnd"/>
       <w:r>
         <w:rPr>
-          <w:b/>
-          <w:sz w:val="24"/>
-          <w:szCs w:val="24"/>
-          <w:u w:val="single"/>
-        </w:rPr>
-        <w:t xml:space="preserve">, </w:t>
+          <w:sz w:val="24"/>
+          <w:szCs w:val="24"/>
+        </w:rPr>
+        <w:t xml:space="preserve"> fordi dette var den mest kjente </w:t>
       </w:r>
       <w:proofErr w:type="spellStart"/>
       <w:r>
         <w:rPr>
-          <w:b/>
-          <w:sz w:val="24"/>
-          <w:szCs w:val="24"/>
-          <w:u w:val="single"/>
-        </w:rPr>
-        <w:t>Eclipse</w:t>
+          <w:sz w:val="24"/>
+          <w:szCs w:val="24"/>
+        </w:rPr>
+        <w:t>git</w:t>
       </w:r>
       <w:proofErr w:type="spellEnd"/>
       <w:r>
         <w:rPr>
-          <w:b/>
-          <w:sz w:val="24"/>
-          <w:szCs w:val="24"/>
-          <w:u w:val="single"/>
-        </w:rPr>
-        <w:t xml:space="preserve">, </w:t>
+          <w:sz w:val="24"/>
+          <w:szCs w:val="24"/>
+        </w:rPr>
+        <w:t xml:space="preserve">-tjenesten og begge har brukt det før og er kjent med det. Grunnen til at vi valgte å bruke en </w:t>
       </w:r>
       <w:proofErr w:type="spellStart"/>
       <w:r>
         <w:rPr>
-          <w:b/>
-          <w:sz w:val="24"/>
-          <w:szCs w:val="24"/>
-          <w:u w:val="single"/>
-        </w:rPr>
-        <w:t>Netbeans</w:t>
+          <w:sz w:val="24"/>
+          <w:szCs w:val="24"/>
+        </w:rPr>
+        <w:t>git</w:t>
       </w:r>
       <w:proofErr w:type="spellEnd"/>
       <w:r>
         <w:rPr>
-          <w:b/>
-          <w:sz w:val="24"/>
-          <w:szCs w:val="24"/>
-          <w:u w:val="single"/>
-        </w:rPr>
-        <w:t>?)</w:t>
-      </w:r>
-      <w:r>
-        <w:rPr>
-          <w:b/>
-          <w:sz w:val="24"/>
-          <w:szCs w:val="24"/>
-          <w:u w:val="single"/>
-        </w:rPr>
-        <w:t>:</w:t>
-      </w:r>
-    </w:p>
-    <w:p>
-      <w:pPr>
-        <w:rPr>
-          <w:sz w:val="24"/>
-          <w:szCs w:val="24"/>
-          <w:u w:val="single"/>
-        </w:rPr>
-      </w:pPr>
+          <w:sz w:val="24"/>
+          <w:szCs w:val="24"/>
+        </w:rPr>
+        <w:t xml:space="preserve">-tjeneste er at det er mye mer oversiktlig en </w:t>
+      </w:r>
       <w:proofErr w:type="spellStart"/>
       <w:r>
         <w:rPr>
           <w:sz w:val="24"/>
           <w:szCs w:val="24"/>
-          <w:u w:val="single"/>
-        </w:rPr>
-        <w:t>Netbeans</w:t>
+        </w:rPr>
+        <w:t>f.eks</w:t>
       </w:r>
       <w:proofErr w:type="spellEnd"/>
       <w:r>
         <w:rPr>
           <w:sz w:val="24"/>
           <w:szCs w:val="24"/>
-          <w:u w:val="single"/>
-        </w:rPr>
-        <w:t>:</w:t>
-      </w:r>
-    </w:p>
-    <w:p>
-      <w:pPr>
-        <w:rPr>
-          <w:sz w:val="24"/>
-          <w:szCs w:val="24"/>
-        </w:rPr>
-      </w:pPr>
-      <w:r>
-        <w:rPr>
-          <w:sz w:val="24"/>
-          <w:szCs w:val="24"/>
-        </w:rPr>
-        <w:t xml:space="preserve">Vi har valgt å bruke </w:t>
+        </w:rPr>
+        <w:t xml:space="preserve"> </w:t>
       </w:r>
       <w:proofErr w:type="spellStart"/>
       <w:r>
@@ -1996,7 +2164,7 @@
           <w:sz w:val="24"/>
           <w:szCs w:val="24"/>
         </w:rPr>
-        <w:t>Netbeans</w:t>
+        <w:t>Dropbox</w:t>
       </w:r>
       <w:proofErr w:type="spellEnd"/>
       <w:r>
@@ -2004,57 +2172,61 @@
           <w:sz w:val="24"/>
           <w:szCs w:val="24"/>
         </w:rPr>
-        <w:t xml:space="preserve"> fordi vi syntes den var grei å bruke, ganske oversiktlig og et hjelpemiddel til prosjektet. </w:t>
-      </w:r>
-    </w:p>
-    <w:p>
-      <w:pPr>
-        <w:rPr>
-          <w:sz w:val="24"/>
-          <w:szCs w:val="24"/>
-        </w:rPr>
-      </w:pPr>
-    </w:p>
-    <w:p>
-      <w:pPr>
-        <w:rPr>
-          <w:sz w:val="24"/>
-          <w:szCs w:val="24"/>
-          <w:u w:val="single"/>
-        </w:rPr>
-      </w:pPr>
+        <w:t xml:space="preserve">. Med </w:t>
+      </w:r>
       <w:proofErr w:type="spellStart"/>
       <w:r>
         <w:rPr>
           <w:sz w:val="24"/>
           <w:szCs w:val="24"/>
-          <w:u w:val="single"/>
-        </w:rPr>
-        <w:t>GitHub</w:t>
+        </w:rPr>
+        <w:t>git</w:t>
       </w:r>
       <w:proofErr w:type="spellEnd"/>
       <w:r>
         <w:rPr>
           <w:sz w:val="24"/>
           <w:szCs w:val="24"/>
-          <w:u w:val="single"/>
-        </w:rPr>
-        <w:t>:</w:t>
-      </w:r>
-    </w:p>
-    <w:p>
-      <w:pPr>
-        <w:rPr>
-          <w:sz w:val="24"/>
-          <w:szCs w:val="24"/>
-        </w:rPr>
-      </w:pPr>
-      <w:r>
-        <w:rPr>
-          <w:sz w:val="24"/>
-          <w:szCs w:val="24"/>
-        </w:rPr>
-        <w:t xml:space="preserve">Vi har valgt å bruke </w:t>
+        </w:rPr>
+        <w:t xml:space="preserve"> har du en detaljert </w:t>
+      </w:r>
+    </w:p>
+    <w:p>
+      <w:pPr>
+        <w:rPr>
+          <w:sz w:val="24"/>
+          <w:szCs w:val="24"/>
+        </w:rPr>
+      </w:pPr>
+    </w:p>
+    <w:p>
+      <w:pPr>
+        <w:rPr>
+          <w:sz w:val="24"/>
+          <w:szCs w:val="24"/>
+        </w:rPr>
+      </w:pPr>
+      <w:r>
+        <w:rPr>
+          <w:sz w:val="24"/>
+          <w:szCs w:val="24"/>
+        </w:rPr>
+        <w:t>Systemkrav til maskinen programmet skal kjøres på</w:t>
+      </w:r>
+    </w:p>
+    <w:p>
+      <w:pPr>
+        <w:rPr>
+          <w:sz w:val="24"/>
+          <w:szCs w:val="24"/>
+        </w:rPr>
+      </w:pPr>
+      <w:r>
+        <w:rPr>
+          <w:sz w:val="24"/>
+          <w:szCs w:val="24"/>
+        </w:rPr>
+        <w:t xml:space="preserve">Opplysninger om Java-versjon (NB må bruke </w:t>
       </w:r>
       <w:proofErr w:type="spellStart"/>
       <w:r>
@@ -2062,7 +2234,7 @@
           <w:sz w:val="24"/>
           <w:szCs w:val="24"/>
         </w:rPr>
-        <w:t>GitHub</w:t>
+        <w:t>java</w:t>
       </w:r>
       <w:proofErr w:type="spellEnd"/>
       <w:r>
@@ -2070,140 +2242,6 @@
           <w:sz w:val="24"/>
           <w:szCs w:val="24"/>
         </w:rPr>
-        <w:t xml:space="preserve"> fordi dette var den mest kjente </w:t>
-      </w:r>
-      <w:proofErr w:type="spellStart"/>
-      <w:r>
-        <w:rPr>
-          <w:sz w:val="24"/>
-          <w:szCs w:val="24"/>
-        </w:rPr>
-        <w:t>git</w:t>
-      </w:r>
-      <w:proofErr w:type="spellEnd"/>
-      <w:r>
-        <w:rPr>
-          <w:sz w:val="24"/>
-          <w:szCs w:val="24"/>
-        </w:rPr>
-        <w:t xml:space="preserve">-tjenesten og begge har brukt det før og er kjent med det. Grunnen til at vi valgte å bruke en </w:t>
-      </w:r>
-      <w:proofErr w:type="spellStart"/>
-      <w:r>
-        <w:rPr>
-          <w:sz w:val="24"/>
-          <w:szCs w:val="24"/>
-        </w:rPr>
-        <w:t>git</w:t>
-      </w:r>
-      <w:proofErr w:type="spellEnd"/>
-      <w:r>
-        <w:rPr>
-          <w:sz w:val="24"/>
-          <w:szCs w:val="24"/>
-        </w:rPr>
-        <w:t xml:space="preserve">-tjeneste er at det er mye mer oversiktlig en </w:t>
-      </w:r>
-      <w:proofErr w:type="spellStart"/>
-      <w:r>
-        <w:rPr>
-          <w:sz w:val="24"/>
-          <w:szCs w:val="24"/>
-        </w:rPr>
-        <w:t>f.eks</w:t>
-      </w:r>
-      <w:proofErr w:type="spellEnd"/>
-      <w:r>
-        <w:rPr>
-          <w:sz w:val="24"/>
-          <w:szCs w:val="24"/>
-        </w:rPr>
-        <w:t xml:space="preserve"> </w:t>
-      </w:r>
-      <w:proofErr w:type="spellStart"/>
-      <w:r>
-        <w:rPr>
-          <w:sz w:val="24"/>
-          <w:szCs w:val="24"/>
-        </w:rPr>
-        <w:t>Dropbox</w:t>
-      </w:r>
-      <w:proofErr w:type="spellEnd"/>
-      <w:r>
-        <w:rPr>
-          <w:sz w:val="24"/>
-          <w:szCs w:val="24"/>
-        </w:rPr>
-        <w:t xml:space="preserve">. Med </w:t>
-      </w:r>
-      <w:proofErr w:type="spellStart"/>
-      <w:r>
-        <w:rPr>
-          <w:sz w:val="24"/>
-          <w:szCs w:val="24"/>
-        </w:rPr>
-        <w:t>git</w:t>
-      </w:r>
-      <w:proofErr w:type="spellEnd"/>
-      <w:r>
-        <w:rPr>
-          <w:sz w:val="24"/>
-          <w:szCs w:val="24"/>
-        </w:rPr>
-        <w:t xml:space="preserve"> har du en detaljert </w:t>
-      </w:r>
-    </w:p>
-    <w:p>
-      <w:pPr>
-        <w:rPr>
-          <w:sz w:val="24"/>
-          <w:szCs w:val="24"/>
-        </w:rPr>
-      </w:pPr>
-    </w:p>
-    <w:p>
-      <w:pPr>
-        <w:rPr>
-          <w:sz w:val="24"/>
-          <w:szCs w:val="24"/>
-        </w:rPr>
-      </w:pPr>
-      <w:r>
-        <w:rPr>
-          <w:sz w:val="24"/>
-          <w:szCs w:val="24"/>
-        </w:rPr>
-        <w:t>Systemkrav til maskinen programmet skal kjøres på</w:t>
-      </w:r>
-    </w:p>
-    <w:p>
-      <w:pPr>
-        <w:rPr>
-          <w:sz w:val="24"/>
-          <w:szCs w:val="24"/>
-        </w:rPr>
-      </w:pPr>
-      <w:r>
-        <w:rPr>
-          <w:sz w:val="24"/>
-          <w:szCs w:val="24"/>
-        </w:rPr>
-        <w:t xml:space="preserve">Opplysninger om Java-versjon (NB må bruke </w:t>
-      </w:r>
-      <w:proofErr w:type="spellStart"/>
-      <w:r>
-        <w:rPr>
-          <w:sz w:val="24"/>
-          <w:szCs w:val="24"/>
-        </w:rPr>
-        <w:t>java</w:t>
-      </w:r>
-      <w:proofErr w:type="spellEnd"/>
-      <w:r>
-        <w:rPr>
-          <w:sz w:val="24"/>
-          <w:szCs w:val="24"/>
-        </w:rPr>
         <w:t xml:space="preserve"> 1.8)</w:t>
       </w:r>
     </w:p>
@@ -2236,8 +2274,6 @@
         </w:rPr>
         <w:t>Planlagt arbeidsfordeling. (NB! Programmeringsoppgavene skal fordeles tilnærmet likt mellom gruppens medlemmer.)</w:t>
       </w:r>
-      <w:bookmarkStart w:id="0" w:name="_GoBack"/>
-      <w:bookmarkEnd w:id="0"/>
     </w:p>
     <w:sectPr>
       <w:pgSz w:w="11906" w:h="16838"/>
@@ -2618,7 +2654,7 @@
         <w:rFonts w:ascii="Courier New" w:hAnsi="Courier New" w:cs="Courier New" w:hint="default"/>
       </w:rPr>
     </w:lvl>
-    <w:lvl w:ilvl="2" w:tplc="04140005" w:tentative="1">
+    <w:lvl w:ilvl="2" w:tplc="04140005">
       <w:start w:val="1"/>
       <w:numFmt w:val="bullet"/>
       <w:lvlText w:val=""/>

</xml_diff>

<commit_message>
Skrevet generelt og utviklingsverktøy
</commit_message>
<xml_diff>
--- a/Kravspesifikasjon.docx
+++ b/Kravspesifikasjon.docx
@@ -1,14 +1,333 @@
 
 <file path=word/document.xml><?xml version="1.0" encoding="utf-8"?>
-<w:document xmlns:wpc="http://schemas.microsoft.com/office/word/2010/wordprocessingCanvas" xmlns:mc="http://schemas.openxmlformats.org/markup-compatibility/2006" xmlns:o="urn:schemas-microsoft-com:office:office" xmlns:r="http://schemas.openxmlformats.org/officeDocument/2006/relationships" xmlns:m="http://schemas.openxmlformats.org/officeDocument/2006/math" xmlns:v="urn:schemas-microsoft-com:vml" xmlns:wp14="http://schemas.microsoft.com/office/word/2010/wordprocessingDrawing" xmlns:wp="http://schemas.openxmlformats.org/drawingml/2006/wordprocessingDrawing" xmlns:w10="urn:schemas-microsoft-com:office:word" xmlns:w="http://schemas.openxmlformats.org/wordprocessingml/2006/main" xmlns:w14="http://schemas.microsoft.com/office/word/2010/wordml" xmlns:w15="http://schemas.microsoft.com/office/word/2012/wordml" xmlns:wpg="http://schemas.microsoft.com/office/word/2010/wordprocessingGroup" xmlns:wpi="http://schemas.microsoft.com/office/word/2010/wordprocessingInk" xmlns:wne="http://schemas.microsoft.com/office/word/2006/wordml" xmlns:wps="http://schemas.microsoft.com/office/word/2010/wordprocessingShape" mc:Ignorable="w14 w15 wp14">
+<w:document xmlns:wpc="http://schemas.microsoft.com/office/word/2010/wordprocessingCanvas" xmlns:mc="http://schemas.openxmlformats.org/markup-compatibility/2006" xmlns:o="urn:schemas-microsoft-com:office:office" xmlns:r="http://schemas.openxmlformats.org/officeDocument/2006/relationships" xmlns:m="http://schemas.openxmlformats.org/officeDocument/2006/math" xmlns:v="urn:schemas-microsoft-com:vml" xmlns:wp14="http://schemas.microsoft.com/office/word/2010/wordprocessingDrawing" xmlns:wp="http://schemas.openxmlformats.org/drawingml/2006/wordprocessingDrawing" xmlns:w10="urn:schemas-microsoft-com:office:word" xmlns:w="http://schemas.openxmlformats.org/wordprocessingml/2006/main" xmlns:w14="http://schemas.microsoft.com/office/word/2010/wordml" xmlns:wpg="http://schemas.microsoft.com/office/word/2010/wordprocessingGroup" xmlns:wpi="http://schemas.microsoft.com/office/word/2010/wordprocessingInk" xmlns:wne="http://schemas.microsoft.com/office/word/2006/wordml" xmlns:wps="http://schemas.microsoft.com/office/word/2010/wordprocessingShape" mc:Ignorable="w14 wp14">
   <w:body>
     <w:p>
+      <w:pPr>
+        <w:pStyle w:val="Overskrift2"/>
+      </w:pPr>
+      <w:r>
+        <w:t>Utviklingsverktøy</w:t>
+      </w:r>
+    </w:p>
+    <w:p/>
+    <w:p>
+      <w:r>
+        <w:rPr>
+          <w:b/>
+        </w:rPr>
+        <w:t>Netbeans:</w:t>
+      </w:r>
+    </w:p>
+    <w:p>
+      <w:r>
+        <w:t xml:space="preserve">Vi har valgt å bruke Netbeans som tekstprogram. Valget falt på dette programmet fordi vi </w:t>
+      </w:r>
+      <w:r>
+        <w:t>syntes det så greit og fint ut, og fordi vi har brukt det litt før.</w:t>
+      </w:r>
+    </w:p>
+    <w:p>
+      <w:r>
+        <w:rPr>
+          <w:b/>
+        </w:rPr>
+        <w:t>GitHub:</w:t>
+      </w:r>
+    </w:p>
+    <w:p>
+      <w:r>
+        <w:t>Gruppen valgte også å bruke en git-tjeneste. Siden begge har brukt tjenesten GitHub før, var det et ganske enkelt valg. Det gjorde at vi slapp å sette oss inn i et helt nytt program, og kunne begynne rett på prosjektet.</w:t>
+      </w:r>
+    </w:p>
+    <w:p>
+      <w:r>
+        <w:t xml:space="preserve">Fordelen med å bruke en git-tjeneste er at vi kan jobbe hver for oss på samme dokument, uten at det påvirker hverandre. </w:t>
+      </w:r>
+      <w:r>
+        <w:t>Med f.eks. Dropbox ville det blitt problematisk hvis begge holdt på med samme fil og en av oss lagret mens den andre holdt på. Med en git-tjeneste vil dette ikke være et problem, fordi alt du lagrer blir lagret på din egen PC først, og så kan man «pushe» det online når man selv vil. I tillegg gir en git-tjeneste også muligheter som «branches» og historikk.</w:t>
+      </w:r>
+    </w:p>
+    <w:p>
+      <w:pPr>
+        <w:rPr>
+          <w:b/>
+        </w:rPr>
+      </w:pPr>
+      <w:r>
+        <w:rPr>
+          <w:b/>
+        </w:rPr>
+        <w:t>Java-Versjon:</w:t>
+      </w:r>
+    </w:p>
+    <w:p>
+      <w:r>
+        <w:t>Vi bruker java-versjon 1.8.</w:t>
+      </w:r>
+    </w:p>
+    <w:p/>
+    <w:p>
+      <w:pPr>
+        <w:pStyle w:val="Overskrift2"/>
+      </w:pPr>
+      <w:r>
+        <w:t>Generelt</w:t>
+      </w:r>
+    </w:p>
+    <w:p/>
+    <w:p>
+      <w:r>
+        <w:t>Vi har fått i oppgave av «kommunen» å lage et system for det nye kulturhuset deres. Dette systemet skal inneholde både et program som de ansatte kan bruke til registrering av arrangementer osv., og et program/side som kunder kan bruke til å se hva som skjer på</w:t>
+      </w:r>
+      <w:r>
+        <w:t xml:space="preserve"> kulturhuset og kjøpe billetter til ulike arrangementer.</w:t>
+      </w:r>
+    </w:p>
+    <w:p>
+      <w:r>
+        <w:rPr>
+          <w:b/>
+        </w:rPr>
+        <w:t>Ansatt-delen:</w:t>
+      </w:r>
+    </w:p>
+    <w:p>
+      <w:r>
+        <w:t>På ansatt-delen skal de ansatte i kulturhuset kunne registrere ulike arrangementer. Arrangementene det skal være mulighet for å opprette er:</w:t>
+      </w:r>
+    </w:p>
+    <w:p>
+      <w:pPr>
+        <w:pStyle w:val="Listeavsnitt"/>
+        <w:numPr>
+          <w:ilvl w:val="0"/>
+          <w:numId w:val="8"/>
+        </w:numPr>
+      </w:pPr>
+      <w:r>
+        <w:t>Barneforestillinger</w:t>
+      </w:r>
+    </w:p>
+    <w:p>
+      <w:pPr>
+        <w:pStyle w:val="Listeavsnitt"/>
+        <w:numPr>
+          <w:ilvl w:val="0"/>
+          <w:numId w:val="8"/>
+        </w:numPr>
+      </w:pPr>
+      <w:r>
+        <w:t>Debattkvelder</w:t>
+      </w:r>
+    </w:p>
+    <w:p>
+      <w:pPr>
+        <w:pStyle w:val="Listeavsnitt"/>
+        <w:numPr>
+          <w:ilvl w:val="0"/>
+          <w:numId w:val="8"/>
+        </w:numPr>
+      </w:pPr>
+      <w:r>
+        <w:t>Foredrag</w:t>
+      </w:r>
+    </w:p>
+    <w:p>
+      <w:pPr>
+        <w:pStyle w:val="Listeavsnitt"/>
+        <w:numPr>
+          <w:ilvl w:val="0"/>
+          <w:numId w:val="8"/>
+        </w:numPr>
+      </w:pPr>
+      <w:r>
+        <w:t>Kinoer</w:t>
+      </w:r>
+    </w:p>
+    <w:p>
+      <w:pPr>
+        <w:pStyle w:val="Listeavsnitt"/>
+        <w:numPr>
+          <w:ilvl w:val="0"/>
+          <w:numId w:val="8"/>
+        </w:numPr>
+      </w:pPr>
+      <w:r>
+        <w:t>Konserter</w:t>
+      </w:r>
+    </w:p>
+    <w:p>
+      <w:pPr>
+        <w:pStyle w:val="Listeavsnitt"/>
+        <w:numPr>
+          <w:ilvl w:val="0"/>
+          <w:numId w:val="8"/>
+        </w:numPr>
+      </w:pPr>
+      <w:r>
+        <w:t>Politiske møter</w:t>
+      </w:r>
+    </w:p>
+    <w:p>
+      <w:pPr>
+        <w:pStyle w:val="Listeavsnitt"/>
+        <w:numPr>
+          <w:ilvl w:val="0"/>
+          <w:numId w:val="8"/>
+        </w:numPr>
+      </w:pPr>
+      <w:r>
+        <w:lastRenderedPageBreak/>
+        <w:t>Teatre</w:t>
+      </w:r>
+    </w:p>
+    <w:p>
+      <w:r>
+        <w:t xml:space="preserve">For hvert arrangement skal det </w:t>
+      </w:r>
+      <w:r>
+        <w:t>registreres</w:t>
+      </w:r>
+      <w:r>
+        <w:t xml:space="preserve"> </w:t>
+      </w:r>
+      <w:r>
+        <w:t>en ekstern kontaktpers</w:t>
+      </w:r>
+      <w:r>
+        <w:t>on tilknyttet til arrangementet</w:t>
+      </w:r>
+      <w:r>
+        <w:t>, hvilk</w:t>
+      </w:r>
+      <w:r>
+        <w:t>et lokale som skal brukes, når arrangementet skal være</w:t>
+      </w:r>
+      <w:r>
+        <w:t>, billettpriser</w:t>
+      </w:r>
+      <w:r>
+        <w:t xml:space="preserve"> og annen generell info som hvem som deltar, navnet på arrangementet osv.</w:t>
+      </w:r>
+      <w:r>
+        <w:t>.</w:t>
+      </w:r>
+      <w:r>
+        <w:t xml:space="preserve"> Informasjon som skal registreres på arrangementene vil variere litt ut ifra hvordan type arrangement det er.</w:t>
+      </w:r>
+    </w:p>
+    <w:p>
+      <w:r>
+        <w:t xml:space="preserve">For kontaktpersoner skal det registreres navn, fødselsnummer, epost, nettside, firma, telefonnummer, generelle opplysninger om personen og hvilken type arrangement kontaktpersonen er knyttet til. </w:t>
+      </w:r>
+      <w:r>
+        <w:t>En kontaktperson</w:t>
+      </w:r>
+      <w:r>
+        <w:t xml:space="preserve"> kan kun</w:t>
+      </w:r>
+      <w:r>
+        <w:t xml:space="preserve"> være knyttet til et</w:t>
+      </w:r>
+      <w:r>
+        <w:t>t</w:t>
+      </w:r>
+      <w:r>
+        <w:t xml:space="preserve"> arrangement av gan</w:t>
+      </w:r>
+      <w:r>
+        <w:t>gen, men når et arrangement er over, kan personen bli knyttet til et nytt arrangement.</w:t>
+      </w:r>
+      <w:r>
+        <w:t xml:space="preserve"> Alle kontaktpersoner vil bli lagt i et register, sånn at det er lette å finne igjen kontaktpersoner som har blitt brukt før. </w:t>
+      </w:r>
+      <w:r>
+        <w:t xml:space="preserve">Det kan heller ikke </w:t>
+      </w:r>
+      <w:r>
+        <w:t>opprette</w:t>
+      </w:r>
+      <w:r>
+        <w:t>s</w:t>
+      </w:r>
+      <w:r>
+        <w:t xml:space="preserve"> e</w:t>
+      </w:r>
+      <w:r>
+        <w:t>n kontaktperson</w:t>
+      </w:r>
+      <w:r>
+        <w:t xml:space="preserve"> </w:t>
+      </w:r>
+      <w:r>
+        <w:t>flere ganger</w:t>
+      </w:r>
+      <w:r>
+        <w:t>.</w:t>
+      </w:r>
+    </w:p>
+    <w:p>
+      <w:r>
+        <w:t xml:space="preserve">Alle lokalene blir også lagt i et register. For lokalene skal det registreres navn, antall plasser, om det er nummererte plasser i lokalet og hvordan type lokale det er. </w:t>
+      </w:r>
+      <w:r>
+        <w:t xml:space="preserve">Et lokale kan kun bli brukt av ett arrangement av gangen, men det kan bli brukt av flere arrangementer på samme dag. </w:t>
+      </w:r>
+    </w:p>
+    <w:p>
+      <w:r>
+        <w:rPr>
+          <w:b/>
+        </w:rPr>
+        <w:t>Kunde-delen:</w:t>
+      </w:r>
+    </w:p>
+    <w:p>
+      <w:r>
+        <w:t>Kunde-siden skal være en slags hjemmeside for kulturhuset. Her skal det komme opp hvilke arrangementer som holdes for tiden, og kunden skal kunne</w:t>
+      </w:r>
+      <w:r>
+        <w:t xml:space="preserve"> trykke på hvert arrangement for å </w:t>
+      </w:r>
+      <w:r>
+        <w:t>få info om</w:t>
+      </w:r>
+      <w:r>
+        <w:t xml:space="preserve"> arrangemen</w:t>
+      </w:r>
+      <w:r>
+        <w:t>t</w:t>
+      </w:r>
+      <w:r>
+        <w:t xml:space="preserve">ene. </w:t>
+      </w:r>
+      <w:r>
+        <w:t>Kunden skal også kunne kjøpe billetter til hvert arrangement</w:t>
+      </w:r>
+      <w:r>
+        <w:t>.</w:t>
+      </w:r>
+    </w:p>
+    <w:p>
+      <w:r>
+        <w:t>Hvert arrangement vil inneholde en liste over billetter som er kjøpt, og hvor man</w:t>
+      </w:r>
+      <w:r>
+        <w:t>ge ledige plasser det er igjen. For billettene skal det registreres kundens navn og telefonnummer, pris, eventuelt plass nummer, navnet på arrangemen</w:t>
+      </w:r>
+      <w:r>
+        <w:t>tet og hvilket lokale det er i.</w:t>
+      </w:r>
+      <w:r>
+        <w:t xml:space="preserve"> Kunden skal bare føre inn navnet og telefonnummeret sitt, mens resten blir lagt inn automatisk ut ifra hvilket arrangement kunden har valgt å kjøpe billett til.</w:t>
+      </w:r>
       <w:bookmarkStart w:id="0" w:name="_GoBack"/>
       <w:bookmarkEnd w:id="0"/>
     </w:p>
     <w:sectPr>
-      <w:headerReference w:type="default" r:id="rId8"/>
-      <w:footerReference w:type="default" r:id="rId9"/>
+      <w:headerReference w:type="default" r:id="rId9"/>
+      <w:footerReference w:type="default" r:id="rId10"/>
       <w:pgSz w:w="11906" w:h="16838"/>
       <w:pgMar w:top="1417" w:right="1417" w:bottom="1417" w:left="1417" w:header="708" w:footer="708" w:gutter="0"/>
       <w:cols w:space="708"/>
@@ -19,7 +338,7 @@
 </file>
 
 <file path=word/endnotes.xml><?xml version="1.0" encoding="utf-8"?>
-<w:endnotes xmlns:wpc="http://schemas.microsoft.com/office/word/2010/wordprocessingCanvas" xmlns:mc="http://schemas.openxmlformats.org/markup-compatibility/2006" xmlns:o="urn:schemas-microsoft-com:office:office" xmlns:r="http://schemas.openxmlformats.org/officeDocument/2006/relationships" xmlns:m="http://schemas.openxmlformats.org/officeDocument/2006/math" xmlns:v="urn:schemas-microsoft-com:vml" xmlns:wp14="http://schemas.microsoft.com/office/word/2010/wordprocessingDrawing" xmlns:wp="http://schemas.openxmlformats.org/drawingml/2006/wordprocessingDrawing" xmlns:w10="urn:schemas-microsoft-com:office:word" xmlns:w="http://schemas.openxmlformats.org/wordprocessingml/2006/main" xmlns:w14="http://schemas.microsoft.com/office/word/2010/wordml" xmlns:w15="http://schemas.microsoft.com/office/word/2012/wordml" xmlns:wpg="http://schemas.microsoft.com/office/word/2010/wordprocessingGroup" xmlns:wpi="http://schemas.microsoft.com/office/word/2010/wordprocessingInk" xmlns:wne="http://schemas.microsoft.com/office/word/2006/wordml" xmlns:wps="http://schemas.microsoft.com/office/word/2010/wordprocessingShape" mc:Ignorable="w14 w15 wp14">
+<w:endnotes xmlns:wpc="http://schemas.microsoft.com/office/word/2010/wordprocessingCanvas" xmlns:mc="http://schemas.openxmlformats.org/markup-compatibility/2006" xmlns:o="urn:schemas-microsoft-com:office:office" xmlns:r="http://schemas.openxmlformats.org/officeDocument/2006/relationships" xmlns:m="http://schemas.openxmlformats.org/officeDocument/2006/math" xmlns:v="urn:schemas-microsoft-com:vml" xmlns:wp14="http://schemas.microsoft.com/office/word/2010/wordprocessingDrawing" xmlns:wp="http://schemas.openxmlformats.org/drawingml/2006/wordprocessingDrawing" xmlns:w10="urn:schemas-microsoft-com:office:word" xmlns:w="http://schemas.openxmlformats.org/wordprocessingml/2006/main" xmlns:w14="http://schemas.microsoft.com/office/word/2010/wordml" xmlns:wpg="http://schemas.microsoft.com/office/word/2010/wordprocessingGroup" xmlns:wpi="http://schemas.microsoft.com/office/word/2010/wordprocessingInk" xmlns:wne="http://schemas.microsoft.com/office/word/2006/wordml" xmlns:wps="http://schemas.microsoft.com/office/word/2010/wordprocessingShape" mc:Ignorable="w14 wp14">
   <w:endnote w:type="separator" w:id="-1">
     <w:p>
       <w:pPr>
@@ -44,7 +363,7 @@
 </file>
 
 <file path=word/footer1.xml><?xml version="1.0" encoding="utf-8"?>
-<w:ftr xmlns:wpc="http://schemas.microsoft.com/office/word/2010/wordprocessingCanvas" xmlns:mc="http://schemas.openxmlformats.org/markup-compatibility/2006" xmlns:o="urn:schemas-microsoft-com:office:office" xmlns:r="http://schemas.openxmlformats.org/officeDocument/2006/relationships" xmlns:m="http://schemas.openxmlformats.org/officeDocument/2006/math" xmlns:v="urn:schemas-microsoft-com:vml" xmlns:wp14="http://schemas.microsoft.com/office/word/2010/wordprocessingDrawing" xmlns:wp="http://schemas.openxmlformats.org/drawingml/2006/wordprocessingDrawing" xmlns:w10="urn:schemas-microsoft-com:office:word" xmlns:w="http://schemas.openxmlformats.org/wordprocessingml/2006/main" xmlns:w14="http://schemas.microsoft.com/office/word/2010/wordml" xmlns:w15="http://schemas.microsoft.com/office/word/2012/wordml" xmlns:wpg="http://schemas.microsoft.com/office/word/2010/wordprocessingGroup" xmlns:wpi="http://schemas.microsoft.com/office/word/2010/wordprocessingInk" xmlns:wne="http://schemas.microsoft.com/office/word/2006/wordml" xmlns:wps="http://schemas.microsoft.com/office/word/2010/wordprocessingShape" mc:Ignorable="w14 w15 wp14">
+<w:ftr xmlns:wpc="http://schemas.microsoft.com/office/word/2010/wordprocessingCanvas" xmlns:mc="http://schemas.openxmlformats.org/markup-compatibility/2006" xmlns:o="urn:schemas-microsoft-com:office:office" xmlns:r="http://schemas.openxmlformats.org/officeDocument/2006/relationships" xmlns:m="http://schemas.openxmlformats.org/officeDocument/2006/math" xmlns:v="urn:schemas-microsoft-com:vml" xmlns:wp14="http://schemas.microsoft.com/office/word/2010/wordprocessingDrawing" xmlns:wp="http://schemas.openxmlformats.org/drawingml/2006/wordprocessingDrawing" xmlns:w10="urn:schemas-microsoft-com:office:word" xmlns:w="http://schemas.openxmlformats.org/wordprocessingml/2006/main" xmlns:w14="http://schemas.microsoft.com/office/word/2010/wordml" xmlns:wpg="http://schemas.microsoft.com/office/word/2010/wordprocessingGroup" xmlns:wpi="http://schemas.microsoft.com/office/word/2010/wordprocessingInk" xmlns:wne="http://schemas.microsoft.com/office/word/2006/wordml" xmlns:wps="http://schemas.microsoft.com/office/word/2010/wordprocessingShape" mc:Ignorable="w14 wp14">
   <w:sdt>
     <w:sdtPr>
       <w:id w:val="955676221"/>
@@ -131,7 +450,7 @@
                 <w:bCs/>
                 <w:noProof/>
               </w:rPr>
-              <w:t>1</w:t>
+              <w:t>2</w:t>
             </w:r>
             <w:r>
               <w:rPr>
@@ -176,7 +495,7 @@
                 <w:bCs/>
                 <w:noProof/>
               </w:rPr>
-              <w:t>1</w:t>
+              <w:t>2</w:t>
             </w:r>
             <w:r>
               <w:rPr>
@@ -201,7 +520,7 @@
 </file>
 
 <file path=word/footnotes.xml><?xml version="1.0" encoding="utf-8"?>
-<w:footnotes xmlns:wpc="http://schemas.microsoft.com/office/word/2010/wordprocessingCanvas" xmlns:mc="http://schemas.openxmlformats.org/markup-compatibility/2006" xmlns:o="urn:schemas-microsoft-com:office:office" xmlns:r="http://schemas.openxmlformats.org/officeDocument/2006/relationships" xmlns:m="http://schemas.openxmlformats.org/officeDocument/2006/math" xmlns:v="urn:schemas-microsoft-com:vml" xmlns:wp14="http://schemas.microsoft.com/office/word/2010/wordprocessingDrawing" xmlns:wp="http://schemas.openxmlformats.org/drawingml/2006/wordprocessingDrawing" xmlns:w10="urn:schemas-microsoft-com:office:word" xmlns:w="http://schemas.openxmlformats.org/wordprocessingml/2006/main" xmlns:w14="http://schemas.microsoft.com/office/word/2010/wordml" xmlns:w15="http://schemas.microsoft.com/office/word/2012/wordml" xmlns:wpg="http://schemas.microsoft.com/office/word/2010/wordprocessingGroup" xmlns:wpi="http://schemas.microsoft.com/office/word/2010/wordprocessingInk" xmlns:wne="http://schemas.microsoft.com/office/word/2006/wordml" xmlns:wps="http://schemas.microsoft.com/office/word/2010/wordprocessingShape" mc:Ignorable="w14 w15 wp14">
+<w:footnotes xmlns:wpc="http://schemas.microsoft.com/office/word/2010/wordprocessingCanvas" xmlns:mc="http://schemas.openxmlformats.org/markup-compatibility/2006" xmlns:o="urn:schemas-microsoft-com:office:office" xmlns:r="http://schemas.openxmlformats.org/officeDocument/2006/relationships" xmlns:m="http://schemas.openxmlformats.org/officeDocument/2006/math" xmlns:v="urn:schemas-microsoft-com:vml" xmlns:wp14="http://schemas.microsoft.com/office/word/2010/wordprocessingDrawing" xmlns:wp="http://schemas.openxmlformats.org/drawingml/2006/wordprocessingDrawing" xmlns:w10="urn:schemas-microsoft-com:office:word" xmlns:w="http://schemas.openxmlformats.org/wordprocessingml/2006/main" xmlns:w14="http://schemas.microsoft.com/office/word/2010/wordml" xmlns:wpg="http://schemas.microsoft.com/office/word/2010/wordprocessingGroup" xmlns:wpi="http://schemas.microsoft.com/office/word/2010/wordprocessingInk" xmlns:wne="http://schemas.microsoft.com/office/word/2006/wordml" xmlns:wps="http://schemas.microsoft.com/office/word/2010/wordprocessingShape" mc:Ignorable="w14 wp14">
   <w:footnote w:type="separator" w:id="-1">
     <w:p>
       <w:pPr>
@@ -226,7 +545,7 @@
 </file>
 
 <file path=word/header1.xml><?xml version="1.0" encoding="utf-8"?>
-<w:hdr xmlns:wpc="http://schemas.microsoft.com/office/word/2010/wordprocessingCanvas" xmlns:mc="http://schemas.openxmlformats.org/markup-compatibility/2006" xmlns:o="urn:schemas-microsoft-com:office:office" xmlns:r="http://schemas.openxmlformats.org/officeDocument/2006/relationships" xmlns:m="http://schemas.openxmlformats.org/officeDocument/2006/math" xmlns:v="urn:schemas-microsoft-com:vml" xmlns:wp14="http://schemas.microsoft.com/office/word/2010/wordprocessingDrawing" xmlns:wp="http://schemas.openxmlformats.org/drawingml/2006/wordprocessingDrawing" xmlns:w10="urn:schemas-microsoft-com:office:word" xmlns:w="http://schemas.openxmlformats.org/wordprocessingml/2006/main" xmlns:w14="http://schemas.microsoft.com/office/word/2010/wordml" xmlns:w15="http://schemas.microsoft.com/office/word/2012/wordml" xmlns:wpg="http://schemas.microsoft.com/office/word/2010/wordprocessingGroup" xmlns:wpi="http://schemas.microsoft.com/office/word/2010/wordprocessingInk" xmlns:wne="http://schemas.microsoft.com/office/word/2006/wordml" xmlns:wps="http://schemas.microsoft.com/office/word/2010/wordprocessingShape" mc:Ignorable="w14 w15 wp14">
+<w:hdr xmlns:wpc="http://schemas.microsoft.com/office/word/2010/wordprocessingCanvas" xmlns:mc="http://schemas.openxmlformats.org/markup-compatibility/2006" xmlns:o="urn:schemas-microsoft-com:office:office" xmlns:r="http://schemas.openxmlformats.org/officeDocument/2006/relationships" xmlns:m="http://schemas.openxmlformats.org/officeDocument/2006/math" xmlns:v="urn:schemas-microsoft-com:vml" xmlns:wp14="http://schemas.microsoft.com/office/word/2010/wordprocessingDrawing" xmlns:wp="http://schemas.openxmlformats.org/drawingml/2006/wordprocessingDrawing" xmlns:w10="urn:schemas-microsoft-com:office:word" xmlns:w="http://schemas.openxmlformats.org/wordprocessingml/2006/main" xmlns:w14="http://schemas.microsoft.com/office/word/2010/wordml" xmlns:wpg="http://schemas.microsoft.com/office/word/2010/wordprocessingGroup" xmlns:wpi="http://schemas.microsoft.com/office/word/2010/wordprocessingInk" xmlns:wne="http://schemas.microsoft.com/office/word/2006/wordml" xmlns:wps="http://schemas.microsoft.com/office/word/2010/wordprocessingShape" mc:Ignorable="w14 wp14">
   <w:p>
     <w:pPr>
       <w:pStyle w:val="Topptekst"/>
@@ -240,8 +559,121 @@
 </file>
 
 <file path=word/numbering.xml><?xml version="1.0" encoding="utf-8"?>
-<w:numbering xmlns:wpc="http://schemas.microsoft.com/office/word/2010/wordprocessingCanvas" xmlns:mc="http://schemas.openxmlformats.org/markup-compatibility/2006" xmlns:o="urn:schemas-microsoft-com:office:office" xmlns:r="http://schemas.openxmlformats.org/officeDocument/2006/relationships" xmlns:m="http://schemas.openxmlformats.org/officeDocument/2006/math" xmlns:v="urn:schemas-microsoft-com:vml" xmlns:wp14="http://schemas.microsoft.com/office/word/2010/wordprocessingDrawing" xmlns:wp="http://schemas.openxmlformats.org/drawingml/2006/wordprocessingDrawing" xmlns:w10="urn:schemas-microsoft-com:office:word" xmlns:w="http://schemas.openxmlformats.org/wordprocessingml/2006/main" xmlns:w14="http://schemas.microsoft.com/office/word/2010/wordml" xmlns:w15="http://schemas.microsoft.com/office/word/2012/wordml" xmlns:wpg="http://schemas.microsoft.com/office/word/2010/wordprocessingGroup" xmlns:wpi="http://schemas.microsoft.com/office/word/2010/wordprocessingInk" xmlns:wne="http://schemas.microsoft.com/office/word/2006/wordml" xmlns:wps="http://schemas.microsoft.com/office/word/2010/wordprocessingShape" mc:Ignorable="w14 w15 wp14">
+<w:numbering xmlns:wpc="http://schemas.microsoft.com/office/word/2010/wordprocessingCanvas" xmlns:mc="http://schemas.openxmlformats.org/markup-compatibility/2006" xmlns:o="urn:schemas-microsoft-com:office:office" xmlns:r="http://schemas.openxmlformats.org/officeDocument/2006/relationships" xmlns:m="http://schemas.openxmlformats.org/officeDocument/2006/math" xmlns:v="urn:schemas-microsoft-com:vml" xmlns:wp14="http://schemas.microsoft.com/office/word/2010/wordprocessingDrawing" xmlns:wp="http://schemas.openxmlformats.org/drawingml/2006/wordprocessingDrawing" xmlns:w10="urn:schemas-microsoft-com:office:word" xmlns:w="http://schemas.openxmlformats.org/wordprocessingml/2006/main" xmlns:w14="http://schemas.microsoft.com/office/word/2010/wordml" xmlns:wpg="http://schemas.microsoft.com/office/word/2010/wordprocessingGroup" xmlns:wpi="http://schemas.microsoft.com/office/word/2010/wordprocessingInk" xmlns:wne="http://schemas.microsoft.com/office/word/2006/wordml" xmlns:wps="http://schemas.microsoft.com/office/word/2010/wordprocessingShape" mc:Ignorable="w14 wp14">
   <w:abstractNum w:abstractNumId="0">
+    <w:nsid w:val="17DA2A56"/>
+    <w:multiLevelType w:val="hybridMultilevel"/>
+    <w:tmpl w:val="BE64A826"/>
+    <w:lvl w:ilvl="0" w:tplc="04140001">
+      <w:start w:val="1"/>
+      <w:numFmt w:val="bullet"/>
+      <w:lvlText w:val=""/>
+      <w:lvlJc w:val="left"/>
+      <w:pPr>
+        <w:ind w:left="720" w:hanging="360"/>
+      </w:pPr>
+      <w:rPr>
+        <w:rFonts w:ascii="Symbol" w:hAnsi="Symbol" w:hint="default"/>
+      </w:rPr>
+    </w:lvl>
+    <w:lvl w:ilvl="1" w:tplc="04140003" w:tentative="1">
+      <w:start w:val="1"/>
+      <w:numFmt w:val="bullet"/>
+      <w:lvlText w:val="o"/>
+      <w:lvlJc w:val="left"/>
+      <w:pPr>
+        <w:ind w:left="1440" w:hanging="360"/>
+      </w:pPr>
+      <w:rPr>
+        <w:rFonts w:ascii="Courier New" w:hAnsi="Courier New" w:cs="Courier New" w:hint="default"/>
+      </w:rPr>
+    </w:lvl>
+    <w:lvl w:ilvl="2" w:tplc="04140005" w:tentative="1">
+      <w:start w:val="1"/>
+      <w:numFmt w:val="bullet"/>
+      <w:lvlText w:val=""/>
+      <w:lvlJc w:val="left"/>
+      <w:pPr>
+        <w:ind w:left="2160" w:hanging="360"/>
+      </w:pPr>
+      <w:rPr>
+        <w:rFonts w:ascii="Wingdings" w:hAnsi="Wingdings" w:hint="default"/>
+      </w:rPr>
+    </w:lvl>
+    <w:lvl w:ilvl="3" w:tplc="04140001" w:tentative="1">
+      <w:start w:val="1"/>
+      <w:numFmt w:val="bullet"/>
+      <w:lvlText w:val=""/>
+      <w:lvlJc w:val="left"/>
+      <w:pPr>
+        <w:ind w:left="2880" w:hanging="360"/>
+      </w:pPr>
+      <w:rPr>
+        <w:rFonts w:ascii="Symbol" w:hAnsi="Symbol" w:hint="default"/>
+      </w:rPr>
+    </w:lvl>
+    <w:lvl w:ilvl="4" w:tplc="04140003" w:tentative="1">
+      <w:start w:val="1"/>
+      <w:numFmt w:val="bullet"/>
+      <w:lvlText w:val="o"/>
+      <w:lvlJc w:val="left"/>
+      <w:pPr>
+        <w:ind w:left="3600" w:hanging="360"/>
+      </w:pPr>
+      <w:rPr>
+        <w:rFonts w:ascii="Courier New" w:hAnsi="Courier New" w:cs="Courier New" w:hint="default"/>
+      </w:rPr>
+    </w:lvl>
+    <w:lvl w:ilvl="5" w:tplc="04140005" w:tentative="1">
+      <w:start w:val="1"/>
+      <w:numFmt w:val="bullet"/>
+      <w:lvlText w:val=""/>
+      <w:lvlJc w:val="left"/>
+      <w:pPr>
+        <w:ind w:left="4320" w:hanging="360"/>
+      </w:pPr>
+      <w:rPr>
+        <w:rFonts w:ascii="Wingdings" w:hAnsi="Wingdings" w:hint="default"/>
+      </w:rPr>
+    </w:lvl>
+    <w:lvl w:ilvl="6" w:tplc="04140001" w:tentative="1">
+      <w:start w:val="1"/>
+      <w:numFmt w:val="bullet"/>
+      <w:lvlText w:val=""/>
+      <w:lvlJc w:val="left"/>
+      <w:pPr>
+        <w:ind w:left="5040" w:hanging="360"/>
+      </w:pPr>
+      <w:rPr>
+        <w:rFonts w:ascii="Symbol" w:hAnsi="Symbol" w:hint="default"/>
+      </w:rPr>
+    </w:lvl>
+    <w:lvl w:ilvl="7" w:tplc="04140003" w:tentative="1">
+      <w:start w:val="1"/>
+      <w:numFmt w:val="bullet"/>
+      <w:lvlText w:val="o"/>
+      <w:lvlJc w:val="left"/>
+      <w:pPr>
+        <w:ind w:left="5760" w:hanging="360"/>
+      </w:pPr>
+      <w:rPr>
+        <w:rFonts w:ascii="Courier New" w:hAnsi="Courier New" w:cs="Courier New" w:hint="default"/>
+      </w:rPr>
+    </w:lvl>
+    <w:lvl w:ilvl="8" w:tplc="04140005" w:tentative="1">
+      <w:start w:val="1"/>
+      <w:numFmt w:val="bullet"/>
+      <w:lvlText w:val=""/>
+      <w:lvlJc w:val="left"/>
+      <w:pPr>
+        <w:ind w:left="6480" w:hanging="360"/>
+      </w:pPr>
+      <w:rPr>
+        <w:rFonts w:ascii="Wingdings" w:hAnsi="Wingdings" w:hint="default"/>
+      </w:rPr>
+    </w:lvl>
+  </w:abstractNum>
+  <w:abstractNum w:abstractNumId="1">
     <w:nsid w:val="28DC3B4D"/>
     <w:multiLevelType w:val="hybridMultilevel"/>
     <w:tmpl w:val="61C8AD1A"/>
@@ -354,7 +786,7 @@
       </w:rPr>
     </w:lvl>
   </w:abstractNum>
-  <w:abstractNum w:abstractNumId="1">
+  <w:abstractNum w:abstractNumId="2">
     <w:nsid w:val="3F350591"/>
     <w:multiLevelType w:val="hybridMultilevel"/>
     <w:tmpl w:val="4D4E0614"/>
@@ -466,7 +898,7 @@
       </w:rPr>
     </w:lvl>
   </w:abstractNum>
-  <w:abstractNum w:abstractNumId="2">
+  <w:abstractNum w:abstractNumId="3">
     <w:nsid w:val="545626B2"/>
     <w:multiLevelType w:val="hybridMultilevel"/>
     <w:tmpl w:val="853A91BA"/>
@@ -579,7 +1011,7 @@
       </w:rPr>
     </w:lvl>
   </w:abstractNum>
-  <w:abstractNum w:abstractNumId="3">
+  <w:abstractNum w:abstractNumId="4">
     <w:nsid w:val="692A2DC6"/>
     <w:multiLevelType w:val="hybridMultilevel"/>
     <w:tmpl w:val="46DE30BA"/>
@@ -692,7 +1124,7 @@
       </w:rPr>
     </w:lvl>
   </w:abstractNum>
-  <w:abstractNum w:abstractNumId="4">
+  <w:abstractNum w:abstractNumId="5">
     <w:nsid w:val="6C221575"/>
     <w:multiLevelType w:val="hybridMultilevel"/>
     <w:tmpl w:val="E1003F04"/>
@@ -805,7 +1237,7 @@
       </w:rPr>
     </w:lvl>
   </w:abstractNum>
-  <w:abstractNum w:abstractNumId="5">
+  <w:abstractNum w:abstractNumId="6">
     <w:nsid w:val="6D424FFE"/>
     <w:multiLevelType w:val="hybridMultilevel"/>
     <w:tmpl w:val="385C7772"/>
@@ -918,7 +1350,7 @@
       </w:rPr>
     </w:lvl>
   </w:abstractNum>
-  <w:abstractNum w:abstractNumId="6">
+  <w:abstractNum w:abstractNumId="7">
     <w:nsid w:val="727D01B9"/>
     <w:multiLevelType w:val="hybridMultilevel"/>
     <w:tmpl w:val="85B62C92"/>
@@ -1032,31 +1464,34 @@
     </w:lvl>
   </w:abstractNum>
   <w:num w:numId="1">
-    <w:abstractNumId w:val="0"/>
+    <w:abstractNumId w:val="1"/>
   </w:num>
   <w:num w:numId="2">
+    <w:abstractNumId w:val="3"/>
+  </w:num>
+  <w:num w:numId="3">
+    <w:abstractNumId w:val="4"/>
+  </w:num>
+  <w:num w:numId="4">
+    <w:abstractNumId w:val="6"/>
+  </w:num>
+  <w:num w:numId="5">
+    <w:abstractNumId w:val="5"/>
+  </w:num>
+  <w:num w:numId="6">
+    <w:abstractNumId w:val="7"/>
+  </w:num>
+  <w:num w:numId="7">
     <w:abstractNumId w:val="2"/>
   </w:num>
-  <w:num w:numId="3">
-    <w:abstractNumId w:val="3"/>
-  </w:num>
-  <w:num w:numId="4">
-    <w:abstractNumId w:val="5"/>
-  </w:num>
-  <w:num w:numId="5">
-    <w:abstractNumId w:val="4"/>
-  </w:num>
-  <w:num w:numId="6">
-    <w:abstractNumId w:val="6"/>
-  </w:num>
-  <w:num w:numId="7">
-    <w:abstractNumId w:val="1"/>
+  <w:num w:numId="8">
+    <w:abstractNumId w:val="0"/>
   </w:num>
 </w:numbering>
 </file>
 
 <file path=word/styles.xml><?xml version="1.0" encoding="utf-8"?>
-<w:styles xmlns:mc="http://schemas.openxmlformats.org/markup-compatibility/2006" xmlns:r="http://schemas.openxmlformats.org/officeDocument/2006/relationships" xmlns:w="http://schemas.openxmlformats.org/wordprocessingml/2006/main" xmlns:w14="http://schemas.microsoft.com/office/word/2010/wordml" xmlns:w15="http://schemas.microsoft.com/office/word/2012/wordml" mc:Ignorable="w14 w15">
+<w:styles xmlns:mc="http://schemas.openxmlformats.org/markup-compatibility/2006" xmlns:r="http://schemas.openxmlformats.org/officeDocument/2006/relationships" xmlns:w="http://schemas.openxmlformats.org/wordprocessingml/2006/main" xmlns:w14="http://schemas.microsoft.com/office/word/2010/wordml" mc:Ignorable="w14">
   <w:docDefaults>
     <w:rPrDefault>
       <w:rPr>
@@ -1072,382 +1507,172 @@
       </w:pPr>
     </w:pPrDefault>
   </w:docDefaults>
-  <w:latentStyles w:defLockedState="0" w:defUIPriority="99" w:defSemiHidden="0" w:defUnhideWhenUsed="0" w:defQFormat="0" w:count="371">
-    <w:lsdException w:name="Normal" w:uiPriority="0" w:qFormat="1"/>
-    <w:lsdException w:name="heading 1" w:uiPriority="9" w:qFormat="1"/>
-    <w:lsdException w:name="heading 2" w:semiHidden="1" w:uiPriority="9" w:unhideWhenUsed="1" w:qFormat="1"/>
-    <w:lsdException w:name="heading 3" w:semiHidden="1" w:uiPriority="9" w:unhideWhenUsed="1" w:qFormat="1"/>
-    <w:lsdException w:name="heading 4" w:semiHidden="1" w:uiPriority="9" w:unhideWhenUsed="1" w:qFormat="1"/>
-    <w:lsdException w:name="heading 5" w:semiHidden="1" w:uiPriority="9" w:unhideWhenUsed="1" w:qFormat="1"/>
-    <w:lsdException w:name="heading 6" w:semiHidden="1" w:uiPriority="9" w:unhideWhenUsed="1" w:qFormat="1"/>
-    <w:lsdException w:name="heading 7" w:semiHidden="1" w:uiPriority="9" w:unhideWhenUsed="1" w:qFormat="1"/>
-    <w:lsdException w:name="heading 8" w:semiHidden="1" w:uiPriority="9" w:unhideWhenUsed="1" w:qFormat="1"/>
-    <w:lsdException w:name="heading 9" w:semiHidden="1" w:uiPriority="9" w:unhideWhenUsed="1" w:qFormat="1"/>
-    <w:lsdException w:name="index 1" w:semiHidden="1" w:unhideWhenUsed="1"/>
-    <w:lsdException w:name="index 2" w:semiHidden="1" w:unhideWhenUsed="1"/>
-    <w:lsdException w:name="index 3" w:semiHidden="1" w:unhideWhenUsed="1"/>
-    <w:lsdException w:name="index 4" w:semiHidden="1" w:unhideWhenUsed="1"/>
-    <w:lsdException w:name="index 5" w:semiHidden="1" w:unhideWhenUsed="1"/>
-    <w:lsdException w:name="index 6" w:semiHidden="1" w:unhideWhenUsed="1"/>
-    <w:lsdException w:name="index 7" w:semiHidden="1" w:unhideWhenUsed="1"/>
-    <w:lsdException w:name="index 8" w:semiHidden="1" w:unhideWhenUsed="1"/>
-    <w:lsdException w:name="index 9" w:semiHidden="1" w:unhideWhenUsed="1"/>
-    <w:lsdException w:name="toc 1" w:semiHidden="1" w:uiPriority="39" w:unhideWhenUsed="1"/>
-    <w:lsdException w:name="toc 2" w:semiHidden="1" w:uiPriority="39" w:unhideWhenUsed="1"/>
-    <w:lsdException w:name="toc 3" w:semiHidden="1" w:uiPriority="39" w:unhideWhenUsed="1"/>
-    <w:lsdException w:name="toc 4" w:semiHidden="1" w:uiPriority="39" w:unhideWhenUsed="1"/>
-    <w:lsdException w:name="toc 5" w:semiHidden="1" w:uiPriority="39" w:unhideWhenUsed="1"/>
-    <w:lsdException w:name="toc 6" w:semiHidden="1" w:uiPriority="39" w:unhideWhenUsed="1"/>
-    <w:lsdException w:name="toc 7" w:semiHidden="1" w:uiPriority="39" w:unhideWhenUsed="1"/>
-    <w:lsdException w:name="toc 8" w:semiHidden="1" w:uiPriority="39" w:unhideWhenUsed="1"/>
-    <w:lsdException w:name="toc 9" w:semiHidden="1" w:uiPriority="39" w:unhideWhenUsed="1"/>
-    <w:lsdException w:name="Normal Indent" w:semiHidden="1" w:unhideWhenUsed="1"/>
-    <w:lsdException w:name="footnote text" w:semiHidden="1" w:unhideWhenUsed="1"/>
-    <w:lsdException w:name="annotation text" w:semiHidden="1" w:unhideWhenUsed="1"/>
-    <w:lsdException w:name="header" w:semiHidden="1" w:unhideWhenUsed="1"/>
-    <w:lsdException w:name="footer" w:semiHidden="1" w:unhideWhenUsed="1"/>
-    <w:lsdException w:name="index heading" w:semiHidden="1" w:unhideWhenUsed="1"/>
-    <w:lsdException w:name="caption" w:semiHidden="1" w:uiPriority="35" w:unhideWhenUsed="1" w:qFormat="1"/>
-    <w:lsdException w:name="table of figures" w:semiHidden="1" w:unhideWhenUsed="1"/>
-    <w:lsdException w:name="envelope address" w:semiHidden="1" w:unhideWhenUsed="1"/>
-    <w:lsdException w:name="envelope return" w:semiHidden="1" w:unhideWhenUsed="1"/>
-    <w:lsdException w:name="footnote reference" w:semiHidden="1" w:unhideWhenUsed="1"/>
-    <w:lsdException w:name="annotation reference" w:semiHidden="1" w:unhideWhenUsed="1"/>
-    <w:lsdException w:name="line number" w:semiHidden="1" w:unhideWhenUsed="1"/>
-    <w:lsdException w:name="page number" w:semiHidden="1" w:unhideWhenUsed="1"/>
-    <w:lsdException w:name="endnote reference" w:semiHidden="1" w:unhideWhenUsed="1"/>
-    <w:lsdException w:name="endnote text" w:semiHidden="1" w:unhideWhenUsed="1"/>
-    <w:lsdException w:name="table of authorities" w:semiHidden="1" w:unhideWhenUsed="1"/>
-    <w:lsdException w:name="macro" w:semiHidden="1" w:unhideWhenUsed="1"/>
-    <w:lsdException w:name="toa heading" w:semiHidden="1" w:unhideWhenUsed="1"/>
-    <w:lsdException w:name="List" w:semiHidden="1" w:unhideWhenUsed="1"/>
-    <w:lsdException w:name="List Bullet" w:semiHidden="1" w:unhideWhenUsed="1"/>
-    <w:lsdException w:name="List Number" w:semiHidden="1" w:unhideWhenUsed="1"/>
-    <w:lsdException w:name="List 2" w:semiHidden="1" w:unhideWhenUsed="1"/>
-    <w:lsdException w:name="List 3" w:semiHidden="1" w:unhideWhenUsed="1"/>
-    <w:lsdException w:name="List 4" w:semiHidden="1" w:unhideWhenUsed="1"/>
-    <w:lsdException w:name="List 5" w:semiHidden="1" w:unhideWhenUsed="1"/>
-    <w:lsdException w:name="List Bullet 2" w:semiHidden="1" w:unhideWhenUsed="1"/>
-    <w:lsdException w:name="List Bullet 3" w:semiHidden="1" w:unhideWhenUsed="1"/>
-    <w:lsdException w:name="List Bullet 4" w:semiHidden="1" w:unhideWhenUsed="1"/>
-    <w:lsdException w:name="List Bullet 5" w:semiHidden="1" w:unhideWhenUsed="1"/>
-    <w:lsdException w:name="List Number 2" w:semiHidden="1" w:unhideWhenUsed="1"/>
-    <w:lsdException w:name="List Number 3" w:semiHidden="1" w:unhideWhenUsed="1"/>
-    <w:lsdException w:name="List Number 4" w:semiHidden="1" w:unhideWhenUsed="1"/>
-    <w:lsdException w:name="List Number 5" w:semiHidden="1" w:unhideWhenUsed="1"/>
-    <w:lsdException w:name="Title" w:uiPriority="10" w:qFormat="1"/>
-    <w:lsdException w:name="Closing" w:semiHidden="1" w:unhideWhenUsed="1"/>
-    <w:lsdException w:name="Signature" w:semiHidden="1" w:unhideWhenUsed="1"/>
-    <w:lsdException w:name="Default Paragraph Font" w:semiHidden="1" w:uiPriority="1" w:unhideWhenUsed="1"/>
-    <w:lsdException w:name="Body Text" w:semiHidden="1" w:unhideWhenUsed="1"/>
-    <w:lsdException w:name="Body Text Indent" w:semiHidden="1" w:unhideWhenUsed="1"/>
-    <w:lsdException w:name="List Continue" w:semiHidden="1" w:unhideWhenUsed="1"/>
-    <w:lsdException w:name="List Continue 2" w:semiHidden="1" w:unhideWhenUsed="1"/>
-    <w:lsdException w:name="List Continue 3" w:semiHidden="1" w:unhideWhenUsed="1"/>
-    <w:lsdException w:name="List Continue 4" w:semiHidden="1" w:unhideWhenUsed="1"/>
-    <w:lsdException w:name="List Continue 5" w:semiHidden="1" w:unhideWhenUsed="1"/>
-    <w:lsdException w:name="Message Header" w:semiHidden="1" w:unhideWhenUsed="1"/>
-    <w:lsdException w:name="Subtitle" w:uiPriority="11" w:qFormat="1"/>
-    <w:lsdException w:name="Salutation" w:semiHidden="1" w:unhideWhenUsed="1"/>
-    <w:lsdException w:name="Date" w:semiHidden="1" w:unhideWhenUsed="1"/>
-    <w:lsdException w:name="Body Text First Indent" w:semiHidden="1" w:unhideWhenUsed="1"/>
-    <w:lsdException w:name="Body Text First Indent 2" w:semiHidden="1" w:unhideWhenUsed="1"/>
-    <w:lsdException w:name="Note Heading" w:semiHidden="1" w:unhideWhenUsed="1"/>
-    <w:lsdException w:name="Body Text 2" w:semiHidden="1" w:unhideWhenUsed="1"/>
-    <w:lsdException w:name="Body Text 3" w:semiHidden="1" w:unhideWhenUsed="1"/>
-    <w:lsdException w:name="Body Text Indent 2" w:semiHidden="1" w:unhideWhenUsed="1"/>
-    <w:lsdException w:name="Body Text Indent 3" w:semiHidden="1" w:unhideWhenUsed="1"/>
-    <w:lsdException w:name="Block Text" w:semiHidden="1" w:unhideWhenUsed="1"/>
-    <w:lsdException w:name="Hyperlink" w:semiHidden="1" w:unhideWhenUsed="1"/>
-    <w:lsdException w:name="FollowedHyperlink" w:semiHidden="1" w:unhideWhenUsed="1"/>
-    <w:lsdException w:name="Strong" w:uiPriority="22" w:qFormat="1"/>
-    <w:lsdException w:name="Emphasis" w:uiPriority="20" w:qFormat="1"/>
-    <w:lsdException w:name="Document Map" w:semiHidden="1" w:unhideWhenUsed="1"/>
-    <w:lsdException w:name="Plain Text" w:semiHidden="1" w:unhideWhenUsed="1"/>
-    <w:lsdException w:name="E-mail Signature" w:semiHidden="1" w:unhideWhenUsed="1"/>
-    <w:lsdException w:name="HTML Top of Form" w:semiHidden="1" w:unhideWhenUsed="1"/>
-    <w:lsdException w:name="HTML Bottom of Form" w:semiHidden="1" w:unhideWhenUsed="1"/>
-    <w:lsdException w:name="Normal (Web)" w:semiHidden="1" w:unhideWhenUsed="1"/>
-    <w:lsdException w:name="HTML Acronym" w:semiHidden="1" w:unhideWhenUsed="1"/>
-    <w:lsdException w:name="HTML Address" w:semiHidden="1" w:unhideWhenUsed="1"/>
-    <w:lsdException w:name="HTML Cite" w:semiHidden="1" w:unhideWhenUsed="1"/>
-    <w:lsdException w:name="HTML Code" w:semiHidden="1" w:unhideWhenUsed="1"/>
-    <w:lsdException w:name="HTML Definition" w:semiHidden="1" w:unhideWhenUsed="1"/>
-    <w:lsdException w:name="HTML Keyboard" w:semiHidden="1" w:unhideWhenUsed="1"/>
-    <w:lsdException w:name="HTML Preformatted" w:semiHidden="1" w:unhideWhenUsed="1"/>
-    <w:lsdException w:name="HTML Sample" w:semiHidden="1" w:unhideWhenUsed="1"/>
-    <w:lsdException w:name="HTML Typewriter" w:semiHidden="1" w:unhideWhenUsed="1"/>
-    <w:lsdException w:name="HTML Variable" w:semiHidden="1" w:unhideWhenUsed="1"/>
-    <w:lsdException w:name="Normal Table" w:semiHidden="1" w:unhideWhenUsed="1"/>
-    <w:lsdException w:name="annotation subject" w:semiHidden="1" w:unhideWhenUsed="1"/>
-    <w:lsdException w:name="No List" w:semiHidden="1" w:unhideWhenUsed="1"/>
-    <w:lsdException w:name="Outline List 1" w:semiHidden="1" w:unhideWhenUsed="1"/>
-    <w:lsdException w:name="Outline List 2" w:semiHidden="1" w:unhideWhenUsed="1"/>
-    <w:lsdException w:name="Outline List 3" w:semiHidden="1" w:unhideWhenUsed="1"/>
-    <w:lsdException w:name="Table Simple 1" w:semiHidden="1" w:unhideWhenUsed="1"/>
-    <w:lsdException w:name="Table Simple 2" w:semiHidden="1" w:unhideWhenUsed="1"/>
-    <w:lsdException w:name="Table Simple 3" w:semiHidden="1" w:unhideWhenUsed="1"/>
-    <w:lsdException w:name="Table Classic 1" w:semiHidden="1" w:unhideWhenUsed="1"/>
-    <w:lsdException w:name="Table Classic 2" w:semiHidden="1" w:unhideWhenUsed="1"/>
-    <w:lsdException w:name="Table Classic 3" w:semiHidden="1" w:unhideWhenUsed="1"/>
-    <w:lsdException w:name="Table Classic 4" w:semiHidden="1" w:unhideWhenUsed="1"/>
-    <w:lsdException w:name="Table Colorful 1" w:semiHidden="1" w:unhideWhenUsed="1"/>
-    <w:lsdException w:name="Table Colorful 2" w:semiHidden="1" w:unhideWhenUsed="1"/>
-    <w:lsdException w:name="Table Colorful 3" w:semiHidden="1" w:unhideWhenUsed="1"/>
-    <w:lsdException w:name="Table Columns 1" w:semiHidden="1" w:unhideWhenUsed="1"/>
-    <w:lsdException w:name="Table Columns 2" w:semiHidden="1" w:unhideWhenUsed="1"/>
-    <w:lsdException w:name="Table Columns 3" w:semiHidden="1" w:unhideWhenUsed="1"/>
-    <w:lsdException w:name="Table Columns 4" w:semiHidden="1" w:unhideWhenUsed="1"/>
-    <w:lsdException w:name="Table Columns 5" w:semiHidden="1" w:unhideWhenUsed="1"/>
-    <w:lsdException w:name="Table Grid 1" w:semiHidden="1" w:unhideWhenUsed="1"/>
-    <w:lsdException w:name="Table Grid 2" w:semiHidden="1" w:unhideWhenUsed="1"/>
-    <w:lsdException w:name="Table Grid 3" w:semiHidden="1" w:unhideWhenUsed="1"/>
-    <w:lsdException w:name="Table Grid 4" w:semiHidden="1" w:unhideWhenUsed="1"/>
-    <w:lsdException w:name="Table Grid 5" w:semiHidden="1" w:unhideWhenUsed="1"/>
-    <w:lsdException w:name="Table Grid 6" w:semiHidden="1" w:unhideWhenUsed="1"/>
-    <w:lsdException w:name="Table Grid 7" w:semiHidden="1" w:unhideWhenUsed="1"/>
-    <w:lsdException w:name="Table Grid 8" w:semiHidden="1" w:unhideWhenUsed="1"/>
-    <w:lsdException w:name="Table List 1" w:semiHidden="1" w:unhideWhenUsed="1"/>
-    <w:lsdException w:name="Table List 2" w:semiHidden="1" w:unhideWhenUsed="1"/>
-    <w:lsdException w:name="Table List 3" w:semiHidden="1" w:unhideWhenUsed="1"/>
-    <w:lsdException w:name="Table List 4" w:semiHidden="1" w:unhideWhenUsed="1"/>
-    <w:lsdException w:name="Table List 5" w:semiHidden="1" w:unhideWhenUsed="1"/>
-    <w:lsdException w:name="Table List 6" w:semiHidden="1" w:unhideWhenUsed="1"/>
-    <w:lsdException w:name="Table List 7" w:semiHidden="1" w:unhideWhenUsed="1"/>
-    <w:lsdException w:name="Table List 8" w:semiHidden="1" w:unhideWhenUsed="1"/>
-    <w:lsdException w:name="Table 3D effects 1" w:semiHidden="1" w:unhideWhenUsed="1"/>
-    <w:lsdException w:name="Table 3D effects 2" w:semiHidden="1" w:unhideWhenUsed="1"/>
-    <w:lsdException w:name="Table 3D effects 3" w:semiHidden="1" w:unhideWhenUsed="1"/>
-    <w:lsdException w:name="Table Contemporary" w:semiHidden="1" w:unhideWhenUsed="1"/>
-    <w:lsdException w:name="Table Elegant" w:semiHidden="1" w:unhideWhenUsed="1"/>
-    <w:lsdException w:name="Table Professional" w:semiHidden="1" w:unhideWhenUsed="1"/>
-    <w:lsdException w:name="Table Subtle 1" w:semiHidden="1" w:unhideWhenUsed="1"/>
-    <w:lsdException w:name="Table Subtle 2" w:semiHidden="1" w:unhideWhenUsed="1"/>
-    <w:lsdException w:name="Table Web 1" w:semiHidden="1" w:unhideWhenUsed="1"/>
-    <w:lsdException w:name="Table Web 2" w:semiHidden="1" w:unhideWhenUsed="1"/>
-    <w:lsdException w:name="Table Web 3" w:semiHidden="1" w:unhideWhenUsed="1"/>
-    <w:lsdException w:name="Balloon Text" w:semiHidden="1" w:unhideWhenUsed="1"/>
-    <w:lsdException w:name="Table Grid" w:uiPriority="59"/>
-    <w:lsdException w:name="Table Theme" w:semiHidden="1" w:unhideWhenUsed="1"/>
-    <w:lsdException w:name="Placeholder Text" w:semiHidden="1"/>
-    <w:lsdException w:name="No Spacing" w:uiPriority="1" w:qFormat="1"/>
-    <w:lsdException w:name="Light Shading" w:uiPriority="60"/>
-    <w:lsdException w:name="Light List" w:uiPriority="61"/>
-    <w:lsdException w:name="Light Grid" w:uiPriority="62"/>
-    <w:lsdException w:name="Medium Shading 1" w:uiPriority="63"/>
-    <w:lsdException w:name="Medium Shading 2" w:uiPriority="64"/>
-    <w:lsdException w:name="Medium List 1" w:uiPriority="65"/>
-    <w:lsdException w:name="Medium List 2" w:uiPriority="66"/>
-    <w:lsdException w:name="Medium Grid 1" w:uiPriority="67"/>
-    <w:lsdException w:name="Medium Grid 2" w:uiPriority="68"/>
-    <w:lsdException w:name="Medium Grid 3" w:uiPriority="69"/>
-    <w:lsdException w:name="Dark List" w:uiPriority="70"/>
-    <w:lsdException w:name="Colorful Shading" w:uiPriority="71"/>
-    <w:lsdException w:name="Colorful List" w:uiPriority="72"/>
-    <w:lsdException w:name="Colorful Grid" w:uiPriority="73"/>
-    <w:lsdException w:name="Light Shading Accent 1" w:uiPriority="60"/>
-    <w:lsdException w:name="Light List Accent 1" w:uiPriority="61"/>
-    <w:lsdException w:name="Light Grid Accent 1" w:uiPriority="62"/>
-    <w:lsdException w:name="Medium Shading 1 Accent 1" w:uiPriority="63"/>
-    <w:lsdException w:name="Medium Shading 2 Accent 1" w:uiPriority="64"/>
-    <w:lsdException w:name="Medium List 1 Accent 1" w:uiPriority="65"/>
-    <w:lsdException w:name="Revision" w:semiHidden="1"/>
-    <w:lsdException w:name="List Paragraph" w:uiPriority="34" w:qFormat="1"/>
-    <w:lsdException w:name="Quote" w:uiPriority="29" w:qFormat="1"/>
-    <w:lsdException w:name="Intense Quote" w:uiPriority="30" w:qFormat="1"/>
-    <w:lsdException w:name="Medium List 2 Accent 1" w:uiPriority="66"/>
-    <w:lsdException w:name="Medium Grid 1 Accent 1" w:uiPriority="67"/>
-    <w:lsdException w:name="Medium Grid 2 Accent 1" w:uiPriority="68"/>
-    <w:lsdException w:name="Medium Grid 3 Accent 1" w:uiPriority="69"/>
-    <w:lsdException w:name="Dark List Accent 1" w:uiPriority="70"/>
-    <w:lsdException w:name="Colorful Shading Accent 1" w:uiPriority="71"/>
-    <w:lsdException w:name="Colorful List Accent 1" w:uiPriority="72"/>
-    <w:lsdException w:name="Colorful Grid Accent 1" w:uiPriority="73"/>
-    <w:lsdException w:name="Light Shading Accent 2" w:uiPriority="60"/>
-    <w:lsdException w:name="Light List Accent 2" w:uiPriority="61"/>
-    <w:lsdException w:name="Light Grid Accent 2" w:uiPriority="62"/>
-    <w:lsdException w:name="Medium Shading 1 Accent 2" w:uiPriority="63"/>
-    <w:lsdException w:name="Medium Shading 2 Accent 2" w:uiPriority="64"/>
-    <w:lsdException w:name="Medium List 1 Accent 2" w:uiPriority="65"/>
-    <w:lsdException w:name="Medium List 2 Accent 2" w:uiPriority="66"/>
-    <w:lsdException w:name="Medium Grid 1 Accent 2" w:uiPriority="67"/>
-    <w:lsdException w:name="Medium Grid 2 Accent 2" w:uiPriority="68"/>
-    <w:lsdException w:name="Medium Grid 3 Accent 2" w:uiPriority="69"/>
-    <w:lsdException w:name="Dark List Accent 2" w:uiPriority="70"/>
-    <w:lsdException w:name="Colorful Shading Accent 2" w:uiPriority="71"/>
-    <w:lsdException w:name="Colorful List Accent 2" w:uiPriority="72"/>
-    <w:lsdException w:name="Colorful Grid Accent 2" w:uiPriority="73"/>
-    <w:lsdException w:name="Light Shading Accent 3" w:uiPriority="60"/>
-    <w:lsdException w:name="Light List Accent 3" w:uiPriority="61"/>
-    <w:lsdException w:name="Light Grid Accent 3" w:uiPriority="62"/>
-    <w:lsdException w:name="Medium Shading 1 Accent 3" w:uiPriority="63"/>
-    <w:lsdException w:name="Medium Shading 2 Accent 3" w:uiPriority="64"/>
-    <w:lsdException w:name="Medium List 1 Accent 3" w:uiPriority="65"/>
-    <w:lsdException w:name="Medium List 2 Accent 3" w:uiPriority="66"/>
-    <w:lsdException w:name="Medium Grid 1 Accent 3" w:uiPriority="67"/>
-    <w:lsdException w:name="Medium Grid 2 Accent 3" w:uiPriority="68"/>
-    <w:lsdException w:name="Medium Grid 3 Accent 3" w:uiPriority="69"/>
-    <w:lsdException w:name="Dark List Accent 3" w:uiPriority="70"/>
-    <w:lsdException w:name="Colorful Shading Accent 3" w:uiPriority="71"/>
-    <w:lsdException w:name="Colorful List Accent 3" w:uiPriority="72"/>
-    <w:lsdException w:name="Colorful Grid Accent 3" w:uiPriority="73"/>
-    <w:lsdException w:name="Light Shading Accent 4" w:uiPriority="60"/>
-    <w:lsdException w:name="Light List Accent 4" w:uiPriority="61"/>
-    <w:lsdException w:name="Light Grid Accent 4" w:uiPriority="62"/>
-    <w:lsdException w:name="Medium Shading 1 Accent 4" w:uiPriority="63"/>
-    <w:lsdException w:name="Medium Shading 2 Accent 4" w:uiPriority="64"/>
-    <w:lsdException w:name="Medium List 1 Accent 4" w:uiPriority="65"/>
-    <w:lsdException w:name="Medium List 2 Accent 4" w:uiPriority="66"/>
-    <w:lsdException w:name="Medium Grid 1 Accent 4" w:uiPriority="67"/>
-    <w:lsdException w:name="Medium Grid 2 Accent 4" w:uiPriority="68"/>
-    <w:lsdException w:name="Medium Grid 3 Accent 4" w:uiPriority="69"/>
-    <w:lsdException w:name="Dark List Accent 4" w:uiPriority="70"/>
-    <w:lsdException w:name="Colorful Shading Accent 4" w:uiPriority="71"/>
-    <w:lsdException w:name="Colorful List Accent 4" w:uiPriority="72"/>
-    <w:lsdException w:name="Colorful Grid Accent 4" w:uiPriority="73"/>
-    <w:lsdException w:name="Light Shading Accent 5" w:uiPriority="60"/>
-    <w:lsdException w:name="Light List Accent 5" w:uiPriority="61"/>
-    <w:lsdException w:name="Light Grid Accent 5" w:uiPriority="62"/>
-    <w:lsdException w:name="Medium Shading 1 Accent 5" w:uiPriority="63"/>
-    <w:lsdException w:name="Medium Shading 2 Accent 5" w:uiPriority="64"/>
-    <w:lsdException w:name="Medium List 1 Accent 5" w:uiPriority="65"/>
-    <w:lsdException w:name="Medium List 2 Accent 5" w:uiPriority="66"/>
-    <w:lsdException w:name="Medium Grid 1 Accent 5" w:uiPriority="67"/>
-    <w:lsdException w:name="Medium Grid 2 Accent 5" w:uiPriority="68"/>
-    <w:lsdException w:name="Medium Grid 3 Accent 5" w:uiPriority="69"/>
-    <w:lsdException w:name="Dark List Accent 5" w:uiPriority="70"/>
-    <w:lsdException w:name="Colorful Shading Accent 5" w:uiPriority="71"/>
-    <w:lsdException w:name="Colorful List Accent 5" w:uiPriority="72"/>
-    <w:lsdException w:name="Colorful Grid Accent 5" w:uiPriority="73"/>
-    <w:lsdException w:name="Light Shading Accent 6" w:uiPriority="60"/>
-    <w:lsdException w:name="Light List Accent 6" w:uiPriority="61"/>
-    <w:lsdException w:name="Light Grid Accent 6" w:uiPriority="62"/>
-    <w:lsdException w:name="Medium Shading 1 Accent 6" w:uiPriority="63"/>
-    <w:lsdException w:name="Medium Shading 2 Accent 6" w:uiPriority="64"/>
-    <w:lsdException w:name="Medium List 1 Accent 6" w:uiPriority="65"/>
-    <w:lsdException w:name="Medium List 2 Accent 6" w:uiPriority="66"/>
-    <w:lsdException w:name="Medium Grid 1 Accent 6" w:uiPriority="67"/>
-    <w:lsdException w:name="Medium Grid 2 Accent 6" w:uiPriority="68"/>
-    <w:lsdException w:name="Medium Grid 3 Accent 6" w:uiPriority="69"/>
-    <w:lsdException w:name="Dark List Accent 6" w:uiPriority="70"/>
-    <w:lsdException w:name="Colorful Shading Accent 6" w:uiPriority="71"/>
-    <w:lsdException w:name="Colorful List Accent 6" w:uiPriority="72"/>
-    <w:lsdException w:name="Colorful Grid Accent 6" w:uiPriority="73"/>
-    <w:lsdException w:name="Subtle Emphasis" w:uiPriority="19" w:qFormat="1"/>
-    <w:lsdException w:name="Intense Emphasis" w:uiPriority="21" w:qFormat="1"/>
-    <w:lsdException w:name="Subtle Reference" w:uiPriority="31" w:qFormat="1"/>
-    <w:lsdException w:name="Intense Reference" w:uiPriority="32" w:qFormat="1"/>
-    <w:lsdException w:name="Book Title" w:uiPriority="33" w:qFormat="1"/>
-    <w:lsdException w:name="Bibliography" w:semiHidden="1" w:uiPriority="37" w:unhideWhenUsed="1"/>
-    <w:lsdException w:name="TOC Heading" w:semiHidden="1" w:uiPriority="39" w:unhideWhenUsed="1" w:qFormat="1"/>
-    <w:lsdException w:name="Plain Table 1" w:uiPriority="41"/>
-    <w:lsdException w:name="Plain Table 2" w:uiPriority="42"/>
-    <w:lsdException w:name="Plain Table 3" w:uiPriority="43"/>
-    <w:lsdException w:name="Plain Table 4" w:uiPriority="44"/>
-    <w:lsdException w:name="Plain Table 5" w:uiPriority="45"/>
-    <w:lsdException w:name="Grid Table Light" w:uiPriority="40"/>
-    <w:lsdException w:name="Grid Table 1 Light" w:uiPriority="46"/>
-    <w:lsdException w:name="Grid Table 2" w:uiPriority="47"/>
-    <w:lsdException w:name="Grid Table 3" w:uiPriority="48"/>
-    <w:lsdException w:name="Grid Table 4" w:uiPriority="49"/>
-    <w:lsdException w:name="Grid Table 5 Dark" w:uiPriority="50"/>
-    <w:lsdException w:name="Grid Table 6 Colorful" w:uiPriority="51"/>
-    <w:lsdException w:name="Grid Table 7 Colorful" w:uiPriority="52"/>
-    <w:lsdException w:name="Grid Table 1 Light Accent 1" w:uiPriority="46"/>
-    <w:lsdException w:name="Grid Table 2 Accent 1" w:uiPriority="47"/>
-    <w:lsdException w:name="Grid Table 3 Accent 1" w:uiPriority="48"/>
-    <w:lsdException w:name="Grid Table 4 Accent 1" w:uiPriority="49"/>
-    <w:lsdException w:name="Grid Table 5 Dark Accent 1" w:uiPriority="50"/>
-    <w:lsdException w:name="Grid Table 6 Colorful Accent 1" w:uiPriority="51"/>
-    <w:lsdException w:name="Grid Table 7 Colorful Accent 1" w:uiPriority="52"/>
-    <w:lsdException w:name="Grid Table 1 Light Accent 2" w:uiPriority="46"/>
-    <w:lsdException w:name="Grid Table 2 Accent 2" w:uiPriority="47"/>
-    <w:lsdException w:name="Grid Table 3 Accent 2" w:uiPriority="48"/>
-    <w:lsdException w:name="Grid Table 4 Accent 2" w:uiPriority="49"/>
-    <w:lsdException w:name="Grid Table 5 Dark Accent 2" w:uiPriority="50"/>
-    <w:lsdException w:name="Grid Table 6 Colorful Accent 2" w:uiPriority="51"/>
-    <w:lsdException w:name="Grid Table 7 Colorful Accent 2" w:uiPriority="52"/>
-    <w:lsdException w:name="Grid Table 1 Light Accent 3" w:uiPriority="46"/>
-    <w:lsdException w:name="Grid Table 2 Accent 3" w:uiPriority="47"/>
-    <w:lsdException w:name="Grid Table 3 Accent 3" w:uiPriority="48"/>
-    <w:lsdException w:name="Grid Table 4 Accent 3" w:uiPriority="49"/>
-    <w:lsdException w:name="Grid Table 5 Dark Accent 3" w:uiPriority="50"/>
-    <w:lsdException w:name="Grid Table 6 Colorful Accent 3" w:uiPriority="51"/>
-    <w:lsdException w:name="Grid Table 7 Colorful Accent 3" w:uiPriority="52"/>
-    <w:lsdException w:name="Grid Table 1 Light Accent 4" w:uiPriority="46"/>
-    <w:lsdException w:name="Grid Table 2 Accent 4" w:uiPriority="47"/>
-    <w:lsdException w:name="Grid Table 3 Accent 4" w:uiPriority="48"/>
-    <w:lsdException w:name="Grid Table 4 Accent 4" w:uiPriority="49"/>
-    <w:lsdException w:name="Grid Table 5 Dark Accent 4" w:uiPriority="50"/>
-    <w:lsdException w:name="Grid Table 6 Colorful Accent 4" w:uiPriority="51"/>
-    <w:lsdException w:name="Grid Table 7 Colorful Accent 4" w:uiPriority="52"/>
-    <w:lsdException w:name="Grid Table 1 Light Accent 5" w:uiPriority="46"/>
-    <w:lsdException w:name="Grid Table 2 Accent 5" w:uiPriority="47"/>
-    <w:lsdException w:name="Grid Table 3 Accent 5" w:uiPriority="48"/>
-    <w:lsdException w:name="Grid Table 4 Accent 5" w:uiPriority="49"/>
-    <w:lsdException w:name="Grid Table 5 Dark Accent 5" w:uiPriority="50"/>
-    <w:lsdException w:name="Grid Table 6 Colorful Accent 5" w:uiPriority="51"/>
-    <w:lsdException w:name="Grid Table 7 Colorful Accent 5" w:uiPriority="52"/>
-    <w:lsdException w:name="Grid Table 1 Light Accent 6" w:uiPriority="46"/>
-    <w:lsdException w:name="Grid Table 2 Accent 6" w:uiPriority="47"/>
-    <w:lsdException w:name="Grid Table 3 Accent 6" w:uiPriority="48"/>
-    <w:lsdException w:name="Grid Table 4 Accent 6" w:uiPriority="49"/>
-    <w:lsdException w:name="Grid Table 5 Dark Accent 6" w:uiPriority="50"/>
-    <w:lsdException w:name="Grid Table 6 Colorful Accent 6" w:uiPriority="51"/>
-    <w:lsdException w:name="Grid Table 7 Colorful Accent 6" w:uiPriority="52"/>
-    <w:lsdException w:name="List Table 1 Light" w:uiPriority="46"/>
-    <w:lsdException w:name="List Table 2" w:uiPriority="47"/>
-    <w:lsdException w:name="List Table 3" w:uiPriority="48"/>
-    <w:lsdException w:name="List Table 4" w:uiPriority="49"/>
-    <w:lsdException w:name="List Table 5 Dark" w:uiPriority="50"/>
-    <w:lsdException w:name="List Table 6 Colorful" w:uiPriority="51"/>
-    <w:lsdException w:name="List Table 7 Colorful" w:uiPriority="52"/>
-    <w:lsdException w:name="List Table 1 Light Accent 1" w:uiPriority="46"/>
-    <w:lsdException w:name="List Table 2 Accent 1" w:uiPriority="47"/>
-    <w:lsdException w:name="List Table 3 Accent 1" w:uiPriority="48"/>
-    <w:lsdException w:name="List Table 4 Accent 1" w:uiPriority="49"/>
-    <w:lsdException w:name="List Table 5 Dark Accent 1" w:uiPriority="50"/>
-    <w:lsdException w:name="List Table 6 Colorful Accent 1" w:uiPriority="51"/>
-    <w:lsdException w:name="List Table 7 Colorful Accent 1" w:uiPriority="52"/>
-    <w:lsdException w:name="List Table 1 Light Accent 2" w:uiPriority="46"/>
-    <w:lsdException w:name="List Table 2 Accent 2" w:uiPriority="47"/>
-    <w:lsdException w:name="List Table 3 Accent 2" w:uiPriority="48"/>
-    <w:lsdException w:name="List Table 4 Accent 2" w:uiPriority="49"/>
-    <w:lsdException w:name="List Table 5 Dark Accent 2" w:uiPriority="50"/>
-    <w:lsdException w:name="List Table 6 Colorful Accent 2" w:uiPriority="51"/>
-    <w:lsdException w:name="List Table 7 Colorful Accent 2" w:uiPriority="52"/>
-    <w:lsdException w:name="List Table 1 Light Accent 3" w:uiPriority="46"/>
-    <w:lsdException w:name="List Table 2 Accent 3" w:uiPriority="47"/>
-    <w:lsdException w:name="List Table 3 Accent 3" w:uiPriority="48"/>
-    <w:lsdException w:name="List Table 4 Accent 3" w:uiPriority="49"/>
-    <w:lsdException w:name="List Table 5 Dark Accent 3" w:uiPriority="50"/>
-    <w:lsdException w:name="List Table 6 Colorful Accent 3" w:uiPriority="51"/>
-    <w:lsdException w:name="List Table 7 Colorful Accent 3" w:uiPriority="52"/>
-    <w:lsdException w:name="List Table 1 Light Accent 4" w:uiPriority="46"/>
-    <w:lsdException w:name="List Table 2 Accent 4" w:uiPriority="47"/>
-    <w:lsdException w:name="List Table 3 Accent 4" w:uiPriority="48"/>
-    <w:lsdException w:name="List Table 4 Accent 4" w:uiPriority="49"/>
-    <w:lsdException w:name="List Table 5 Dark Accent 4" w:uiPriority="50"/>
-    <w:lsdException w:name="List Table 6 Colorful Accent 4" w:uiPriority="51"/>
-    <w:lsdException w:name="List Table 7 Colorful Accent 4" w:uiPriority="52"/>
-    <w:lsdException w:name="List Table 1 Light Accent 5" w:uiPriority="46"/>
-    <w:lsdException w:name="List Table 2 Accent 5" w:uiPriority="47"/>
-    <w:lsdException w:name="List Table 3 Accent 5" w:uiPriority="48"/>
-    <w:lsdException w:name="List Table 4 Accent 5" w:uiPriority="49"/>
-    <w:lsdException w:name="List Table 5 Dark Accent 5" w:uiPriority="50"/>
-    <w:lsdException w:name="List Table 6 Colorful Accent 5" w:uiPriority="51"/>
-    <w:lsdException w:name="List Table 7 Colorful Accent 5" w:uiPriority="52"/>
-    <w:lsdException w:name="List Table 1 Light Accent 6" w:uiPriority="46"/>
-    <w:lsdException w:name="List Table 2 Accent 6" w:uiPriority="47"/>
-    <w:lsdException w:name="List Table 3 Accent 6" w:uiPriority="48"/>
-    <w:lsdException w:name="List Table 4 Accent 6" w:uiPriority="49"/>
-    <w:lsdException w:name="List Table 5 Dark Accent 6" w:uiPriority="50"/>
-    <w:lsdException w:name="List Table 6 Colorful Accent 6" w:uiPriority="51"/>
-    <w:lsdException w:name="List Table 7 Colorful Accent 6" w:uiPriority="52"/>
+  <w:latentStyles w:defLockedState="0" w:defUIPriority="99" w:defSemiHidden="1" w:defUnhideWhenUsed="1" w:defQFormat="0" w:count="267">
+    <w:lsdException w:name="Normal" w:semiHidden="0" w:uiPriority="0" w:unhideWhenUsed="0" w:qFormat="1"/>
+    <w:lsdException w:name="heading 1" w:semiHidden="0" w:uiPriority="9" w:unhideWhenUsed="0" w:qFormat="1"/>
+    <w:lsdException w:name="heading 2" w:uiPriority="9" w:qFormat="1"/>
+    <w:lsdException w:name="heading 3" w:uiPriority="9" w:qFormat="1"/>
+    <w:lsdException w:name="heading 4" w:uiPriority="9" w:qFormat="1"/>
+    <w:lsdException w:name="heading 5" w:uiPriority="9" w:qFormat="1"/>
+    <w:lsdException w:name="heading 6" w:uiPriority="9" w:qFormat="1"/>
+    <w:lsdException w:name="heading 7" w:uiPriority="9" w:qFormat="1"/>
+    <w:lsdException w:name="heading 8" w:uiPriority="9" w:qFormat="1"/>
+    <w:lsdException w:name="heading 9" w:uiPriority="9" w:qFormat="1"/>
+    <w:lsdException w:name="toc 1" w:uiPriority="39"/>
+    <w:lsdException w:name="toc 2" w:uiPriority="39"/>
+    <w:lsdException w:name="toc 3" w:uiPriority="39"/>
+    <w:lsdException w:name="toc 4" w:uiPriority="39"/>
+    <w:lsdException w:name="toc 5" w:uiPriority="39"/>
+    <w:lsdException w:name="toc 6" w:uiPriority="39"/>
+    <w:lsdException w:name="toc 7" w:uiPriority="39"/>
+    <w:lsdException w:name="toc 8" w:uiPriority="39"/>
+    <w:lsdException w:name="toc 9" w:uiPriority="39"/>
+    <w:lsdException w:name="caption" w:uiPriority="35" w:qFormat="1"/>
+    <w:lsdException w:name="Title" w:semiHidden="0" w:uiPriority="10" w:unhideWhenUsed="0" w:qFormat="1"/>
+    <w:lsdException w:name="Default Paragraph Font" w:uiPriority="1"/>
+    <w:lsdException w:name="Subtitle" w:semiHidden="0" w:uiPriority="11" w:unhideWhenUsed="0" w:qFormat="1"/>
+    <w:lsdException w:name="Strong" w:semiHidden="0" w:uiPriority="22" w:unhideWhenUsed="0" w:qFormat="1"/>
+    <w:lsdException w:name="Emphasis" w:semiHidden="0" w:uiPriority="20" w:unhideWhenUsed="0" w:qFormat="1"/>
+    <w:lsdException w:name="Table Grid" w:semiHidden="0" w:uiPriority="59" w:unhideWhenUsed="0"/>
+    <w:lsdException w:name="Placeholder Text" w:unhideWhenUsed="0"/>
+    <w:lsdException w:name="No Spacing" w:semiHidden="0" w:uiPriority="1" w:unhideWhenUsed="0" w:qFormat="1"/>
+    <w:lsdException w:name="Light Shading" w:semiHidden="0" w:uiPriority="60" w:unhideWhenUsed="0"/>
+    <w:lsdException w:name="Light List" w:semiHidden="0" w:uiPriority="61" w:unhideWhenUsed="0"/>
+    <w:lsdException w:name="Light Grid" w:semiHidden="0" w:uiPriority="62" w:unhideWhenUsed="0"/>
+    <w:lsdException w:name="Medium Shading 1" w:semiHidden="0" w:uiPriority="63" w:unhideWhenUsed="0"/>
+    <w:lsdException w:name="Medium Shading 2" w:semiHidden="0" w:uiPriority="64" w:unhideWhenUsed="0"/>
+    <w:lsdException w:name="Medium List 1" w:semiHidden="0" w:uiPriority="65" w:unhideWhenUsed="0"/>
+    <w:lsdException w:name="Medium List 2" w:semiHidden="0" w:uiPriority="66" w:unhideWhenUsed="0"/>
+    <w:lsdException w:name="Medium Grid 1" w:semiHidden="0" w:uiPriority="67" w:unhideWhenUsed="0"/>
+    <w:lsdException w:name="Medium Grid 2" w:semiHidden="0" w:uiPriority="68" w:unhideWhenUsed="0"/>
+    <w:lsdException w:name="Medium Grid 3" w:semiHidden="0" w:uiPriority="69" w:unhideWhenUsed="0"/>
+    <w:lsdException w:name="Dark List" w:semiHidden="0" w:uiPriority="70" w:unhideWhenUsed="0"/>
+    <w:lsdException w:name="Colorful Shading" w:semiHidden="0" w:uiPriority="71" w:unhideWhenUsed="0"/>
+    <w:lsdException w:name="Colorful List" w:semiHidden="0" w:uiPriority="72" w:unhideWhenUsed="0"/>
+    <w:lsdException w:name="Colorful Grid" w:semiHidden="0" w:uiPriority="73" w:unhideWhenUsed="0"/>
+    <w:lsdException w:name="Light Shading Accent 1" w:semiHidden="0" w:uiPriority="60" w:unhideWhenUsed="0"/>
+    <w:lsdException w:name="Light List Accent 1" w:semiHidden="0" w:uiPriority="61" w:unhideWhenUsed="0"/>
+    <w:lsdException w:name="Light Grid Accent 1" w:semiHidden="0" w:uiPriority="62" w:unhideWhenUsed="0"/>
+    <w:lsdException w:name="Medium Shading 1 Accent 1" w:semiHidden="0" w:uiPriority="63" w:unhideWhenUsed="0"/>
+    <w:lsdException w:name="Medium Shading 2 Accent 1" w:semiHidden="0" w:uiPriority="64" w:unhideWhenUsed="0"/>
+    <w:lsdException w:name="Medium List 1 Accent 1" w:semiHidden="0" w:uiPriority="65" w:unhideWhenUsed="0"/>
+    <w:lsdException w:name="Revision" w:unhideWhenUsed="0"/>
+    <w:lsdException w:name="List Paragraph" w:semiHidden="0" w:uiPriority="34" w:unhideWhenUsed="0" w:qFormat="1"/>
+    <w:lsdException w:name="Quote" w:semiHidden="0" w:uiPriority="29" w:unhideWhenUsed="0" w:qFormat="1"/>
+    <w:lsdException w:name="Intense Quote" w:semiHidden="0" w:uiPriority="30" w:unhideWhenUsed="0" w:qFormat="1"/>
+    <w:lsdException w:name="Medium List 2 Accent 1" w:semiHidden="0" w:uiPriority="66" w:unhideWhenUsed="0"/>
+    <w:lsdException w:name="Medium Grid 1 Accent 1" w:semiHidden="0" w:uiPriority="67" w:unhideWhenUsed="0"/>
+    <w:lsdException w:name="Medium Grid 2 Accent 1" w:semiHidden="0" w:uiPriority="68" w:unhideWhenUsed="0"/>
+    <w:lsdException w:name="Medium Grid 3 Accent 1" w:semiHidden="0" w:uiPriority="69" w:unhideWhenUsed="0"/>
+    <w:lsdException w:name="Dark List Accent 1" w:semiHidden="0" w:uiPriority="70" w:unhideWhenUsed="0"/>
+    <w:lsdException w:name="Colorful Shading Accent 1" w:semiHidden="0" w:uiPriority="71" w:unhideWhenUsed="0"/>
+    <w:lsdException w:name="Colorful List Accent 1" w:semiHidden="0" w:uiPriority="72" w:unhideWhenUsed="0"/>
+    <w:lsdException w:name="Colorful Grid Accent 1" w:semiHidden="0" w:uiPriority="73" w:unhideWhenUsed="0"/>
+    <w:lsdException w:name="Light Shading Accent 2" w:semiHidden="0" w:uiPriority="60" w:unhideWhenUsed="0"/>
+    <w:lsdException w:name="Light List Accent 2" w:semiHidden="0" w:uiPriority="61" w:unhideWhenUsed="0"/>
+    <w:lsdException w:name="Light Grid Accent 2" w:semiHidden="0" w:uiPriority="62" w:unhideWhenUsed="0"/>
+    <w:lsdException w:name="Medium Shading 1 Accent 2" w:semiHidden="0" w:uiPriority="63" w:unhideWhenUsed="0"/>
+    <w:lsdException w:name="Medium Shading 2 Accent 2" w:semiHidden="0" w:uiPriority="64" w:unhideWhenUsed="0"/>
+    <w:lsdException w:name="Medium List 1 Accent 2" w:semiHidden="0" w:uiPriority="65" w:unhideWhenUsed="0"/>
+    <w:lsdException w:name="Medium List 2 Accent 2" w:semiHidden="0" w:uiPriority="66" w:unhideWhenUsed="0"/>
+    <w:lsdException w:name="Medium Grid 1 Accent 2" w:semiHidden="0" w:uiPriority="67" w:unhideWhenUsed="0"/>
+    <w:lsdException w:name="Medium Grid 2 Accent 2" w:semiHidden="0" w:uiPriority="68" w:unhideWhenUsed="0"/>
+    <w:lsdException w:name="Medium Grid 3 Accent 2" w:semiHidden="0" w:uiPriority="69" w:unhideWhenUsed="0"/>
+    <w:lsdException w:name="Dark List Accent 2" w:semiHidden="0" w:uiPriority="70" w:unhideWhenUsed="0"/>
+    <w:lsdException w:name="Colorful Shading Accent 2" w:semiHidden="0" w:uiPriority="71" w:unhideWhenUsed="0"/>
+    <w:lsdException w:name="Colorful List Accent 2" w:semiHidden="0" w:uiPriority="72" w:unhideWhenUsed="0"/>
+    <w:lsdException w:name="Colorful Grid Accent 2" w:semiHidden="0" w:uiPriority="73" w:unhideWhenUsed="0"/>
+    <w:lsdException w:name="Light Shading Accent 3" w:semiHidden="0" w:uiPriority="60" w:unhideWhenUsed="0"/>
+    <w:lsdException w:name="Light List Accent 3" w:semiHidden="0" w:uiPriority="61" w:unhideWhenUsed="0"/>
+    <w:lsdException w:name="Light Grid Accent 3" w:semiHidden="0" w:uiPriority="62" w:unhideWhenUsed="0"/>
+    <w:lsdException w:name="Medium Shading 1 Accent 3" w:semiHidden="0" w:uiPriority="63" w:unhideWhenUsed="0"/>
+    <w:lsdException w:name="Medium Shading 2 Accent 3" w:semiHidden="0" w:uiPriority="64" w:unhideWhenUsed="0"/>
+    <w:lsdException w:name="Medium List 1 Accent 3" w:semiHidden="0" w:uiPriority="65" w:unhideWhenUsed="0"/>
+    <w:lsdException w:name="Medium List 2 Accent 3" w:semiHidden="0" w:uiPriority="66" w:unhideWhenUsed="0"/>
+    <w:lsdException w:name="Medium Grid 1 Accent 3" w:semiHidden="0" w:uiPriority="67" w:unhideWhenUsed="0"/>
+    <w:lsdException w:name="Medium Grid 2 Accent 3" w:semiHidden="0" w:uiPriority="68" w:unhideWhenUsed="0"/>
+    <w:lsdException w:name="Medium Grid 3 Accent 3" w:semiHidden="0" w:uiPriority="69" w:unhideWhenUsed="0"/>
+    <w:lsdException w:name="Dark List Accent 3" w:semiHidden="0" w:uiPriority="70" w:unhideWhenUsed="0"/>
+    <w:lsdException w:name="Colorful Shading Accent 3" w:semiHidden="0" w:uiPriority="71" w:unhideWhenUsed="0"/>
+    <w:lsdException w:name="Colorful List Accent 3" w:semiHidden="0" w:uiPriority="72" w:unhideWhenUsed="0"/>
+    <w:lsdException w:name="Colorful Grid Accent 3" w:semiHidden="0" w:uiPriority="73" w:unhideWhenUsed="0"/>
+    <w:lsdException w:name="Light Shading Accent 4" w:semiHidden="0" w:uiPriority="60" w:unhideWhenUsed="0"/>
+    <w:lsdException w:name="Light List Accent 4" w:semiHidden="0" w:uiPriority="61" w:unhideWhenUsed="0"/>
+    <w:lsdException w:name="Light Grid Accent 4" w:semiHidden="0" w:uiPriority="62" w:unhideWhenUsed="0"/>
+    <w:lsdException w:name="Medium Shading 1 Accent 4" w:semiHidden="0" w:uiPriority="63" w:unhideWhenUsed="0"/>
+    <w:lsdException w:name="Medium Shading 2 Accent 4" w:semiHidden="0" w:uiPriority="64" w:unhideWhenUsed="0"/>
+    <w:lsdException w:name="Medium List 1 Accent 4" w:semiHidden="0" w:uiPriority="65" w:unhideWhenUsed="0"/>
+    <w:lsdException w:name="Medium List 2 Accent 4" w:semiHidden="0" w:uiPriority="66" w:unhideWhenUsed="0"/>
+    <w:lsdException w:name="Medium Grid 1 Accent 4" w:semiHidden="0" w:uiPriority="67" w:unhideWhenUsed="0"/>
+    <w:lsdException w:name="Medium Grid 2 Accent 4" w:semiHidden="0" w:uiPriority="68" w:unhideWhenUsed="0"/>
+    <w:lsdException w:name="Medium Grid 3 Accent 4" w:semiHidden="0" w:uiPriority="69" w:unhideWhenUsed="0"/>
+    <w:lsdException w:name="Dark List Accent 4" w:semiHidden="0" w:uiPriority="70" w:unhideWhenUsed="0"/>
+    <w:lsdException w:name="Colorful Shading Accent 4" w:semiHidden="0" w:uiPriority="71" w:unhideWhenUsed="0"/>
+    <w:lsdException w:name="Colorful List Accent 4" w:semiHidden="0" w:uiPriority="72" w:unhideWhenUsed="0"/>
+    <w:lsdException w:name="Colorful Grid Accent 4" w:semiHidden="0" w:uiPriority="73" w:unhideWhenUsed="0"/>
+    <w:lsdException w:name="Light Shading Accent 5" w:semiHidden="0" w:uiPriority="60" w:unhideWhenUsed="0"/>
+    <w:lsdException w:name="Light List Accent 5" w:semiHidden="0" w:uiPriority="61" w:unhideWhenUsed="0"/>
+    <w:lsdException w:name="Light Grid Accent 5" w:semiHidden="0" w:uiPriority="62" w:unhideWhenUsed="0"/>
+    <w:lsdException w:name="Medium Shading 1 Accent 5" w:semiHidden="0" w:uiPriority="63" w:unhideWhenUsed="0"/>
+    <w:lsdException w:name="Medium Shading 2 Accent 5" w:semiHidden="0" w:uiPriority="64" w:unhideWhenUsed="0"/>
+    <w:lsdException w:name="Medium List 1 Accent 5" w:semiHidden="0" w:uiPriority="65" w:unhideWhenUsed="0"/>
+    <w:lsdException w:name="Medium List 2 Accent 5" w:semiHidden="0" w:uiPriority="66" w:unhideWhenUsed="0"/>
+    <w:lsdException w:name="Medium Grid 1 Accent 5" w:semiHidden="0" w:uiPriority="67" w:unhideWhenUsed="0"/>
+    <w:lsdException w:name="Medium Grid 2 Accent 5" w:semiHidden="0" w:uiPriority="68" w:unhideWhenUsed="0"/>
+    <w:lsdException w:name="Medium Grid 3 Accent 5" w:semiHidden="0" w:uiPriority="69" w:unhideWhenUsed="0"/>
+    <w:lsdException w:name="Dark List Accent 5" w:semiHidden="0" w:uiPriority="70" w:unhideWhenUsed="0"/>
+    <w:lsdException w:name="Colorful Shading Accent 5" w:semiHidden="0" w:uiPriority="71" w:unhideWhenUsed="0"/>
+    <w:lsdException w:name="Colorful List Accent 5" w:semiHidden="0" w:uiPriority="72" w:unhideWhenUsed="0"/>
+    <w:lsdException w:name="Colorful Grid Accent 5" w:semiHidden="0" w:uiPriority="73" w:unhideWhenUsed="0"/>
+    <w:lsdException w:name="Light Shading Accent 6" w:semiHidden="0" w:uiPriority="60" w:unhideWhenUsed="0"/>
+    <w:lsdException w:name="Light List Accent 6" w:semiHidden="0" w:uiPriority="61" w:unhideWhenUsed="0"/>
+    <w:lsdException w:name="Light Grid Accent 6" w:semiHidden="0" w:uiPriority="62" w:unhideWhenUsed="0"/>
+    <w:lsdException w:name="Medium Shading 1 Accent 6" w:semiHidden="0" w:uiPriority="63" w:unhideWhenUsed="0"/>
+    <w:lsdException w:name="Medium Shading 2 Accent 6" w:semiHidden="0" w:uiPriority="64" w:unhideWhenUsed="0"/>
+    <w:lsdException w:name="Medium List 1 Accent 6" w:semiHidden="0" w:uiPriority="65" w:unhideWhenUsed="0"/>
+    <w:lsdException w:name="Medium List 2 Accent 6" w:semiHidden="0" w:uiPriority="66" w:unhideWhenUsed="0"/>
+    <w:lsdException w:name="Medium Grid 1 Accent 6" w:semiHidden="0" w:uiPriority="67" w:unhideWhenUsed="0"/>
+    <w:lsdException w:name="Medium Grid 2 Accent 6" w:semiHidden="0" w:uiPriority="68" w:unhideWhenUsed="0"/>
+    <w:lsdException w:name="Medium Grid 3 Accent 6" w:semiHidden="0" w:uiPriority="69" w:unhideWhenUsed="0"/>
+    <w:lsdException w:name="Dark List Accent 6" w:semiHidden="0" w:uiPriority="70" w:unhideWhenUsed="0"/>
+    <w:lsdException w:name="Colorful Shading Accent 6" w:semiHidden="0" w:uiPriority="71" w:unhideWhenUsed="0"/>
+    <w:lsdException w:name="Colorful List Accent 6" w:semiHidden="0" w:uiPriority="72" w:unhideWhenUsed="0"/>
+    <w:lsdException w:name="Colorful Grid Accent 6" w:semiHidden="0" w:uiPriority="73" w:unhideWhenUsed="0"/>
+    <w:lsdException w:name="Subtle Emphasis" w:semiHidden="0" w:uiPriority="19" w:unhideWhenUsed="0" w:qFormat="1"/>
+    <w:lsdException w:name="Intense Emphasis" w:semiHidden="0" w:uiPriority="21" w:unhideWhenUsed="0" w:qFormat="1"/>
+    <w:lsdException w:name="Subtle Reference" w:semiHidden="0" w:uiPriority="31" w:unhideWhenUsed="0" w:qFormat="1"/>
+    <w:lsdException w:name="Intense Reference" w:semiHidden="0" w:uiPriority="32" w:unhideWhenUsed="0" w:qFormat="1"/>
+    <w:lsdException w:name="Book Title" w:semiHidden="0" w:uiPriority="33" w:unhideWhenUsed="0" w:qFormat="1"/>
+    <w:lsdException w:name="Bibliography" w:uiPriority="37"/>
+    <w:lsdException w:name="TOC Heading" w:uiPriority="39" w:qFormat="1"/>
   </w:latentStyles>
   <w:style w:type="paragraph" w:default="1" w:styleId="Normal">
     <w:name w:val="Normal"/>
     <w:qFormat/>
+  </w:style>
+  <w:style w:type="paragraph" w:styleId="Overskrift2">
+    <w:name w:val="heading 2"/>
+    <w:basedOn w:val="Normal"/>
+    <w:next w:val="Normal"/>
+    <w:link w:val="Overskrift2Tegn"/>
+    <w:uiPriority w:val="9"/>
+    <w:unhideWhenUsed/>
+    <w:qFormat/>
+    <w:rsid w:val="00B06E83"/>
+    <w:pPr>
+      <w:keepNext/>
+      <w:keepLines/>
+      <w:spacing w:before="200" w:after="0"/>
+      <w:outlineLvl w:val="1"/>
+    </w:pPr>
+    <w:rPr>
+      <w:rFonts w:asciiTheme="majorHAnsi" w:eastAsiaTheme="majorEastAsia" w:hAnsiTheme="majorHAnsi" w:cstheme="majorBidi"/>
+      <w:b/>
+      <w:bCs/>
+      <w:color w:val="4F81BD" w:themeColor="accent1"/>
+      <w:sz w:val="26"/>
+      <w:szCs w:val="26"/>
+    </w:rPr>
   </w:style>
   <w:style w:type="character" w:default="1" w:styleId="Standardskriftforavsnitt">
     <w:name w:val="Default Paragraph Font"/>
@@ -1530,6 +1755,305 @@
     <w:link w:val="Bunntekst"/>
     <w:uiPriority w:val="99"/>
     <w:rsid w:val="0071043A"/>
+  </w:style>
+  <w:style w:type="character" w:customStyle="1" w:styleId="Overskrift2Tegn">
+    <w:name w:val="Overskrift 2 Tegn"/>
+    <w:basedOn w:val="Standardskriftforavsnitt"/>
+    <w:link w:val="Overskrift2"/>
+    <w:uiPriority w:val="9"/>
+    <w:rsid w:val="00B06E83"/>
+    <w:rPr>
+      <w:rFonts w:asciiTheme="majorHAnsi" w:eastAsiaTheme="majorEastAsia" w:hAnsiTheme="majorHAnsi" w:cstheme="majorBidi"/>
+      <w:b/>
+      <w:bCs/>
+      <w:color w:val="4F81BD" w:themeColor="accent1"/>
+      <w:sz w:val="26"/>
+      <w:szCs w:val="26"/>
+    </w:rPr>
+  </w:style>
+</w:styles>
+</file>
+
+<file path=word/stylesWithEffects.xml><?xml version="1.0" encoding="utf-8"?>
+<w:styles xmlns:wpc="http://schemas.microsoft.com/office/word/2010/wordprocessingCanvas" xmlns:mc="http://schemas.openxmlformats.org/markup-compatibility/2006" xmlns:o="urn:schemas-microsoft-com:office:office" xmlns:r="http://schemas.openxmlformats.org/officeDocument/2006/relationships" xmlns:m="http://schemas.openxmlformats.org/officeDocument/2006/math" xmlns:v="urn:schemas-microsoft-com:vml" xmlns:wp14="http://schemas.microsoft.com/office/word/2010/wordprocessingDrawing" xmlns:wp="http://schemas.openxmlformats.org/drawingml/2006/wordprocessingDrawing" xmlns:w10="urn:schemas-microsoft-com:office:word" xmlns:w="http://schemas.openxmlformats.org/wordprocessingml/2006/main" xmlns:w14="http://schemas.microsoft.com/office/word/2010/wordml" xmlns:wpg="http://schemas.microsoft.com/office/word/2010/wordprocessingGroup" xmlns:wpi="http://schemas.microsoft.com/office/word/2010/wordprocessingInk" xmlns:wne="http://schemas.microsoft.com/office/word/2006/wordml" xmlns:wps="http://schemas.microsoft.com/office/word/2010/wordprocessingShape" mc:Ignorable="w14 wp14">
+  <w:docDefaults>
+    <w:rPrDefault>
+      <w:rPr>
+        <w:rFonts w:asciiTheme="minorHAnsi" w:eastAsiaTheme="minorHAnsi" w:hAnsiTheme="minorHAnsi" w:cstheme="minorBidi"/>
+        <w:sz w:val="22"/>
+        <w:szCs w:val="22"/>
+        <w:lang w:val="nb-NO" w:eastAsia="en-US" w:bidi="ar-SA"/>
+      </w:rPr>
+    </w:rPrDefault>
+    <w:pPrDefault>
+      <w:pPr>
+        <w:spacing w:after="200" w:line="276" w:lineRule="auto"/>
+      </w:pPr>
+    </w:pPrDefault>
+  </w:docDefaults>
+  <w:latentStyles w:defLockedState="0" w:defUIPriority="99" w:defSemiHidden="1" w:defUnhideWhenUsed="1" w:defQFormat="0" w:count="267">
+    <w:lsdException w:name="Normal" w:semiHidden="0" w:uiPriority="0" w:unhideWhenUsed="0" w:qFormat="1"/>
+    <w:lsdException w:name="heading 1" w:semiHidden="0" w:uiPriority="9" w:unhideWhenUsed="0" w:qFormat="1"/>
+    <w:lsdException w:name="heading 2" w:uiPriority="9" w:qFormat="1"/>
+    <w:lsdException w:name="heading 3" w:uiPriority="9" w:qFormat="1"/>
+    <w:lsdException w:name="heading 4" w:uiPriority="9" w:qFormat="1"/>
+    <w:lsdException w:name="heading 5" w:uiPriority="9" w:qFormat="1"/>
+    <w:lsdException w:name="heading 6" w:uiPriority="9" w:qFormat="1"/>
+    <w:lsdException w:name="heading 7" w:uiPriority="9" w:qFormat="1"/>
+    <w:lsdException w:name="heading 8" w:uiPriority="9" w:qFormat="1"/>
+    <w:lsdException w:name="heading 9" w:uiPriority="9" w:qFormat="1"/>
+    <w:lsdException w:name="toc 1" w:uiPriority="39"/>
+    <w:lsdException w:name="toc 2" w:uiPriority="39"/>
+    <w:lsdException w:name="toc 3" w:uiPriority="39"/>
+    <w:lsdException w:name="toc 4" w:uiPriority="39"/>
+    <w:lsdException w:name="toc 5" w:uiPriority="39"/>
+    <w:lsdException w:name="toc 6" w:uiPriority="39"/>
+    <w:lsdException w:name="toc 7" w:uiPriority="39"/>
+    <w:lsdException w:name="toc 8" w:uiPriority="39"/>
+    <w:lsdException w:name="toc 9" w:uiPriority="39"/>
+    <w:lsdException w:name="caption" w:uiPriority="35" w:qFormat="1"/>
+    <w:lsdException w:name="Title" w:semiHidden="0" w:uiPriority="10" w:unhideWhenUsed="0" w:qFormat="1"/>
+    <w:lsdException w:name="Default Paragraph Font" w:uiPriority="1"/>
+    <w:lsdException w:name="Subtitle" w:semiHidden="0" w:uiPriority="11" w:unhideWhenUsed="0" w:qFormat="1"/>
+    <w:lsdException w:name="Strong" w:semiHidden="0" w:uiPriority="22" w:unhideWhenUsed="0" w:qFormat="1"/>
+    <w:lsdException w:name="Emphasis" w:semiHidden="0" w:uiPriority="20" w:unhideWhenUsed="0" w:qFormat="1"/>
+    <w:lsdException w:name="Table Grid" w:semiHidden="0" w:uiPriority="59" w:unhideWhenUsed="0"/>
+    <w:lsdException w:name="Placeholder Text" w:unhideWhenUsed="0"/>
+    <w:lsdException w:name="No Spacing" w:semiHidden="0" w:uiPriority="1" w:unhideWhenUsed="0" w:qFormat="1"/>
+    <w:lsdException w:name="Light Shading" w:semiHidden="0" w:uiPriority="60" w:unhideWhenUsed="0"/>
+    <w:lsdException w:name="Light List" w:semiHidden="0" w:uiPriority="61" w:unhideWhenUsed="0"/>
+    <w:lsdException w:name="Light Grid" w:semiHidden="0" w:uiPriority="62" w:unhideWhenUsed="0"/>
+    <w:lsdException w:name="Medium Shading 1" w:semiHidden="0" w:uiPriority="63" w:unhideWhenUsed="0"/>
+    <w:lsdException w:name="Medium Shading 2" w:semiHidden="0" w:uiPriority="64" w:unhideWhenUsed="0"/>
+    <w:lsdException w:name="Medium List 1" w:semiHidden="0" w:uiPriority="65" w:unhideWhenUsed="0"/>
+    <w:lsdException w:name="Medium List 2" w:semiHidden="0" w:uiPriority="66" w:unhideWhenUsed="0"/>
+    <w:lsdException w:name="Medium Grid 1" w:semiHidden="0" w:uiPriority="67" w:unhideWhenUsed="0"/>
+    <w:lsdException w:name="Medium Grid 2" w:semiHidden="0" w:uiPriority="68" w:unhideWhenUsed="0"/>
+    <w:lsdException w:name="Medium Grid 3" w:semiHidden="0" w:uiPriority="69" w:unhideWhenUsed="0"/>
+    <w:lsdException w:name="Dark List" w:semiHidden="0" w:uiPriority="70" w:unhideWhenUsed="0"/>
+    <w:lsdException w:name="Colorful Shading" w:semiHidden="0" w:uiPriority="71" w:unhideWhenUsed="0"/>
+    <w:lsdException w:name="Colorful List" w:semiHidden="0" w:uiPriority="72" w:unhideWhenUsed="0"/>
+    <w:lsdException w:name="Colorful Grid" w:semiHidden="0" w:uiPriority="73" w:unhideWhenUsed="0"/>
+    <w:lsdException w:name="Light Shading Accent 1" w:semiHidden="0" w:uiPriority="60" w:unhideWhenUsed="0"/>
+    <w:lsdException w:name="Light List Accent 1" w:semiHidden="0" w:uiPriority="61" w:unhideWhenUsed="0"/>
+    <w:lsdException w:name="Light Grid Accent 1" w:semiHidden="0" w:uiPriority="62" w:unhideWhenUsed="0"/>
+    <w:lsdException w:name="Medium Shading 1 Accent 1" w:semiHidden="0" w:uiPriority="63" w:unhideWhenUsed="0"/>
+    <w:lsdException w:name="Medium Shading 2 Accent 1" w:semiHidden="0" w:uiPriority="64" w:unhideWhenUsed="0"/>
+    <w:lsdException w:name="Medium List 1 Accent 1" w:semiHidden="0" w:uiPriority="65" w:unhideWhenUsed="0"/>
+    <w:lsdException w:name="Revision" w:unhideWhenUsed="0"/>
+    <w:lsdException w:name="List Paragraph" w:semiHidden="0" w:uiPriority="34" w:unhideWhenUsed="0" w:qFormat="1"/>
+    <w:lsdException w:name="Quote" w:semiHidden="0" w:uiPriority="29" w:unhideWhenUsed="0" w:qFormat="1"/>
+    <w:lsdException w:name="Intense Quote" w:semiHidden="0" w:uiPriority="30" w:unhideWhenUsed="0" w:qFormat="1"/>
+    <w:lsdException w:name="Medium List 2 Accent 1" w:semiHidden="0" w:uiPriority="66" w:unhideWhenUsed="0"/>
+    <w:lsdException w:name="Medium Grid 1 Accent 1" w:semiHidden="0" w:uiPriority="67" w:unhideWhenUsed="0"/>
+    <w:lsdException w:name="Medium Grid 2 Accent 1" w:semiHidden="0" w:uiPriority="68" w:unhideWhenUsed="0"/>
+    <w:lsdException w:name="Medium Grid 3 Accent 1" w:semiHidden="0" w:uiPriority="69" w:unhideWhenUsed="0"/>
+    <w:lsdException w:name="Dark List Accent 1" w:semiHidden="0" w:uiPriority="70" w:unhideWhenUsed="0"/>
+    <w:lsdException w:name="Colorful Shading Accent 1" w:semiHidden="0" w:uiPriority="71" w:unhideWhenUsed="0"/>
+    <w:lsdException w:name="Colorful List Accent 1" w:semiHidden="0" w:uiPriority="72" w:unhideWhenUsed="0"/>
+    <w:lsdException w:name="Colorful Grid Accent 1" w:semiHidden="0" w:uiPriority="73" w:unhideWhenUsed="0"/>
+    <w:lsdException w:name="Light Shading Accent 2" w:semiHidden="0" w:uiPriority="60" w:unhideWhenUsed="0"/>
+    <w:lsdException w:name="Light List Accent 2" w:semiHidden="0" w:uiPriority="61" w:unhideWhenUsed="0"/>
+    <w:lsdException w:name="Light Grid Accent 2" w:semiHidden="0" w:uiPriority="62" w:unhideWhenUsed="0"/>
+    <w:lsdException w:name="Medium Shading 1 Accent 2" w:semiHidden="0" w:uiPriority="63" w:unhideWhenUsed="0"/>
+    <w:lsdException w:name="Medium Shading 2 Accent 2" w:semiHidden="0" w:uiPriority="64" w:unhideWhenUsed="0"/>
+    <w:lsdException w:name="Medium List 1 Accent 2" w:semiHidden="0" w:uiPriority="65" w:unhideWhenUsed="0"/>
+    <w:lsdException w:name="Medium List 2 Accent 2" w:semiHidden="0" w:uiPriority="66" w:unhideWhenUsed="0"/>
+    <w:lsdException w:name="Medium Grid 1 Accent 2" w:semiHidden="0" w:uiPriority="67" w:unhideWhenUsed="0"/>
+    <w:lsdException w:name="Medium Grid 2 Accent 2" w:semiHidden="0" w:uiPriority="68" w:unhideWhenUsed="0"/>
+    <w:lsdException w:name="Medium Grid 3 Accent 2" w:semiHidden="0" w:uiPriority="69" w:unhideWhenUsed="0"/>
+    <w:lsdException w:name="Dark List Accent 2" w:semiHidden="0" w:uiPriority="70" w:unhideWhenUsed="0"/>
+    <w:lsdException w:name="Colorful Shading Accent 2" w:semiHidden="0" w:uiPriority="71" w:unhideWhenUsed="0"/>
+    <w:lsdException w:name="Colorful List Accent 2" w:semiHidden="0" w:uiPriority="72" w:unhideWhenUsed="0"/>
+    <w:lsdException w:name="Colorful Grid Accent 2" w:semiHidden="0" w:uiPriority="73" w:unhideWhenUsed="0"/>
+    <w:lsdException w:name="Light Shading Accent 3" w:semiHidden="0" w:uiPriority="60" w:unhideWhenUsed="0"/>
+    <w:lsdException w:name="Light List Accent 3" w:semiHidden="0" w:uiPriority="61" w:unhideWhenUsed="0"/>
+    <w:lsdException w:name="Light Grid Accent 3" w:semiHidden="0" w:uiPriority="62" w:unhideWhenUsed="0"/>
+    <w:lsdException w:name="Medium Shading 1 Accent 3" w:semiHidden="0" w:uiPriority="63" w:unhideWhenUsed="0"/>
+    <w:lsdException w:name="Medium Shading 2 Accent 3" w:semiHidden="0" w:uiPriority="64" w:unhideWhenUsed="0"/>
+    <w:lsdException w:name="Medium List 1 Accent 3" w:semiHidden="0" w:uiPriority="65" w:unhideWhenUsed="0"/>
+    <w:lsdException w:name="Medium List 2 Accent 3" w:semiHidden="0" w:uiPriority="66" w:unhideWhenUsed="0"/>
+    <w:lsdException w:name="Medium Grid 1 Accent 3" w:semiHidden="0" w:uiPriority="67" w:unhideWhenUsed="0"/>
+    <w:lsdException w:name="Medium Grid 2 Accent 3" w:semiHidden="0" w:uiPriority="68" w:unhideWhenUsed="0"/>
+    <w:lsdException w:name="Medium Grid 3 Accent 3" w:semiHidden="0" w:uiPriority="69" w:unhideWhenUsed="0"/>
+    <w:lsdException w:name="Dark List Accent 3" w:semiHidden="0" w:uiPriority="70" w:unhideWhenUsed="0"/>
+    <w:lsdException w:name="Colorful Shading Accent 3" w:semiHidden="0" w:uiPriority="71" w:unhideWhenUsed="0"/>
+    <w:lsdException w:name="Colorful List Accent 3" w:semiHidden="0" w:uiPriority="72" w:unhideWhenUsed="0"/>
+    <w:lsdException w:name="Colorful Grid Accent 3" w:semiHidden="0" w:uiPriority="73" w:unhideWhenUsed="0"/>
+    <w:lsdException w:name="Light Shading Accent 4" w:semiHidden="0" w:uiPriority="60" w:unhideWhenUsed="0"/>
+    <w:lsdException w:name="Light List Accent 4" w:semiHidden="0" w:uiPriority="61" w:unhideWhenUsed="0"/>
+    <w:lsdException w:name="Light Grid Accent 4" w:semiHidden="0" w:uiPriority="62" w:unhideWhenUsed="0"/>
+    <w:lsdException w:name="Medium Shading 1 Accent 4" w:semiHidden="0" w:uiPriority="63" w:unhideWhenUsed="0"/>
+    <w:lsdException w:name="Medium Shading 2 Accent 4" w:semiHidden="0" w:uiPriority="64" w:unhideWhenUsed="0"/>
+    <w:lsdException w:name="Medium List 1 Accent 4" w:semiHidden="0" w:uiPriority="65" w:unhideWhenUsed="0"/>
+    <w:lsdException w:name="Medium List 2 Accent 4" w:semiHidden="0" w:uiPriority="66" w:unhideWhenUsed="0"/>
+    <w:lsdException w:name="Medium Grid 1 Accent 4" w:semiHidden="0" w:uiPriority="67" w:unhideWhenUsed="0"/>
+    <w:lsdException w:name="Medium Grid 2 Accent 4" w:semiHidden="0" w:uiPriority="68" w:unhideWhenUsed="0"/>
+    <w:lsdException w:name="Medium Grid 3 Accent 4" w:semiHidden="0" w:uiPriority="69" w:unhideWhenUsed="0"/>
+    <w:lsdException w:name="Dark List Accent 4" w:semiHidden="0" w:uiPriority="70" w:unhideWhenUsed="0"/>
+    <w:lsdException w:name="Colorful Shading Accent 4" w:semiHidden="0" w:uiPriority="71" w:unhideWhenUsed="0"/>
+    <w:lsdException w:name="Colorful List Accent 4" w:semiHidden="0" w:uiPriority="72" w:unhideWhenUsed="0"/>
+    <w:lsdException w:name="Colorful Grid Accent 4" w:semiHidden="0" w:uiPriority="73" w:unhideWhenUsed="0"/>
+    <w:lsdException w:name="Light Shading Accent 5" w:semiHidden="0" w:uiPriority="60" w:unhideWhenUsed="0"/>
+    <w:lsdException w:name="Light List Accent 5" w:semiHidden="0" w:uiPriority="61" w:unhideWhenUsed="0"/>
+    <w:lsdException w:name="Light Grid Accent 5" w:semiHidden="0" w:uiPriority="62" w:unhideWhenUsed="0"/>
+    <w:lsdException w:name="Medium Shading 1 Accent 5" w:semiHidden="0" w:uiPriority="63" w:unhideWhenUsed="0"/>
+    <w:lsdException w:name="Medium Shading 2 Accent 5" w:semiHidden="0" w:uiPriority="64" w:unhideWhenUsed="0"/>
+    <w:lsdException w:name="Medium List 1 Accent 5" w:semiHidden="0" w:uiPriority="65" w:unhideWhenUsed="0"/>
+    <w:lsdException w:name="Medium List 2 Accent 5" w:semiHidden="0" w:uiPriority="66" w:unhideWhenUsed="0"/>
+    <w:lsdException w:name="Medium Grid 1 Accent 5" w:semiHidden="0" w:uiPriority="67" w:unhideWhenUsed="0"/>
+    <w:lsdException w:name="Medium Grid 2 Accent 5" w:semiHidden="0" w:uiPriority="68" w:unhideWhenUsed="0"/>
+    <w:lsdException w:name="Medium Grid 3 Accent 5" w:semiHidden="0" w:uiPriority="69" w:unhideWhenUsed="0"/>
+    <w:lsdException w:name="Dark List Accent 5" w:semiHidden="0" w:uiPriority="70" w:unhideWhenUsed="0"/>
+    <w:lsdException w:name="Colorful Shading Accent 5" w:semiHidden="0" w:uiPriority="71" w:unhideWhenUsed="0"/>
+    <w:lsdException w:name="Colorful List Accent 5" w:semiHidden="0" w:uiPriority="72" w:unhideWhenUsed="0"/>
+    <w:lsdException w:name="Colorful Grid Accent 5" w:semiHidden="0" w:uiPriority="73" w:unhideWhenUsed="0"/>
+    <w:lsdException w:name="Light Shading Accent 6" w:semiHidden="0" w:uiPriority="60" w:unhideWhenUsed="0"/>
+    <w:lsdException w:name="Light List Accent 6" w:semiHidden="0" w:uiPriority="61" w:unhideWhenUsed="0"/>
+    <w:lsdException w:name="Light Grid Accent 6" w:semiHidden="0" w:uiPriority="62" w:unhideWhenUsed="0"/>
+    <w:lsdException w:name="Medium Shading 1 Accent 6" w:semiHidden="0" w:uiPriority="63" w:unhideWhenUsed="0"/>
+    <w:lsdException w:name="Medium Shading 2 Accent 6" w:semiHidden="0" w:uiPriority="64" w:unhideWhenUsed="0"/>
+    <w:lsdException w:name="Medium List 1 Accent 6" w:semiHidden="0" w:uiPriority="65" w:unhideWhenUsed="0"/>
+    <w:lsdException w:name="Medium List 2 Accent 6" w:semiHidden="0" w:uiPriority="66" w:unhideWhenUsed="0"/>
+    <w:lsdException w:name="Medium Grid 1 Accent 6" w:semiHidden="0" w:uiPriority="67" w:unhideWhenUsed="0"/>
+    <w:lsdException w:name="Medium Grid 2 Accent 6" w:semiHidden="0" w:uiPriority="68" w:unhideWhenUsed="0"/>
+    <w:lsdException w:name="Medium Grid 3 Accent 6" w:semiHidden="0" w:uiPriority="69" w:unhideWhenUsed="0"/>
+    <w:lsdException w:name="Dark List Accent 6" w:semiHidden="0" w:uiPriority="70" w:unhideWhenUsed="0"/>
+    <w:lsdException w:name="Colorful Shading Accent 6" w:semiHidden="0" w:uiPriority="71" w:unhideWhenUsed="0"/>
+    <w:lsdException w:name="Colorful List Accent 6" w:semiHidden="0" w:uiPriority="72" w:unhideWhenUsed="0"/>
+    <w:lsdException w:name="Colorful Grid Accent 6" w:semiHidden="0" w:uiPriority="73" w:unhideWhenUsed="0"/>
+    <w:lsdException w:name="Subtle Emphasis" w:semiHidden="0" w:uiPriority="19" w:unhideWhenUsed="0" w:qFormat="1"/>
+    <w:lsdException w:name="Intense Emphasis" w:semiHidden="0" w:uiPriority="21" w:unhideWhenUsed="0" w:qFormat="1"/>
+    <w:lsdException w:name="Subtle Reference" w:semiHidden="0" w:uiPriority="31" w:unhideWhenUsed="0" w:qFormat="1"/>
+    <w:lsdException w:name="Intense Reference" w:semiHidden="0" w:uiPriority="32" w:unhideWhenUsed="0" w:qFormat="1"/>
+    <w:lsdException w:name="Book Title" w:semiHidden="0" w:uiPriority="33" w:unhideWhenUsed="0" w:qFormat="1"/>
+    <w:lsdException w:name="Bibliography" w:uiPriority="37"/>
+    <w:lsdException w:name="TOC Heading" w:uiPriority="39" w:qFormat="1"/>
+  </w:latentStyles>
+  <w:style w:type="paragraph" w:default="1" w:styleId="Normal">
+    <w:name w:val="Normal"/>
+    <w:qFormat/>
+  </w:style>
+  <w:style w:type="paragraph" w:styleId="Overskrift2">
+    <w:name w:val="heading 2"/>
+    <w:basedOn w:val="Normal"/>
+    <w:next w:val="Normal"/>
+    <w:link w:val="Overskrift2Tegn"/>
+    <w:uiPriority w:val="9"/>
+    <w:unhideWhenUsed/>
+    <w:qFormat/>
+    <w:rsid w:val="00B06E83"/>
+    <w:pPr>
+      <w:keepNext/>
+      <w:keepLines/>
+      <w:spacing w:before="200" w:after="0"/>
+      <w:outlineLvl w:val="1"/>
+    </w:pPr>
+    <w:rPr>
+      <w:rFonts w:asciiTheme="majorHAnsi" w:eastAsiaTheme="majorEastAsia" w:hAnsiTheme="majorHAnsi" w:cstheme="majorBidi"/>
+      <w:b/>
+      <w:bCs/>
+      <w:color w:val="4F81BD" w:themeColor="accent1"/>
+      <w:sz w:val="26"/>
+      <w:szCs w:val="26"/>
+    </w:rPr>
+  </w:style>
+  <w:style w:type="character" w:default="1" w:styleId="Standardskriftforavsnitt">
+    <w:name w:val="Default Paragraph Font"/>
+    <w:uiPriority w:val="1"/>
+    <w:semiHidden/>
+    <w:unhideWhenUsed/>
+  </w:style>
+  <w:style w:type="table" w:default="1" w:styleId="Vanligtabell">
+    <w:name w:val="Normal Table"/>
+    <w:uiPriority w:val="99"/>
+    <w:semiHidden/>
+    <w:unhideWhenUsed/>
+    <w:tblPr>
+      <w:tblInd w:w="0" w:type="dxa"/>
+      <w:tblCellMar>
+        <w:top w:w="0" w:type="dxa"/>
+        <w:left w:w="108" w:type="dxa"/>
+        <w:bottom w:w="0" w:type="dxa"/>
+        <w:right w:w="108" w:type="dxa"/>
+      </w:tblCellMar>
+    </w:tblPr>
+  </w:style>
+  <w:style w:type="numbering" w:default="1" w:styleId="Ingenliste">
+    <w:name w:val="No List"/>
+    <w:uiPriority w:val="99"/>
+    <w:semiHidden/>
+    <w:unhideWhenUsed/>
+  </w:style>
+  <w:style w:type="paragraph" w:styleId="Listeavsnitt">
+    <w:name w:val="List Paragraph"/>
+    <w:basedOn w:val="Normal"/>
+    <w:uiPriority w:val="34"/>
+    <w:qFormat/>
+    <w:rsid w:val="000A5757"/>
+    <w:pPr>
+      <w:ind w:left="720"/>
+      <w:contextualSpacing/>
+    </w:pPr>
+  </w:style>
+  <w:style w:type="paragraph" w:styleId="Topptekst">
+    <w:name w:val="header"/>
+    <w:basedOn w:val="Normal"/>
+    <w:link w:val="TopptekstTegn"/>
+    <w:uiPriority w:val="99"/>
+    <w:unhideWhenUsed/>
+    <w:rsid w:val="0071043A"/>
+    <w:pPr>
+      <w:tabs>
+        <w:tab w:val="center" w:pos="4536"/>
+        <w:tab w:val="right" w:pos="9072"/>
+      </w:tabs>
+      <w:spacing w:after="0" w:line="240" w:lineRule="auto"/>
+    </w:pPr>
+  </w:style>
+  <w:style w:type="character" w:customStyle="1" w:styleId="TopptekstTegn">
+    <w:name w:val="Topptekst Tegn"/>
+    <w:basedOn w:val="Standardskriftforavsnitt"/>
+    <w:link w:val="Topptekst"/>
+    <w:uiPriority w:val="99"/>
+    <w:rsid w:val="0071043A"/>
+  </w:style>
+  <w:style w:type="paragraph" w:styleId="Bunntekst">
+    <w:name w:val="footer"/>
+    <w:basedOn w:val="Normal"/>
+    <w:link w:val="BunntekstTegn"/>
+    <w:uiPriority w:val="99"/>
+    <w:unhideWhenUsed/>
+    <w:rsid w:val="0071043A"/>
+    <w:pPr>
+      <w:tabs>
+        <w:tab w:val="center" w:pos="4536"/>
+        <w:tab w:val="right" w:pos="9072"/>
+      </w:tabs>
+      <w:spacing w:after="0" w:line="240" w:lineRule="auto"/>
+    </w:pPr>
+  </w:style>
+  <w:style w:type="character" w:customStyle="1" w:styleId="BunntekstTegn">
+    <w:name w:val="Bunntekst Tegn"/>
+    <w:basedOn w:val="Standardskriftforavsnitt"/>
+    <w:link w:val="Bunntekst"/>
+    <w:uiPriority w:val="99"/>
+    <w:rsid w:val="0071043A"/>
+  </w:style>
+  <w:style w:type="character" w:customStyle="1" w:styleId="Overskrift2Tegn">
+    <w:name w:val="Overskrift 2 Tegn"/>
+    <w:basedOn w:val="Standardskriftforavsnitt"/>
+    <w:link w:val="Overskrift2"/>
+    <w:uiPriority w:val="9"/>
+    <w:rsid w:val="00B06E83"/>
+    <w:rPr>
+      <w:rFonts w:asciiTheme="majorHAnsi" w:eastAsiaTheme="majorEastAsia" w:hAnsiTheme="majorHAnsi" w:cstheme="majorBidi"/>
+      <w:b/>
+      <w:bCs/>
+      <w:color w:val="4F81BD" w:themeColor="accent1"/>
+      <w:sz w:val="26"/>
+      <w:szCs w:val="26"/>
+    </w:rPr>
   </w:style>
 </w:styles>
 </file>
@@ -1824,7 +2348,7 @@
 </file>
 
 <file path=customXml/itemProps1.xml><?xml version="1.0" encoding="utf-8"?>
-<ds:datastoreItem xmlns:ds="http://schemas.openxmlformats.org/officeDocument/2006/customXml" ds:itemID="{F6AA0425-F51B-4D6C-8877-773E4A9A3476}">
+<ds:datastoreItem xmlns:ds="http://schemas.openxmlformats.org/officeDocument/2006/customXml" ds:itemID="{8A23B7F2-CE9B-42E7-B129-00779531D115}">
   <ds:schemaRefs>
     <ds:schemaRef ds:uri="http://schemas.openxmlformats.org/officeDocument/2006/bibliography"/>
   </ds:schemaRefs>

</xml_diff>

<commit_message>
Små ting lagt til
</commit_message>
<xml_diff>
--- a/Kravspesifikasjon.docx
+++ b/Kravspesifikasjon.docx
@@ -3,6 +3,219 @@
 <w:document xmlns:wpc="http://schemas.microsoft.com/office/word/2010/wordprocessingCanvas" xmlns:mc="http://schemas.openxmlformats.org/markup-compatibility/2006" xmlns:o="urn:schemas-microsoft-com:office:office" xmlns:r="http://schemas.openxmlformats.org/officeDocument/2006/relationships" xmlns:m="http://schemas.openxmlformats.org/officeDocument/2006/math" xmlns:v="urn:schemas-microsoft-com:vml" xmlns:wp14="http://schemas.microsoft.com/office/word/2010/wordprocessingDrawing" xmlns:wp="http://schemas.openxmlformats.org/drawingml/2006/wordprocessingDrawing" xmlns:w10="urn:schemas-microsoft-com:office:word" xmlns:w="http://schemas.openxmlformats.org/wordprocessingml/2006/main" xmlns:w14="http://schemas.microsoft.com/office/word/2010/wordml" xmlns:w15="http://schemas.microsoft.com/office/word/2012/wordml" xmlns:wpg="http://schemas.microsoft.com/office/word/2010/wordprocessingGroup" xmlns:wpi="http://schemas.microsoft.com/office/word/2010/wordprocessingInk" xmlns:wne="http://schemas.microsoft.com/office/word/2006/wordml" xmlns:wps="http://schemas.microsoft.com/office/word/2010/wordprocessingShape" mc:Ignorable="w14 w15 wp14">
   <w:body>
     <w:p>
+      <w:pPr>
+        <w:spacing w:line="360" w:lineRule="auto"/>
+      </w:pPr>
+    </w:p>
+    <w:p>
+      <w:pPr>
+        <w:pStyle w:val="Overskrift2"/>
+        <w:spacing w:line="360" w:lineRule="auto"/>
+        <w:rPr>
+          <w:rFonts w:asciiTheme="minorHAnsi" w:hAnsiTheme="minorHAnsi"/>
+        </w:rPr>
+      </w:pPr>
+      <w:r>
+        <w:rPr>
+          <w:rFonts w:asciiTheme="minorHAnsi" w:hAnsiTheme="minorHAnsi"/>
+        </w:rPr>
+        <w:t>Forord</w:t>
+      </w:r>
+    </w:p>
+    <w:p>
+      <w:pPr>
+        <w:spacing w:line="360" w:lineRule="auto"/>
+      </w:pPr>
+      <w:r>
+        <w:t>Kravspesifikasjonen skal sikre om at begge parter er enige om kravene til systemet som skal lages. Denne kravspesifikasjonen har blitt utviklet i samarbeid med kommunen (heretter referert til som «oppdragsgiveren»)</w:t>
+      </w:r>
+      <w:r>
+        <w:t xml:space="preserve"> og</w:t>
+      </w:r>
+      <w:r>
+        <w:t xml:space="preserve"> diskusjoner i gruppen</w:t>
+      </w:r>
+      <w:r>
+        <w:t>. Oppdragsgiveren har hatt flere generelle ønsker som gruppen har jobbet videre med og utvidet.</w:t>
+      </w:r>
+    </w:p>
+    <w:p>
+      <w:pPr>
+        <w:spacing w:line="360" w:lineRule="auto"/>
+      </w:pPr>
+      <w:r>
+        <w:t xml:space="preserve">Dokumentet har blitt brukt som en pekepinn på hvor mye arbeid som er nødvendig å gjøre, samt en enkelt måte å dobbeltsjekke for fremtidsplanen. </w:t>
+      </w:r>
+      <w:r>
+        <w:t xml:space="preserve">I tillegg til gruppens egen bruk så er dokumentet også skrevet for oppdragsgiver, veileder og sensor. Derfor er det skrevet med hensyn til at personen som leser dokumentet har erfaring med systemutvikling, er kjent med spesielle begreper innenfor programmering, særlig med hensyn på Java. Det vil også forekomme enkelte ord på engelsk da det ikke har til hensikt å oversette tekniske uttrykk til norsk. </w:t>
+      </w:r>
+    </w:p>
+    <w:p>
+      <w:pPr>
+        <w:pStyle w:val="Overskrift2"/>
+        <w:spacing w:line="360" w:lineRule="auto"/>
+        <w:rPr>
+          <w:rFonts w:asciiTheme="minorHAnsi" w:hAnsiTheme="minorHAnsi"/>
+        </w:rPr>
+      </w:pPr>
+      <w:r>
+        <w:rPr>
+          <w:rFonts w:asciiTheme="minorHAnsi" w:hAnsiTheme="minorHAnsi"/>
+        </w:rPr>
+        <w:t>Generelt</w:t>
+      </w:r>
+    </w:p>
+    <w:p>
+      <w:pPr>
+        <w:spacing w:line="360" w:lineRule="auto"/>
+      </w:pPr>
+    </w:p>
+    <w:p>
+      <w:pPr>
+        <w:pStyle w:val="Overskrift2"/>
+        <w:spacing w:line="360" w:lineRule="auto"/>
+        <w:rPr>
+          <w:rFonts w:asciiTheme="minorHAnsi" w:hAnsiTheme="minorHAnsi"/>
+        </w:rPr>
+      </w:pPr>
+      <w:r>
+        <w:rPr>
+          <w:rFonts w:asciiTheme="minorHAnsi" w:hAnsiTheme="minorHAnsi"/>
+        </w:rPr>
+        <w:t>Utseende</w:t>
+      </w:r>
+    </w:p>
+    <w:p>
+      <w:pPr>
+        <w:spacing w:line="360" w:lineRule="auto"/>
+      </w:pPr>
+      <w:r>
+        <w:t>Her legger vi inn bilder av brukergrensesnitt.</w:t>
+      </w:r>
+    </w:p>
+    <w:p>
+      <w:pPr>
+        <w:pStyle w:val="Overskrift2"/>
+        <w:spacing w:line="360" w:lineRule="auto"/>
+        <w:rPr>
+          <w:rFonts w:asciiTheme="minorHAnsi" w:hAnsiTheme="minorHAnsi"/>
+        </w:rPr>
+      </w:pPr>
+      <w:r>
+        <w:rPr>
+          <w:rFonts w:asciiTheme="minorHAnsi" w:hAnsiTheme="minorHAnsi"/>
+        </w:rPr>
+        <w:t>Prioriteringsliste</w:t>
+      </w:r>
+    </w:p>
+    <w:p>
+      <w:pPr>
+        <w:spacing w:line="360" w:lineRule="auto"/>
+      </w:pPr>
+    </w:p>
+    <w:p>
+      <w:pPr>
+        <w:pStyle w:val="Overskrift2"/>
+        <w:spacing w:line="360" w:lineRule="auto"/>
+        <w:rPr>
+          <w:rFonts w:asciiTheme="minorHAnsi" w:hAnsiTheme="minorHAnsi"/>
+        </w:rPr>
+      </w:pPr>
+      <w:r>
+        <w:rPr>
+          <w:rFonts w:asciiTheme="minorHAnsi" w:hAnsiTheme="minorHAnsi"/>
+        </w:rPr>
+        <w:t>Dokumentasjonskrav</w:t>
+      </w:r>
+    </w:p>
+    <w:p>
+      <w:pPr>
+        <w:spacing w:line="360" w:lineRule="auto"/>
+      </w:pPr>
+      <w:r>
+        <w:t xml:space="preserve">Det skal i prosjektperioden føres dagbok over hva som blir gjort, hvilke problemer som oppstår og eventuelle endringer som må gjøres. </w:t>
+      </w:r>
+    </w:p>
+    <w:p>
+      <w:pPr>
+        <w:spacing w:line="360" w:lineRule="auto"/>
+      </w:pPr>
+      <w:r>
+        <w:t>Det ferdige produktet skal dokumenteres med en sluttrapport som skal inneholde:</w:t>
+      </w:r>
+    </w:p>
+    <w:p>
+      <w:pPr>
+        <w:pStyle w:val="Listeavsnitt"/>
+        <w:numPr>
+          <w:ilvl w:val="0"/>
+          <w:numId w:val="8"/>
+        </w:numPr>
+        <w:spacing w:line="360" w:lineRule="auto"/>
+      </w:pPr>
+      <w:r>
+        <w:t>Prosessrapport</w:t>
+      </w:r>
+    </w:p>
+    <w:p>
+      <w:pPr>
+        <w:pStyle w:val="Listeavsnitt"/>
+        <w:numPr>
+          <w:ilvl w:val="0"/>
+          <w:numId w:val="8"/>
+        </w:numPr>
+        <w:spacing w:line="360" w:lineRule="auto"/>
+      </w:pPr>
+      <w:r>
+        <w:t>Produktpresentasjon</w:t>
+      </w:r>
+    </w:p>
+    <w:p>
+      <w:pPr>
+        <w:pStyle w:val="Listeavsnitt"/>
+        <w:numPr>
+          <w:ilvl w:val="0"/>
+          <w:numId w:val="8"/>
+        </w:numPr>
+        <w:spacing w:line="360" w:lineRule="auto"/>
+      </w:pPr>
+      <w:r>
+        <w:t>Kravspesifikasjon</w:t>
+      </w:r>
+    </w:p>
+    <w:p>
+      <w:pPr>
+        <w:pStyle w:val="Listeavsnitt"/>
+        <w:numPr>
+          <w:ilvl w:val="0"/>
+          <w:numId w:val="8"/>
+        </w:numPr>
+        <w:spacing w:line="360" w:lineRule="auto"/>
+      </w:pPr>
+      <w:r>
+        <w:t>Brukerveiledning</w:t>
+      </w:r>
+    </w:p>
+    <w:p>
+      <w:pPr>
+        <w:pStyle w:val="Listeavsnitt"/>
+        <w:numPr>
+          <w:ilvl w:val="0"/>
+          <w:numId w:val="8"/>
+        </w:numPr>
+        <w:spacing w:line="360" w:lineRule="auto"/>
+      </w:pPr>
+      <w:r>
+        <w:t>Tekstdokumentasjon</w:t>
+      </w:r>
+    </w:p>
+    <w:p>
+      <w:pPr>
+        <w:pStyle w:val="Overskrift2"/>
+      </w:pPr>
+      <w:r>
+        <w:t>Utviklingsverktøy</w:t>
+      </w:r>
       <w:bookmarkStart w:id="0" w:name="_GoBack"/>
       <w:bookmarkEnd w:id="0"/>
     </w:p>
@@ -467,6 +680,118 @@
     </w:lvl>
   </w:abstractNum>
   <w:abstractNum w:abstractNumId="2">
+    <w:nsid w:val="42F91864"/>
+    <w:multiLevelType w:val="hybridMultilevel"/>
+    <w:tmpl w:val="F146AB42"/>
+    <w:lvl w:ilvl="0" w:tplc="E716CE38">
+      <w:numFmt w:val="bullet"/>
+      <w:lvlText w:val="-"/>
+      <w:lvlJc w:val="left"/>
+      <w:pPr>
+        <w:ind w:left="720" w:hanging="360"/>
+      </w:pPr>
+      <w:rPr>
+        <w:rFonts w:ascii="Calibri" w:eastAsiaTheme="minorHAnsi" w:hAnsi="Calibri" w:cstheme="minorBidi" w:hint="default"/>
+      </w:rPr>
+    </w:lvl>
+    <w:lvl w:ilvl="1" w:tplc="04140003" w:tentative="1">
+      <w:start w:val="1"/>
+      <w:numFmt w:val="bullet"/>
+      <w:lvlText w:val="o"/>
+      <w:lvlJc w:val="left"/>
+      <w:pPr>
+        <w:ind w:left="1440" w:hanging="360"/>
+      </w:pPr>
+      <w:rPr>
+        <w:rFonts w:ascii="Courier New" w:hAnsi="Courier New" w:cs="Courier New" w:hint="default"/>
+      </w:rPr>
+    </w:lvl>
+    <w:lvl w:ilvl="2" w:tplc="04140005" w:tentative="1">
+      <w:start w:val="1"/>
+      <w:numFmt w:val="bullet"/>
+      <w:lvlText w:val=""/>
+      <w:lvlJc w:val="left"/>
+      <w:pPr>
+        <w:ind w:left="2160" w:hanging="360"/>
+      </w:pPr>
+      <w:rPr>
+        <w:rFonts w:ascii="Wingdings" w:hAnsi="Wingdings" w:hint="default"/>
+      </w:rPr>
+    </w:lvl>
+    <w:lvl w:ilvl="3" w:tplc="04140001" w:tentative="1">
+      <w:start w:val="1"/>
+      <w:numFmt w:val="bullet"/>
+      <w:lvlText w:val=""/>
+      <w:lvlJc w:val="left"/>
+      <w:pPr>
+        <w:ind w:left="2880" w:hanging="360"/>
+      </w:pPr>
+      <w:rPr>
+        <w:rFonts w:ascii="Symbol" w:hAnsi="Symbol" w:hint="default"/>
+      </w:rPr>
+    </w:lvl>
+    <w:lvl w:ilvl="4" w:tplc="04140003" w:tentative="1">
+      <w:start w:val="1"/>
+      <w:numFmt w:val="bullet"/>
+      <w:lvlText w:val="o"/>
+      <w:lvlJc w:val="left"/>
+      <w:pPr>
+        <w:ind w:left="3600" w:hanging="360"/>
+      </w:pPr>
+      <w:rPr>
+        <w:rFonts w:ascii="Courier New" w:hAnsi="Courier New" w:cs="Courier New" w:hint="default"/>
+      </w:rPr>
+    </w:lvl>
+    <w:lvl w:ilvl="5" w:tplc="04140005" w:tentative="1">
+      <w:start w:val="1"/>
+      <w:numFmt w:val="bullet"/>
+      <w:lvlText w:val=""/>
+      <w:lvlJc w:val="left"/>
+      <w:pPr>
+        <w:ind w:left="4320" w:hanging="360"/>
+      </w:pPr>
+      <w:rPr>
+        <w:rFonts w:ascii="Wingdings" w:hAnsi="Wingdings" w:hint="default"/>
+      </w:rPr>
+    </w:lvl>
+    <w:lvl w:ilvl="6" w:tplc="04140001" w:tentative="1">
+      <w:start w:val="1"/>
+      <w:numFmt w:val="bullet"/>
+      <w:lvlText w:val=""/>
+      <w:lvlJc w:val="left"/>
+      <w:pPr>
+        <w:ind w:left="5040" w:hanging="360"/>
+      </w:pPr>
+      <w:rPr>
+        <w:rFonts w:ascii="Symbol" w:hAnsi="Symbol" w:hint="default"/>
+      </w:rPr>
+    </w:lvl>
+    <w:lvl w:ilvl="7" w:tplc="04140003" w:tentative="1">
+      <w:start w:val="1"/>
+      <w:numFmt w:val="bullet"/>
+      <w:lvlText w:val="o"/>
+      <w:lvlJc w:val="left"/>
+      <w:pPr>
+        <w:ind w:left="5760" w:hanging="360"/>
+      </w:pPr>
+      <w:rPr>
+        <w:rFonts w:ascii="Courier New" w:hAnsi="Courier New" w:cs="Courier New" w:hint="default"/>
+      </w:rPr>
+    </w:lvl>
+    <w:lvl w:ilvl="8" w:tplc="04140005" w:tentative="1">
+      <w:start w:val="1"/>
+      <w:numFmt w:val="bullet"/>
+      <w:lvlText w:val=""/>
+      <w:lvlJc w:val="left"/>
+      <w:pPr>
+        <w:ind w:left="6480" w:hanging="360"/>
+      </w:pPr>
+      <w:rPr>
+        <w:rFonts w:ascii="Wingdings" w:hAnsi="Wingdings" w:hint="default"/>
+      </w:rPr>
+    </w:lvl>
+  </w:abstractNum>
+  <w:abstractNum w:abstractNumId="3">
     <w:nsid w:val="545626B2"/>
     <w:multiLevelType w:val="hybridMultilevel"/>
     <w:tmpl w:val="853A91BA"/>
@@ -579,7 +904,7 @@
       </w:rPr>
     </w:lvl>
   </w:abstractNum>
-  <w:abstractNum w:abstractNumId="3">
+  <w:abstractNum w:abstractNumId="4">
     <w:nsid w:val="692A2DC6"/>
     <w:multiLevelType w:val="hybridMultilevel"/>
     <w:tmpl w:val="46DE30BA"/>
@@ -692,7 +1017,7 @@
       </w:rPr>
     </w:lvl>
   </w:abstractNum>
-  <w:abstractNum w:abstractNumId="4">
+  <w:abstractNum w:abstractNumId="5">
     <w:nsid w:val="6C221575"/>
     <w:multiLevelType w:val="hybridMultilevel"/>
     <w:tmpl w:val="E1003F04"/>
@@ -805,7 +1130,7 @@
       </w:rPr>
     </w:lvl>
   </w:abstractNum>
-  <w:abstractNum w:abstractNumId="5">
+  <w:abstractNum w:abstractNumId="6">
     <w:nsid w:val="6D424FFE"/>
     <w:multiLevelType w:val="hybridMultilevel"/>
     <w:tmpl w:val="385C7772"/>
@@ -918,7 +1243,7 @@
       </w:rPr>
     </w:lvl>
   </w:abstractNum>
-  <w:abstractNum w:abstractNumId="6">
+  <w:abstractNum w:abstractNumId="7">
     <w:nsid w:val="727D01B9"/>
     <w:multiLevelType w:val="hybridMultilevel"/>
     <w:tmpl w:val="85B62C92"/>
@@ -1035,22 +1360,25 @@
     <w:abstractNumId w:val="0"/>
   </w:num>
   <w:num w:numId="2">
-    <w:abstractNumId w:val="2"/>
+    <w:abstractNumId w:val="3"/>
   </w:num>
   <w:num w:numId="3">
-    <w:abstractNumId w:val="3"/>
+    <w:abstractNumId w:val="4"/>
   </w:num>
   <w:num w:numId="4">
+    <w:abstractNumId w:val="6"/>
+  </w:num>
+  <w:num w:numId="5">
     <w:abstractNumId w:val="5"/>
   </w:num>
-  <w:num w:numId="5">
-    <w:abstractNumId w:val="4"/>
-  </w:num>
   <w:num w:numId="6">
-    <w:abstractNumId w:val="6"/>
+    <w:abstractNumId w:val="7"/>
   </w:num>
   <w:num w:numId="7">
     <w:abstractNumId w:val="1"/>
+  </w:num>
+  <w:num w:numId="8">
+    <w:abstractNumId w:val="2"/>
   </w:num>
 </w:numbering>
 </file>
@@ -1449,6 +1777,28 @@
     <w:name w:val="Normal"/>
     <w:qFormat/>
   </w:style>
+  <w:style w:type="paragraph" w:styleId="Overskrift2">
+    <w:name w:val="heading 2"/>
+    <w:basedOn w:val="Normal"/>
+    <w:next w:val="Normal"/>
+    <w:link w:val="Overskrift2Tegn"/>
+    <w:uiPriority w:val="9"/>
+    <w:unhideWhenUsed/>
+    <w:qFormat/>
+    <w:rsid w:val="00E70CAE"/>
+    <w:pPr>
+      <w:keepNext/>
+      <w:keepLines/>
+      <w:spacing w:before="40" w:after="0"/>
+      <w:outlineLvl w:val="1"/>
+    </w:pPr>
+    <w:rPr>
+      <w:rFonts w:asciiTheme="majorHAnsi" w:eastAsiaTheme="majorEastAsia" w:hAnsiTheme="majorHAnsi" w:cstheme="majorBidi"/>
+      <w:color w:val="365F91" w:themeColor="accent1" w:themeShade="BF"/>
+      <w:sz w:val="26"/>
+      <w:szCs w:val="26"/>
+    </w:rPr>
+  </w:style>
   <w:style w:type="character" w:default="1" w:styleId="Standardskriftforavsnitt">
     <w:name w:val="Default Paragraph Font"/>
     <w:uiPriority w:val="1"/>
@@ -1530,6 +1880,19 @@
     <w:link w:val="Bunntekst"/>
     <w:uiPriority w:val="99"/>
     <w:rsid w:val="0071043A"/>
+  </w:style>
+  <w:style w:type="character" w:customStyle="1" w:styleId="Overskrift2Tegn">
+    <w:name w:val="Overskrift 2 Tegn"/>
+    <w:basedOn w:val="Standardskriftforavsnitt"/>
+    <w:link w:val="Overskrift2"/>
+    <w:uiPriority w:val="9"/>
+    <w:rsid w:val="00E70CAE"/>
+    <w:rPr>
+      <w:rFonts w:asciiTheme="majorHAnsi" w:eastAsiaTheme="majorEastAsia" w:hAnsiTheme="majorHAnsi" w:cstheme="majorBidi"/>
+      <w:color w:val="365F91" w:themeColor="accent1" w:themeShade="BF"/>
+      <w:sz w:val="26"/>
+      <w:szCs w:val="26"/>
+    </w:rPr>
   </w:style>
 </w:styles>
 </file>
@@ -1824,7 +2187,7 @@
 </file>
 
 <file path=customXml/itemProps1.xml><?xml version="1.0" encoding="utf-8"?>
-<ds:datastoreItem xmlns:ds="http://schemas.openxmlformats.org/officeDocument/2006/customXml" ds:itemID="{F6AA0425-F51B-4D6C-8877-773E4A9A3476}">
+<ds:datastoreItem xmlns:ds="http://schemas.openxmlformats.org/officeDocument/2006/customXml" ds:itemID="{8E5CBAE7-848C-47B4-A0EF-6E9D30D50CBE}">
   <ds:schemaRefs>
     <ds:schemaRef ds:uri="http://schemas.openxmlformats.org/officeDocument/2006/bibliography"/>
   </ds:schemaRefs>

</xml_diff>